<commit_message>
Marcos de  muestreo compiled in WORD
</commit_message>
<xml_diff>
--- a/docs/Diseño-y-análisis-de-encuestas-de-hogares.docx
+++ b/docs/Diseño-y-análisis-de-encuestas-de-hogares.docx
@@ -11731,17 +11731,1727 @@
     <w:bookmarkEnd w:id="65"/>
     <w:bookmarkEnd w:id="66"/>
     <w:bookmarkEnd w:id="67"/>
-    <w:bookmarkStart w:id="102" w:name="referencias"/>
+    <w:bookmarkStart w:id="74" w:name="definición-del-marco-muestral"/>
     <w:p>
       <w:pPr>
         <w:pStyle w:val="Heading1"/>
       </w:pPr>
       <w:r>
+        <w:rPr>
+          <w:rStyle w:val="SectionNumber"/>
+        </w:rPr>
+        <w:t xml:space="preserve">4</w:t>
+      </w:r>
+      <w:r>
+        <w:tab/>
+      </w:r>
+      <w:r>
+        <w:t xml:space="preserve">Definición del marco muestral</w:t>
+      </w:r>
+    </w:p>
+    <w:p>
+      <w:pPr>
+        <w:pStyle w:val="FirstParagraph"/>
+      </w:pPr>
+      <w:r>
+        <w:t xml:space="preserve">Todo procedimiento de muestreo probabilístico requiere de un dispositivo que permita identificar y ubicar a todos y cada uno de las unidades pertenecientes a la población objetivo, las cuales posteriormente participarán en el proceso de selección aleatoria que definirá la muestra. Este dispositivo se conoce con el nombre de</w:t>
+      </w:r>
+      <w:r>
+        <w:t xml:space="preserve"> </w:t>
+      </w:r>
+      <w:r>
+        <w:rPr>
+          <w:bCs/>
+          <w:b/>
+        </w:rPr>
+        <w:t xml:space="preserve">marco de muestreo</w:t>
+      </w:r>
+      <w:r>
+        <w:t xml:space="preserve">.</w:t>
+      </w:r>
+    </w:p>
+    <w:p>
+      <w:pPr>
+        <w:pStyle w:val="BodyText"/>
+      </w:pPr>
+      <w:r>
+        <w:t xml:space="preserve">La mayoría de encuestas de hogares que son probabilísticas se caracterizan por usar marcos de muestreo de áreas (agregados cartográficos en todas sus formas). Aunque también es posible construir marcos de líneas telefónicas fijas y móviles. En general, sin esta herramienta no es posible realizar ningún procedimiento de muestreo probabilístico, y es por esto que la etapa de definir y alistar un buen marco de muestreo es tomada con bastante rigurosidad en las ONE.</w:t>
+      </w:r>
+    </w:p>
+    <w:bookmarkStart w:id="69" w:name="el-marco-de-muestreo"/>
+    <w:p>
+      <w:pPr>
+        <w:pStyle w:val="Heading2"/>
+      </w:pPr>
+      <w:r>
+        <w:rPr>
+          <w:rStyle w:val="SectionNumber"/>
+        </w:rPr>
+        <w:t xml:space="preserve">4.1</w:t>
+      </w:r>
+      <w:r>
+        <w:tab/>
+      </w:r>
+      <w:r>
+        <w:t xml:space="preserve">El marco de muestreo</w:t>
+      </w:r>
+    </w:p>
+    <w:p>
+      <w:pPr>
+        <w:pStyle w:val="FirstParagraph"/>
+      </w:pPr>
+      <w:r>
+        <w:t xml:space="preserve">Como se verá en los capítulos posteriores, dependiendo de la naturaleza del marco de muestreo se pueden proponer diferentes tipos de diseños muestrales. Por ejemplo, cuando se dispone de un marco de elementos, se puede aplicar un diseño de muestreo de elementos; aunque, en algunas ocasiones se utilizan diseños de muestreo de conglomerados aunque se disponga de un marco de elementos. Si no se dispone de un marco de elementos (o es muy costoso construirlo) se debe recurrir a diseños de muestreo en conglomerados; es decir, que se utilizan marcos de conglomerados. Por ejemplo, al realizar una encuesta cuya unidad de observación sean las personas que viven en una ciudad, es muy difícil poder acceder a un marco de muestreo de las personas. Sin embargo, en una primera instancia, se puede tener acceso a la división cartográfica de la ciudad y así seleccionar algunas comunas, localidades, o barrios de la ciudad, para luego seleccionar a las personas en una segunda o tercera instancia. En el ejemplo anterior, las comunas, localidades, o barrios son un ejemplo claro de los conglomerados, que son agrupaciones de elementos que tienen la característica de aparecer naturalmente.</w:t>
+      </w:r>
+    </w:p>
+    <w:p>
+      <w:pPr>
+        <w:pStyle w:val="BodyText"/>
+      </w:pPr>
+      <w:r>
+        <w:t xml:space="preserve">Cuando se dispone de listados de unidades, por ejemplo, el listado de empleados de una entidad, es posible aplicar un diseño de muestreo de elementos, realizar la correspondiente selección aleatoria y de acuerdo a ese mismo diseño realizar las estimaciones necesarias. Sin embargo, al realizar la planeación de una encuesta de hogares, es muy poco probable que se utilicen marcos de elementos, a no ser que el muestreo definido sea en dos fases: con una primera fase de selección de hogares y enlistamiento de personas o unidades, y una segunda fase de selección de personas o unidades. Por ejemplo, el Instituto Nacional de Estadística y Censos (INEC) de Costa Rica realiza la Encuesta Nacional de Microempresas de los Hogares con base en la muestra de la Encuesta Nacional de Hogares (primera fase), en donde se identifican las actividades económicas de los respondientes y se enlistan los trabajadores autónomos. En una segunda fase se selecciona una submuestra con base en este marco de elementos. En general, se pueden listar dos tipos de marcos de muestreo; a saber:</w:t>
+      </w:r>
+    </w:p>
+    <w:p>
+      <w:pPr>
+        <w:numPr>
+          <w:ilvl w:val="0"/>
+          <w:numId w:val="1022"/>
+        </w:numPr>
+        <w:pStyle w:val="Compact"/>
+      </w:pPr>
+      <w:r>
+        <w:rPr>
+          <w:bCs/>
+          <w:b/>
+        </w:rPr>
+        <w:t xml:space="preserve">De Lista</w:t>
+      </w:r>
+      <w:r>
+        <w:t xml:space="preserve">: listados físicos o magnéticos, ficheros o archivos de expedientes que permiten identificar y ubicar a los objetos que participarán en el sorteo aleatorio.</w:t>
+      </w:r>
+    </w:p>
+    <w:p>
+      <w:pPr>
+        <w:numPr>
+          <w:ilvl w:val="0"/>
+          <w:numId w:val="1022"/>
+        </w:numPr>
+        <w:pStyle w:val="Compact"/>
+      </w:pPr>
+      <w:r>
+        <w:rPr>
+          <w:bCs/>
+          <w:b/>
+        </w:rPr>
+        <w:t xml:space="preserve">De Área</w:t>
+      </w:r>
+      <w:r>
+        <w:t xml:space="preserve">: mapas de ciudades y regiones en formato físico o magnético, fotografías aéreas, imágenes de satélite o similares que permiten delimitar regiones o unidades geográficas en forma tal que su identificación y su ubicación sobre el terreno sea posible.</w:t>
+      </w:r>
+    </w:p>
+    <w:p>
+      <w:pPr>
+        <w:pStyle w:val="FirstParagraph"/>
+      </w:pPr>
+      <w:r>
+        <w:t xml:space="preserve">Es una virtud del marco si contiene</w:t>
+      </w:r>
+      <w:r>
+        <w:t xml:space="preserve"> </w:t>
+      </w:r>
+      <w:r>
+        <w:rPr>
+          <w:iCs/>
+          <w:i/>
+        </w:rPr>
+        <w:t xml:space="preserve">información auxiliar</w:t>
+      </w:r>
+      <w:r>
+        <w:t xml:space="preserve"> </w:t>
+      </w:r>
+      <w:r>
+        <w:t xml:space="preserve">que permita aplicar diseños muestrales y/o estimadores que conduzcan a estrategias de muestreo más eficientes con respecto a la precisión de los resultados. O también si la información auxiliar</w:t>
+      </w:r>
+      <w:r>
+        <w:rPr>
+          <w:rStyle w:val="FootnoteReference"/>
+        </w:rPr>
+        <w:footnoteReference w:id="68"/>
+      </w:r>
+      <w:r>
+        <w:t xml:space="preserve"> </w:t>
+      </w:r>
+      <w:r>
+        <w:t xml:space="preserve">está clasificada de forma sistemática y conveniente. La información auxiliar</w:t>
+      </w:r>
+      <w:r>
+        <w:t xml:space="preserve"> </w:t>
+      </w:r>
+      <w:r>
+        <w:rPr>
+          <w:iCs/>
+          <w:i/>
+        </w:rPr>
+        <w:t xml:space="preserve">discreta</w:t>
+      </w:r>
+      <w:r>
+        <w:t xml:space="preserve"> </w:t>
+      </w:r>
+      <w:r>
+        <w:t xml:space="preserve">en el marco de muestreo permite la desagregación de la población objetivo en categorías o grupos poblacionales más pequeños. Por ejemplo, nivel socioeconómico, región, departamento, etc. Por otro lado, la información auxiliar</w:t>
+      </w:r>
+      <w:r>
+        <w:t xml:space="preserve"> </w:t>
+      </w:r>
+      <w:r>
+        <w:rPr>
+          <w:iCs/>
+          <w:i/>
+        </w:rPr>
+        <w:t xml:space="preserve">continua</w:t>
+      </w:r>
+      <w:r>
+        <w:t xml:space="preserve">, en forma de una o varias características de interés de tipo continuo y positivas, que esté altamente relacionada con la característica de interés permitirá mejorar la eficiencia de la estrategia de muestreo. Por otra parte, un marco de muestreo es defectuoso si presenta alguno o varios de los siguientes casos:</w:t>
+      </w:r>
+    </w:p>
+    <w:p>
+      <w:pPr>
+        <w:numPr>
+          <w:ilvl w:val="0"/>
+          <w:numId w:val="1023"/>
+        </w:numPr>
+        <w:pStyle w:val="Compact"/>
+      </w:pPr>
+      <w:r>
+        <w:rPr>
+          <w:bCs/>
+          <w:b/>
+        </w:rPr>
+        <w:t xml:space="preserve">Sobre-cobertura</w:t>
+      </w:r>
+      <w:r>
+        <w:t xml:space="preserve">: se presenta si en el dispositivo aparecen objetos que no pertenecen a la población objetivo.</w:t>
+      </w:r>
+      <w:r>
+        <w:t xml:space="preserve"> </w:t>
+      </w:r>
+      <w:r>
+        <w:rPr>
+          <w:iCs/>
+          <w:i/>
+        </w:rPr>
+        <w:t xml:space="preserve">No son todos los que están.</w:t>
+      </w:r>
+    </w:p>
+    <w:p>
+      <w:pPr>
+        <w:numPr>
+          <w:ilvl w:val="0"/>
+          <w:numId w:val="1023"/>
+        </w:numPr>
+        <w:pStyle w:val="Compact"/>
+      </w:pPr>
+      <w:r>
+        <w:rPr>
+          <w:bCs/>
+          <w:b/>
+        </w:rPr>
+        <w:t xml:space="preserve">Sub-cobertura</w:t>
+      </w:r>
+      <w:r>
+        <w:t xml:space="preserve">: se da cuando algunos elementos de la población objetivo no aparecen en el marco de muestreo o cuando no se ha actualizado la entrada de nuevos integrantes.</w:t>
+      </w:r>
+      <w:r>
+        <w:t xml:space="preserve"> </w:t>
+      </w:r>
+      <w:r>
+        <w:rPr>
+          <w:iCs/>
+          <w:i/>
+        </w:rPr>
+        <w:t xml:space="preserve">No están todos los que son.</w:t>
+      </w:r>
+    </w:p>
+    <w:p>
+      <w:pPr>
+        <w:numPr>
+          <w:ilvl w:val="0"/>
+          <w:numId w:val="1023"/>
+        </w:numPr>
+        <w:pStyle w:val="Compact"/>
+      </w:pPr>
+      <w:r>
+        <w:rPr>
+          <w:bCs/>
+          <w:b/>
+        </w:rPr>
+        <w:t xml:space="preserve">Duplicación</w:t>
+      </w:r>
+      <w:r>
+        <w:t xml:space="preserve">: se presenta si en el dispositivo aparecen varios registros para un mismo objeto. La razón más frecuente para la presencia de este defecto es la construcción no cuidadosa del marco a partir de la unión de registros administrativos de dos o más fuentes de información.</w:t>
+      </w:r>
+    </w:p>
+    <w:p>
+      <w:pPr>
+        <w:pStyle w:val="FirstParagraph"/>
+      </w:pPr>
+      <w:r>
+        <w:t xml:space="preserve">Estos defectos ocasionan errores en el cálculo de las expresiones que se utilizarán para generar las correspondientes estimaciones, generando sesgo, pérdida de precisión y, en algunos casos, que los resultados del estudio se pongan en entredicho. No obstante, una vez que se ha definido el marco de muestreo, este empieza un periodo de decaimiento de su calidad y envejecimiento, conllevando dificultades en la realización de las encuestas de hogares que lo utilizan. Es por esta razón que, a partir de la realización de los censos de población y vivienda, las ONE actualizarán sus marcos de muestreo.</w:t>
+      </w:r>
+    </w:p>
+    <w:p>
+      <w:pPr>
+        <w:pStyle w:val="BodyText"/>
+      </w:pPr>
+      <w:r>
+        <w:t xml:space="preserve">En resumen, el marco de muestreo es cualquier dispositivo o mecanismo usado para obtener acceso observacional a la población de interés, para identificar y seleccionar una muestra, de manera que respete el esquema de muestreo probabilístico y para establecer contacto con los elementos seleccionados, de manera presencial, por correo postal, por correo electrónico, o mediante procedimientos automatizados como los sistemas de captura CAPI (</w:t>
+      </w:r>
+      <w:r>
+        <w:rPr>
+          <w:iCs/>
+          <w:i/>
+        </w:rPr>
+        <w:t xml:space="preserve">Computer Assisted Personal Interviewing</w:t>
+      </w:r>
+      <w:r>
+        <w:t xml:space="preserve">) o CATI (</w:t>
+      </w:r>
+      <w:r>
+        <w:rPr>
+          <w:iCs/>
+          <w:i/>
+        </w:rPr>
+        <w:t xml:space="preserve">Computer Assisted Telephone Interviewing</w:t>
+      </w:r>
+      <w:r>
+        <w:t xml:space="preserve">).</w:t>
+      </w:r>
+    </w:p>
+    <w:p>
+      <w:pPr>
+        <w:pStyle w:val="BodyText"/>
+      </w:pPr>
+      <w:r>
+        <w:t xml:space="preserve">Por otro lado, recordando que la población objetivo constituye el conjunto de elementos sobre la cual se desea información y se requieren estimaciones exactas y precisas acerca de sus parámetros, entonces la población del marco es el conjunto de todos los elementos que son enlistados directamente como unidades en el marco o identificados mediante un marco más complejo, tal como un marco para selección en varias etapas. Además, los elementos son las entidades que componen la población y las unidades de muestreo son las entidades del marco muestral. Cuando no hay uno disponible, es posible construirlo. Luego, las siguientes características son deseables para un marco de muestreo:</w:t>
+      </w:r>
+    </w:p>
+    <w:p>
+      <w:pPr>
+        <w:numPr>
+          <w:ilvl w:val="0"/>
+          <w:numId w:val="1024"/>
+        </w:numPr>
+        <w:pStyle w:val="Compact"/>
+      </w:pPr>
+      <w:r>
+        <w:t xml:space="preserve">Que las unidades en el marco son identificados con un serial.</w:t>
+      </w:r>
+    </w:p>
+    <w:p>
+      <w:pPr>
+        <w:numPr>
+          <w:ilvl w:val="0"/>
+          <w:numId w:val="1024"/>
+        </w:numPr>
+        <w:pStyle w:val="Compact"/>
+      </w:pPr>
+      <w:r>
+        <w:t xml:space="preserve">Que cualquier unidad puede ser ubicada (dirección, teléfono).</w:t>
+      </w:r>
+    </w:p>
+    <w:p>
+      <w:pPr>
+        <w:numPr>
+          <w:ilvl w:val="0"/>
+          <w:numId w:val="1024"/>
+        </w:numPr>
+        <w:pStyle w:val="Compact"/>
+      </w:pPr>
+      <w:r>
+        <w:t xml:space="preserve">Que se pueda ordenar sistemáticamente (geografía, tamaño).</w:t>
+      </w:r>
+    </w:p>
+    <w:p>
+      <w:pPr>
+        <w:numPr>
+          <w:ilvl w:val="0"/>
+          <w:numId w:val="1024"/>
+        </w:numPr>
+        <w:pStyle w:val="Compact"/>
+      </w:pPr>
+      <w:r>
+        <w:t xml:space="preserve">Que contenga información adicional para cada unidad.</w:t>
+      </w:r>
+    </w:p>
+    <w:p>
+      <w:pPr>
+        <w:numPr>
+          <w:ilvl w:val="0"/>
+          <w:numId w:val="1024"/>
+        </w:numPr>
+        <w:pStyle w:val="Compact"/>
+      </w:pPr>
+      <w:r>
+        <w:t xml:space="preserve">Que especifique el dominio geográfico o socioeconómico al cual pertenece cada unidad.</w:t>
+      </w:r>
+    </w:p>
+    <w:p>
+      <w:pPr>
+        <w:numPr>
+          <w:ilvl w:val="0"/>
+          <w:numId w:val="1024"/>
+        </w:numPr>
+        <w:pStyle w:val="Compact"/>
+      </w:pPr>
+      <w:r>
+        <w:t xml:space="preserve">Que cada elemento de la población está presente sólo una vez.</w:t>
+      </w:r>
+    </w:p>
+    <w:p>
+      <w:pPr>
+        <w:numPr>
+          <w:ilvl w:val="0"/>
+          <w:numId w:val="1024"/>
+        </w:numPr>
+        <w:pStyle w:val="Compact"/>
+      </w:pPr>
+      <w:r>
+        <w:t xml:space="preserve">Que no contenga elementos que no estén en la población.</w:t>
+      </w:r>
+    </w:p>
+    <w:p>
+      <w:pPr>
+        <w:numPr>
+          <w:ilvl w:val="0"/>
+          <w:numId w:val="1024"/>
+        </w:numPr>
+        <w:pStyle w:val="Compact"/>
+      </w:pPr>
+      <w:r>
+        <w:t xml:space="preserve">Que todos los elementos de la población de interés estén en el marco muestral.</w:t>
+      </w:r>
+    </w:p>
+    <w:p>
+      <w:pPr>
+        <w:pStyle w:val="FirstParagraph"/>
+      </w:pPr>
+      <w:r>
+        <w:t xml:space="preserve">La calidad del marco puede ser medida mediante la relación que existe entre la población objetivo y la población del marco. Esto quiere decir que la población enmarcada y la población de interés no siempre van a coincidir plenamente.</w:t>
+      </w:r>
+    </w:p>
+    <w:p>
+      <w:pPr>
+        <w:pStyle w:val="BodyText"/>
+      </w:pPr>
+      <w:r>
+        <w:t xml:space="preserve">En las encuestas de hogares que precisan de un marco de áreas para su realización, el proceso de selección sistemática de los hogares necesita contar con un marco de muestreo que sirva de vínculo entre los hogares y las unidades de muestreo de las primeras etapas y que permita tener acceso a la población de interés. Como lo afirma</w:t>
+      </w:r>
+      <w:r>
+        <w:t xml:space="preserve"> </w:t>
+      </w:r>
+      <w:hyperlink w:anchor="ref-Gutierrez_2016">
+        <w:r>
+          <w:rPr>
+            <w:rStyle w:val="Hyperlink"/>
+          </w:rPr>
+          <w:t xml:space="preserve">Gutiérrez</w:t>
+        </w:r>
+      </w:hyperlink>
+      <w:r>
+        <w:t xml:space="preserve"> </w:t>
+      </w:r>
+      <w:r>
+        <w:t xml:space="preserve">(</w:t>
+      </w:r>
+      <w:hyperlink w:anchor="ref-Gutierrez_2016">
+        <w:r>
+          <w:rPr>
+            <w:rStyle w:val="Hyperlink"/>
+          </w:rPr>
+          <w:t xml:space="preserve">2016</w:t>
+        </w:r>
+      </w:hyperlink>
+      <w:r>
+        <w:t xml:space="preserve">)</w:t>
+      </w:r>
+      <w:r>
+        <w:t xml:space="preserve">, el marco de muestreo más utilizado en este tipo de encuestas es de áreas geográficas que vinculan directamente a los hogares o personas con un listado de divisiones cartográficas completamente exhaustivas. Por esta razón, los diseños de muestreo de estas encuestas se apoyan en la aglomeración natural de los hogares en segmentos cartográficos, que a su vez están contenidos en agrupaciones mayores. ¿Cómo se aglomeran las personas y cómo podemos realizar un diseño de muestreo con base en esta forma de aglomeración? Pues bien, las personas se aglomeran en hogares, los cuales a su vez se aglomeran en comunidades más grandes: barrios, comunas, segmentos. Estas comunidades forman ciudades, veredas, centro poblados, etc. y la reunión de estas divisiones da como resultado el conjunto completo de unidades de interés en el país.</w:t>
+      </w:r>
+    </w:p>
+    <w:p>
+      <w:pPr>
+        <w:pStyle w:val="BodyText"/>
+      </w:pPr>
+      <w:r>
+        <w:t xml:space="preserve">Por lo tanto, a pesar de que ningún país tiene a disposición una lista actualizada de todos los hogares junto con su ubicación e identificación, sí existe en todos los países listas de los segmentos cartográficos presentes en las zonas urbanas y rurales, que son actualizadas en cada censo. De esta forma, si se selecciona de forma probabilística una muestra de sectores y dentro de cada sector se selecciona de forma probabilística una muestra de hogares, entonces de forma indirecta estaremos seleccionando una muestra de hogares que puede representar la realidad de todo un país.</w:t>
+      </w:r>
+    </w:p>
+    <w:bookmarkEnd w:id="69"/>
+    <w:bookmarkStart w:id="70" w:name="X524280b9e25a60906eacbb8a02adff07cfd2aa0"/>
+    <w:p>
+      <w:pPr>
+        <w:pStyle w:val="Heading2"/>
+      </w:pPr>
+      <w:r>
+        <w:rPr>
+          <w:rStyle w:val="SectionNumber"/>
+        </w:rPr>
+        <w:t xml:space="preserve">4.2</w:t>
+      </w:r>
+      <w:r>
+        <w:tab/>
+      </w:r>
+      <w:r>
+        <w:t xml:space="preserve">Los censos y su incidencia en los marcos de muestreo</w:t>
+      </w:r>
+    </w:p>
+    <w:p>
+      <w:pPr>
+        <w:pStyle w:val="FirstParagraph"/>
+      </w:pPr>
+      <w:r>
+        <w:t xml:space="preserve">Como se mencionó anteriormente, una característica esencial de los diseños de las encuestas de hogares es que la selección de las unidades finales de muestreo debe surtir varias etapas, de acuerdo a las agrupaciones definidas en los marcos de muestreo, que usualmente son marcos de área obtenidos de la división geográfica del país, región o municipio en áreas menores mutuamente excluyentes. Los institutos de estadística en América Latina hacen grandes esfuerzos para mantener actualizados sus marcos de muestreo. Por ejemplo, la</w:t>
+      </w:r>
+      <w:r>
+        <w:t xml:space="preserve"> </w:t>
+      </w:r>
+      <w:r>
+        <w:rPr>
+          <w:iCs/>
+          <w:i/>
+        </w:rPr>
+        <w:t xml:space="preserve">Encuesta Nacional de Hogares</w:t>
+      </w:r>
+      <w:r>
+        <w:t xml:space="preserve"> </w:t>
+      </w:r>
+      <w:r>
+        <w:t xml:space="preserve">de Costa Rica utiliza un marco muestral construido a partir de los censos nacionales de población y vivienda de 2011 y corresponde a un marco de áreas en donde sus unidades son superficies geográficas asociadas con las viviendas. Este marco en particular permite la definición de UPM con 150 viviendas en las zonas urbanas y 100 viviendas en las zonas rurales. En general, el marco está conformado por 10461 UPM (64.5% urbanas y 35.5% rurales).</w:t>
+      </w:r>
+    </w:p>
+    <w:p>
+      <w:pPr>
+        <w:pStyle w:val="BodyText"/>
+      </w:pPr>
+      <w:hyperlink w:anchor="ref-Gambino_Silva_2009">
+        <w:r>
+          <w:rPr>
+            <w:rStyle w:val="Hyperlink"/>
+          </w:rPr>
+          <w:t xml:space="preserve">Gambino y Silva</w:t>
+        </w:r>
+      </w:hyperlink>
+      <w:r>
+        <w:t xml:space="preserve"> </w:t>
+      </w:r>
+      <w:r>
+        <w:t xml:space="preserve">(</w:t>
+      </w:r>
+      <w:hyperlink w:anchor="ref-Gambino_Silva_2009">
+        <w:r>
+          <w:rPr>
+            <w:rStyle w:val="Hyperlink"/>
+          </w:rPr>
+          <w:t xml:space="preserve">2009</w:t>
+        </w:r>
+      </w:hyperlink>
+      <w:r>
+        <w:t xml:space="preserve">)</w:t>
+      </w:r>
+      <w:r>
+        <w:t xml:space="preserve"> </w:t>
+      </w:r>
+      <w:r>
+        <w:t xml:space="preserve">mencionan que, en la práctica, la consecución de los marcos de lista de lo hogares en la última etapa del muestreo puede tornarse difícil puesto que dentro del conglomerado no es obvio observar de manera exhaustiva los hogares, especialmente cuando la frontera del conglomerado es una línea imaginaria. Por ejemplo, en la mayoría de casos, en el sector urbano, la distinción entre dos conglomerados está demarcada claramente por las calles que conforman la ciudad o el centro poblado; sin embargo, en la ruralidad, no solamente los caminos existentes sirven para delimitar los conglomerados, sino que también los accidentes topográficos y las señales naturales se utilizan para este fin. De la misma manera, esta delimitación se torna compleja cuando han ocurrido cambios en la infraestructura del área y aparecen nuevas construcciones.</w:t>
+      </w:r>
+    </w:p>
+    <w:p>
+      <w:pPr>
+        <w:pStyle w:val="BodyText"/>
+      </w:pPr>
+      <w:r>
+        <w:t xml:space="preserve">Observe que, en general, ante el estudio de un fenómeno social, las desagregaciones geográficas más amplias constituyen un interés natural para los usuarios de las encuestas; es así como los investigadores que planean las encuestas quisieran poder desagregar la información por las regiones geográficas más grandes, que a su vez tienen cierta independencia política y administrativa. Las estadísticas nacionales que se publican a partir de las encuestas de hogares cobran mayor relevancia a nivel de regiones, estados o departamentos. Este tipo de desagregaciones se conocen con el nombre de</w:t>
+      </w:r>
+      <w:r>
+        <w:t xml:space="preserve"> </w:t>
+      </w:r>
+      <w:r>
+        <w:rPr>
+          <w:iCs/>
+          <w:i/>
+        </w:rPr>
+        <w:t xml:space="preserve">dominios de representación</w:t>
+      </w:r>
+      <w:r>
+        <w:t xml:space="preserve">, que a su vez son agregaciones de los</w:t>
+      </w:r>
+      <w:r>
+        <w:t xml:space="preserve"> </w:t>
+      </w:r>
+      <w:r>
+        <w:rPr>
+          <w:iCs/>
+          <w:i/>
+        </w:rPr>
+        <w:t xml:space="preserve">estratos de muestreo</w:t>
+      </w:r>
+      <w:r>
+        <w:t xml:space="preserve">. Los diseños de las encuestas de hogares han ido evolucionando para permitir que este tipo de subpoblaciones tenga representatividad en la encuesta. Aunado a lo anterior, si la característica de interés con la cual se planea la encuesta hace que la distribución de la población sea altamente sesgada, como en el caso de los ingresos o gastos, es recomendable crear estratos de inclusión forzosa con las unidades más importantes en la población. Esta práctica asegura que el error de muestreo sea más bajo.</w:t>
+      </w:r>
+    </w:p>
+    <w:p>
+      <w:pPr>
+        <w:pStyle w:val="BodyText"/>
+      </w:pPr>
+      <w:r>
+        <w:t xml:space="preserve">En promedio, los países de la región realizan los censos cada diez años, aunque en algunos casos este periodo se extiende de forma desafortunada. En este levantamiento masivo de información se enlistan todos los hogares del país, se enumeran todos los habitantes del país y se observan algunas variables de interés que servirán a su vez para asentar las bases de comparación de las cifras en los siguientes diez años. El periodo que existe entre la realización de dos censos se denomina</w:t>
+      </w:r>
+      <w:r>
+        <w:t xml:space="preserve"> </w:t>
+      </w:r>
+      <w:r>
+        <w:rPr>
+          <w:iCs/>
+          <w:i/>
+        </w:rPr>
+        <w:t xml:space="preserve">periodo intercensal</w:t>
+      </w:r>
+      <w:r>
+        <w:t xml:space="preserve"> </w:t>
+      </w:r>
+      <w:r>
+        <w:t xml:space="preserve">y en este se realizan encuestas de hogares de diferentes constructos económicos y sociales. Los Institutos Nacionales de Estadística (INE) utilizan las particiones geográficas y cartográficas generadas en el levantamiento del censo con el fin de seleccionar, mediante diseños en varias etapas, muestras de hogares. Comúnmente, estas particiones reciben el nombre de secciones cartográficas y están formadas por un número determinado de hogares contiguos. En adelante nos referiremos a estas particiones como unidades primarias de muestreo (UPM), la cuales en el área urbana, pueden ser manzanas o agregaciones de manzanas, y en área rural pueden ser veredas o sectores censales definidos de antemano.</w:t>
+      </w:r>
+    </w:p>
+    <w:p>
+      <w:pPr>
+        <w:pStyle w:val="BodyText"/>
+      </w:pPr>
+      <w:r>
+        <w:t xml:space="preserve">Algunos países hacen uso de la información censal para definir una estratificación socio económica sobre los segmentos cartográficos del marco de muestreo utilizando para tal fin la información recolectada en el censo de población más reciente. Esta práctica representa una ventaja metodológica porque, en la mayoría de encuestas, los parámetros de interés tienen un comportamiento estructural diferente en cada uno de los subgrupos poblacionales creados, tendiendo a tener una mayor precisión en la estimación de los parámetros de interés. Por ejemplo, a partir del censo, es posible crear un índice de condiciones de vivienda y/o bienestar (teniendo en cuenta las definiciones de las necesidades básicas insatisfechas o la pobreza multidimensional) para definir grupos de viviendas mutuamente excluyentes, que contengan viviendas parecidas dentro de ellos, pero que entre ellos sean muy disimiles. De esta forma, es posible estratificar los sectores cartográficos de todo un país y generar estimaciones más precisas de los indicadores sociales (como desocupacioón, pobreza, ingreso medio, etc.).</w:t>
+      </w:r>
+    </w:p>
+    <w:p>
+      <w:pPr>
+        <w:pStyle w:val="BodyText"/>
+      </w:pPr>
+      <w:r>
+        <w:t xml:space="preserve">Para el caso de la</w:t>
+      </w:r>
+      <w:r>
+        <w:t xml:space="preserve"> </w:t>
+      </w:r>
+      <w:r>
+        <w:rPr>
+          <w:iCs/>
+          <w:i/>
+        </w:rPr>
+        <w:t xml:space="preserve">Gran Encuesta Integrada de Hogares</w:t>
+      </w:r>
+      <w:r>
+        <w:t xml:space="preserve"> </w:t>
+      </w:r>
+      <w:r>
+        <w:t xml:space="preserve">en Colombia, los criterios de estratificación forman dos grupos: el primero correspondiente a las 24 capitales junto con sus áreas metropolitanas y el segundo correspondiente al resto de cabeceras municipales, centros poblados y la ruralidad dispersa. Además, la encuesta también contempla criterios de estratificacion económica a nivel municipal como nivel de urbanización y estructura de la población, basada en la proporción de habitantes con necesidades básicas insatisfechas. De la misma manera, el diseño de la muestra maestra del Instituto Nacional de Estadística y Geografía de México contempla este tipo de estratificación basada en los indicadores generados con la información del Censo de Población y Vivienda 2010. Previo al proceso de estratificación sociodemográfica, fue necesario construir y seleccionar una serie de variables que lograran, en conjunto, separar el universo de UPM en agrupaciones que mejoraran las principales estimaciones de las diferentes encuestas usuarias del marco de muestreo</w:t>
+      </w:r>
+      <w:r>
+        <w:t xml:space="preserve"> </w:t>
+      </w:r>
+      <w:r>
+        <w:t xml:space="preserve">(</w:t>
+      </w:r>
+      <w:hyperlink w:anchor="ref-INEGI_MX_2012">
+        <w:r>
+          <w:rPr>
+            <w:rStyle w:val="Hyperlink"/>
+          </w:rPr>
+          <w:t xml:space="preserve">INEGI 2012</w:t>
+        </w:r>
+      </w:hyperlink>
+      <w:r>
+        <w:t xml:space="preserve">)</w:t>
+      </w:r>
+      <w:r>
+        <w:t xml:space="preserve">.</w:t>
+      </w:r>
+    </w:p>
+    <w:p>
+      <w:pPr>
+        <w:pStyle w:val="BodyText"/>
+      </w:pPr>
+      <w:r>
+        <w:t xml:space="preserve">Ante la ausencia de un marco de muestreo de hogares y personas en los países de la región, el diseño de las encuestas de hogares se dice complejo puesto que involucra varias etapas de selección y estratificación. Por ende, los marcos de muestreo están conformados por unidades primarias de muestreo (UPM) que se definen como segmentos cartográficos individuales, como una agrupación de segmentos o incluso como una división de segmentos masivos. Por ejemplo, tomando en consideración el estrato urbano, en donde las UPM corresponden a manzanas (o agregaciones o particiones de manzanas), mientras que en el caso rural, las UPM corresponden a comunidades (o agregaciones o particiones de comunidades). En cualquier caso, la unidad de observación está constituida por las viviendas ocupadas particulares donde residen personas. En general, salvo en algunos países, las UPM no tienen el mismo tamaño dentro de los estratos; es decir no están constituidas por un número igual de viviendas. El caso es más evidente es la ruralidad, en donde podría ocurrir que una única UPM agrupe un conjunto de viviendas con demasiada heterogeneidad y una alta dispersión geográfica. Es así como es posible encontrar UPM con pocas viviendas o UPM con demasiadas viviendas. Esto constituye una desventaja técnica a la hora de establecer metodologías apropiadas para la recolección de la información primaria y además para la estimación de los errores de muestreo que se derivan de la encuestas de hogares y por esto algunos países están considerando la re-definición de las UPM como unidades con un número uniforme de viviendas.</w:t>
+      </w:r>
+    </w:p>
+    <w:p>
+      <w:pPr>
+        <w:pStyle w:val="BodyText"/>
+      </w:pPr>
+      <w:r>
+        <w:t xml:space="preserve">Como se indicó anteriormente, es usual que tras el levantamiento de un nuevo censo se actualice el marco de muestreo con el que se seleccionarán las viviendas y hogares para todas las encuestas subsiguientes. Por la naturaleza de los censos, los INE deben recorrer la geografía de los países produciendo una nueva cartografía que derivará en la actualización de los marcos de muestreo. Por ejemplo, considere un país que cuente con un marco de muestreo que consta de diez mil UPM y, cada una de estas deberá ser clasificada por medio de una estratificación socioeconómica que estará basada en la información recolectada en el último censo de población y vivienda.</w:t>
+      </w:r>
+      <w:r>
+        <w:t xml:space="preserve"> </w:t>
+      </w:r>
+      <w:hyperlink w:anchor="ref-Kish_1965">
+        <w:r>
+          <w:rPr>
+            <w:rStyle w:val="Hyperlink"/>
+          </w:rPr>
+          <w:t xml:space="preserve">Kish</w:t>
+        </w:r>
+      </w:hyperlink>
+      <w:r>
+        <w:t xml:space="preserve"> </w:t>
+      </w:r>
+      <w:r>
+        <w:t xml:space="preserve">(</w:t>
+      </w:r>
+      <w:hyperlink w:anchor="ref-Kish_1965">
+        <w:r>
+          <w:rPr>
+            <w:rStyle w:val="Hyperlink"/>
+          </w:rPr>
+          <w:t xml:space="preserve">1965</w:t>
+        </w:r>
+      </w:hyperlink>
+      <w:r>
+        <w:t xml:space="preserve">pág. 183)</w:t>
+      </w:r>
+      <w:r>
+        <w:t xml:space="preserve"> </w:t>
+      </w:r>
+      <w:r>
+        <w:t xml:space="preserve">afirma que la selección de UPM con tamaño desigual acarrea algunos problemas técnicos como que el tamaño de muestra final se convierte en una variable aleatoria, que depende de la probabilidad de selección de las UPM más grandes o más pequeñas. Lo anterior aumenta la incertidumbre en el costo final del operativo, pues si en una primera instancia se seleccionan UPM con pocas viviendas, será necesario volver a realizar un proceso adicional de selección de nuevas UPM para cumplir con la cuota de viviendas.</w:t>
+      </w:r>
+    </w:p>
+    <w:p>
+      <w:pPr>
+        <w:pStyle w:val="BodyText"/>
+      </w:pPr>
+      <w:r>
+        <w:t xml:space="preserve">Con base en lo anterior, se esperaría que la actualización de la cartografía y de los marcos de muestreo se realizara mínimo cada diez años. Es importante que estas actualizaciones conlleven a una definición de los marcos de muestreo que permitan tener mayor fluidez en los procesos logísticos de selección de hogares y que induzcan una mejora en la precisión de las estimaciones de los parámetros de interés. Por ejemplo, una forma muy conveniente de abordar este desafío es creando UPM que contengan, en la medida de lo posible, un mismo número de viviendas y, de esta manera, mantener una distribución uniforme en cada estrato. Siguiendo el consejo de</w:t>
+      </w:r>
+      <w:r>
+        <w:t xml:space="preserve"> </w:t>
+      </w:r>
+      <w:hyperlink w:anchor="ref-Valliant_Dever_Kreuter_2013">
+        <w:r>
+          <w:rPr>
+            <w:rStyle w:val="Hyperlink"/>
+          </w:rPr>
+          <w:t xml:space="preserve">Valliant, Dever, y Kreuter</w:t>
+        </w:r>
+      </w:hyperlink>
+      <w:r>
+        <w:t xml:space="preserve"> </w:t>
+      </w:r>
+      <w:r>
+        <w:t xml:space="preserve">(</w:t>
+      </w:r>
+      <w:hyperlink w:anchor="ref-Valliant_Dever_Kreuter_2013">
+        <w:r>
+          <w:rPr>
+            <w:rStyle w:val="Hyperlink"/>
+          </w:rPr>
+          <w:t xml:space="preserve">2013</w:t>
+        </w:r>
+      </w:hyperlink>
+      <w:r>
+        <w:t xml:space="preserve">pág. 212)</w:t>
+      </w:r>
+      <w:r>
+        <w:t xml:space="preserve">, si el equipo de planeación de la encuesta tiene la flexibilidad de definir las UPM, como usualmente es el caso en las encuestas de hogares, entonces las UPM definitivamente deberían estar conformadas por una cantidad igual de viviendas.</w:t>
+      </w:r>
+    </w:p>
+    <w:bookmarkEnd w:id="70"/>
+    <w:bookmarkStart w:id="73" w:name="construcción-de-las-upm"/>
+    <w:p>
+      <w:pPr>
+        <w:pStyle w:val="Heading2"/>
+      </w:pPr>
+      <w:r>
+        <w:rPr>
+          <w:rStyle w:val="SectionNumber"/>
+        </w:rPr>
+        <w:t xml:space="preserve">4.3</w:t>
+      </w:r>
+      <w:r>
+        <w:tab/>
+      </w:r>
+      <w:r>
+        <w:t xml:space="preserve">Construcción de las UPM</w:t>
+      </w:r>
+    </w:p>
+    <w:p>
+      <w:pPr>
+        <w:pStyle w:val="FirstParagraph"/>
+      </w:pPr>
+      <w:r>
+        <w:t xml:space="preserve">La definición del marco de muestreo para las encuestas de hogares responde básicamente a un objetivo: la definición de las unidades primarias de muestreo. En la búsqueda de la optimización de esta solución, es necesario responder una pregunta fundamental: ¿cuál debe ser el tamaño apropiado para las UPM? No es lo mismo definir las UPM como agregaciones de 20 hogares, que de 1000 hogares. Esta pregunta debe ser abordada, en principio, desde una perspectiva técnica, en donde confluyan diferentes perspectivas (de muestreo, logísticas, presupuestales, cartográficas). Por ejemplo,</w:t>
+      </w:r>
+      <w:r>
+        <w:t xml:space="preserve"> </w:t>
+      </w:r>
+      <w:hyperlink w:anchor="ref-Valliant_Dever_Kreuter_2013">
+        <w:r>
+          <w:rPr>
+            <w:rStyle w:val="Hyperlink"/>
+          </w:rPr>
+          <w:t xml:space="preserve">Valliant, Dever, y Kreuter</w:t>
+        </w:r>
+      </w:hyperlink>
+      <w:r>
+        <w:t xml:space="preserve"> </w:t>
+      </w:r>
+      <w:r>
+        <w:t xml:space="preserve">(</w:t>
+      </w:r>
+      <w:hyperlink w:anchor="ref-Valliant_Dever_Kreuter_2013">
+        <w:r>
+          <w:rPr>
+            <w:rStyle w:val="Hyperlink"/>
+          </w:rPr>
+          <w:t xml:space="preserve">2013</w:t>
+        </w:r>
+      </w:hyperlink>
+      <w:r>
+        <w:t xml:space="preserve">Tabla 9.1)</w:t>
+      </w:r>
+      <w:r>
+        <w:t xml:space="preserve"> </w:t>
+      </w:r>
+      <w:r>
+        <w:t xml:space="preserve">mencionan el caso en el que, para diferentes definiciones del tamaño de las UPM, se evidencian pérdidas o ganancias significativas de eficiencia en los estimadores de las encuestas de hogares.</w:t>
+      </w:r>
+    </w:p>
+    <w:p>
+      <w:pPr>
+        <w:pStyle w:val="BodyText"/>
+      </w:pPr>
+      <w:r>
+        <w:t xml:space="preserve">De esta manera, un primer acercamiento a la definición de las UPM es establecer la unión o colapso de los mismos lugares poblados, sectores o secciones cartográficas, o áreas de empadronamiento vinculados a los censos de población y vivienda, como insumo para la creación de las unidades primarias de muestreo. Como se discutió anteriormente, el objetivo del marco es tratar de proveer la mejor información de en la selección de las unidades, reduciendo la variabilidad de la estrategia de muestreo. Por lo tanto, después de revisar minuciosamente los conjuntos de datos censales y la información cartográfica del censo en los niveles básicos (en adelante, y sin pérdida de generalidad, lo llamaremos secciones censales) es necesario construir un algoritmo que permitía crear UPM desde la cartografía, basado en uniones contiguas de secciones censales, que respeten los siguientes principios:</w:t>
+      </w:r>
+    </w:p>
+    <w:p>
+      <w:pPr>
+        <w:numPr>
+          <w:ilvl w:val="0"/>
+          <w:numId w:val="1025"/>
+        </w:numPr>
+        <w:pStyle w:val="Compact"/>
+      </w:pPr>
+      <w:r>
+        <w:t xml:space="preserve">La conformación de las Unidades Primarias de Muestreo (UPM) excluye todas las estructuras que no contienen hogares particulares ocupados.</w:t>
+      </w:r>
+    </w:p>
+    <w:p>
+      <w:pPr>
+        <w:numPr>
+          <w:ilvl w:val="0"/>
+          <w:numId w:val="1025"/>
+        </w:numPr>
+        <w:pStyle w:val="Compact"/>
+      </w:pPr>
+      <w:r>
+        <w:t xml:space="preserve">Las nuevas UPM inducidas por la unión de sectores censales deben estar contenidas de manera en un sólo municipio del país; es decir no podrán definirse UPM que pertenezcan a dos o más municipios.</w:t>
+      </w:r>
+    </w:p>
+    <w:p>
+      <w:pPr>
+        <w:numPr>
+          <w:ilvl w:val="0"/>
+          <w:numId w:val="1025"/>
+        </w:numPr>
+        <w:pStyle w:val="Compact"/>
+      </w:pPr>
+      <w:r>
+        <w:t xml:space="preserve">De la misma forma, debe haber una diferenciación estricta en las áreas urbanas y rurales. Ninguna UPM podrá estar definida en ambas áreas.</w:t>
+      </w:r>
+    </w:p>
+    <w:p>
+      <w:pPr>
+        <w:pStyle w:val="FirstParagraph"/>
+      </w:pPr>
+      <w:r>
+        <w:t xml:space="preserve">Nótese que siempre será necesario realizar una actualización de las viviendas con hogares particulares ocupados en las UPM seleccionadas en la primera etapa de muestreo. Esta actualización dará lugar al cálculo de las probabilidades de inclusión de segunda etapa, sin la cual no se podrían calcular factores de expansión que induzcan el insesgamiento de los estimadores utilizados en las encuestas de hogares. Dado que este proceso es sistemático y debe ser realizado a lo largo del periodo intercensal, contar con UPM demasiado grandes (como lo pueden llegar a ser los sectores o segmentos censales, las áreas de empadronamiento o los lugares poblados) no es una alternativa viable presupuestariamente puesto que se incrementarían los costes asociados a la actualización y no habría uniformidad en los procesos de muestreo.</w:t>
+      </w:r>
+    </w:p>
+    <w:p>
+      <w:pPr>
+        <w:pStyle w:val="BodyText"/>
+      </w:pPr>
+      <w:r>
+        <w:t xml:space="preserve">Usualmente el tamaño de las UPM en América Latina ronda el rango de 75 a 225 viviendas. Para que exista una mayor eficiencia (logística y estadística) a la hora de realizar un muestreo en dos etapas, se recomienda que las UPM conformadas tengan algún grado de explicación con respecto a las características de interés que se quieren medir en la población. Por consiguiente, es necesario revisar los tamaños de estas agregaciones y su comportamiento en términos del</w:t>
+      </w:r>
+      <w:r>
+        <w:t xml:space="preserve"> </w:t>
+      </w:r>
+      <w:r>
+        <w:rPr>
+          <w:iCs/>
+          <w:i/>
+        </w:rPr>
+        <w:t xml:space="preserve">coeficiente de correlación intraclase</w:t>
+      </w:r>
+      <w:r>
+        <w:t xml:space="preserve"> </w:t>
+      </w:r>
+      <w:r>
+        <w:t xml:space="preserve">(ICC). Como se puede notar en</w:t>
+      </w:r>
+      <w:r>
+        <w:t xml:space="preserve"> </w:t>
+      </w:r>
+      <w:hyperlink w:anchor="ref-Cochran_1977">
+        <w:r>
+          <w:rPr>
+            <w:rStyle w:val="Hyperlink"/>
+          </w:rPr>
+          <w:t xml:space="preserve">Cochran</w:t>
+        </w:r>
+      </w:hyperlink>
+      <w:r>
+        <w:t xml:space="preserve"> </w:t>
+      </w:r>
+      <w:r>
+        <w:t xml:space="preserve">(</w:t>
+      </w:r>
+      <w:hyperlink w:anchor="ref-Cochran_1977">
+        <w:r>
+          <w:rPr>
+            <w:rStyle w:val="Hyperlink"/>
+          </w:rPr>
+          <w:t xml:space="preserve">1977</w:t>
+        </w:r>
+      </w:hyperlink>
+      <w:r>
+        <w:t xml:space="preserve">)</w:t>
+      </w:r>
+      <w:r>
+        <w:t xml:space="preserve"> </w:t>
+      </w:r>
+      <w:r>
+        <w:t xml:space="preserve">y</w:t>
+      </w:r>
+      <w:r>
+        <w:t xml:space="preserve"> </w:t>
+      </w:r>
+      <w:hyperlink w:anchor="ref-Gutierrez_2016">
+        <w:r>
+          <w:rPr>
+            <w:rStyle w:val="Hyperlink"/>
+          </w:rPr>
+          <w:t xml:space="preserve">Gutiérrez</w:t>
+        </w:r>
+      </w:hyperlink>
+      <w:r>
+        <w:t xml:space="preserve"> </w:t>
+      </w:r>
+      <w:r>
+        <w:t xml:space="preserve">(</w:t>
+      </w:r>
+      <w:hyperlink w:anchor="ref-Gutierrez_2016">
+        <w:r>
+          <w:rPr>
+            <w:rStyle w:val="Hyperlink"/>
+          </w:rPr>
+          <w:t xml:space="preserve">2016</w:t>
+        </w:r>
+      </w:hyperlink>
+      <w:r>
+        <w:t xml:space="preserve">)</w:t>
+      </w:r>
+      <w:r>
+        <w:t xml:space="preserve">, en la construcción de las UPM, el parámetro predominante que se debe considerar es ICC, que para la realización de encuestas con selección en múltiples etapas puede ser aproximado mediante la siguiente expresión</w:t>
+      </w:r>
+      <w:r>
+        <w:t xml:space="preserve"> </w:t>
+      </w:r>
+      <w:r>
+        <w:t xml:space="preserve">(</w:t>
+      </w:r>
+      <w:hyperlink w:anchor="ref-Valliant_Dever_Kreuter_2013">
+        <w:r>
+          <w:rPr>
+            <w:rStyle w:val="Hyperlink"/>
+          </w:rPr>
+          <w:t xml:space="preserve">Valliant, Dever, y Kreuter 2013</w:t>
+        </w:r>
+      </w:hyperlink>
+      <w:r>
+        <w:t xml:space="preserve">)</w:t>
+      </w:r>
+    </w:p>
+    <w:p>
+      <w:pPr>
+        <w:pStyle w:val="BodyText"/>
+      </w:pPr>
+      <m:oMathPara>
+        <m:oMathParaPr>
+          <m:jc m:val="center"/>
+        </m:oMathParaPr>
+        <m:oMath>
+          <m:r>
+            <m:t>I</m:t>
+          </m:r>
+          <m:r>
+            <m:t>C</m:t>
+          </m:r>
+          <m:r>
+            <m:t>C</m:t>
+          </m:r>
+          <m:r>
+            <m:rPr>
+              <m:sty m:val="p"/>
+            </m:rPr>
+            <m:t>=</m:t>
+          </m:r>
+          <m:f>
+            <m:fPr>
+              <m:type m:val="bar"/>
+            </m:fPr>
+            <m:num>
+              <m:sSup>
+                <m:e>
+                  <m:r>
+                    <m:t>B</m:t>
+                  </m:r>
+                </m:e>
+                <m:sup>
+                  <m:r>
+                    <m:t>2</m:t>
+                  </m:r>
+                </m:sup>
+              </m:sSup>
+            </m:num>
+            <m:den>
+              <m:sSup>
+                <m:e>
+                  <m:r>
+                    <m:t>B</m:t>
+                  </m:r>
+                </m:e>
+                <m:sup>
+                  <m:r>
+                    <m:t>2</m:t>
+                  </m:r>
+                </m:sup>
+              </m:sSup>
+              <m:r>
+                <m:rPr>
+                  <m:sty m:val="p"/>
+                </m:rPr>
+                <m:t>+</m:t>
+              </m:r>
+              <m:sSup>
+                <m:e>
+                  <m:r>
+                    <m:t>W</m:t>
+                  </m:r>
+                </m:e>
+                <m:sup>
+                  <m:r>
+                    <m:t>2</m:t>
+                  </m:r>
+                </m:sup>
+              </m:sSup>
+            </m:den>
+          </m:f>
+        </m:oMath>
+      </m:oMathPara>
+    </w:p>
+    <w:p>
+      <w:pPr>
+        <w:pStyle w:val="FirstParagraph"/>
+      </w:pPr>
+      <w:r>
+        <w:t xml:space="preserve">En donde</w:t>
+      </w:r>
+      <w:r>
+        <w:t xml:space="preserve"> </w:t>
+      </w:r>
+      <m:oMath>
+        <m:sSup>
+          <m:e>
+            <m:r>
+              <m:t>B</m:t>
+            </m:r>
+          </m:e>
+          <m:sup>
+            <m:r>
+              <m:t>2</m:t>
+            </m:r>
+          </m:sup>
+        </m:sSup>
+      </m:oMath>
+      <w:r>
+        <w:t xml:space="preserve"> </w:t>
+      </w:r>
+      <w:r>
+        <w:t xml:space="preserve">es la varianza relativa de los totales de la característica de interés entre las UPM y</w:t>
+      </w:r>
+      <w:r>
+        <w:t xml:space="preserve"> </w:t>
+      </w:r>
+      <m:oMath>
+        <m:sSup>
+          <m:e>
+            <m:r>
+              <m:t>W</m:t>
+            </m:r>
+          </m:e>
+          <m:sup>
+            <m:r>
+              <m:t>2</m:t>
+            </m:r>
+          </m:sup>
+        </m:sSup>
+      </m:oMath>
+      <w:r>
+        <w:t xml:space="preserve"> </w:t>
+      </w:r>
+      <w:r>
+        <w:t xml:space="preserve">es la varianza relativa de los totales de la característica de interés dentro las UPM. El ICC es una medida de homogeneidad entre las variables que se desean medir y la conformación de las UPM. Además de afectar la variabilidad del estimador en muestreos multietápicos, esta medida determina el tamaño de muestra necesario para satisfacer los requerimientos de precisión en una encuesta de hogares. En algunos textos clásicos de muestreo, el ICC también es denotado como</w:t>
+      </w:r>
+      <w:r>
+        <w:t xml:space="preserve"> </w:t>
+      </w:r>
+      <m:oMath>
+        <m:r>
+          <m:t>ρ</m:t>
+        </m:r>
+      </m:oMath>
+      <w:r>
+        <w:t xml:space="preserve">.</w:t>
+      </w:r>
+    </w:p>
+    <w:p>
+      <w:pPr>
+        <w:pStyle w:val="BodyText"/>
+      </w:pPr>
+      <w:r>
+        <w:t xml:space="preserve">La magnitud del ICC está directamente ligada al tamaño de las UPM. Por ende, en la conformación del marco de muestreo, es necesario ejecutar un algoritmo de control de tamaño de las UPM de tal forma que el ICC sea satisfactorio y coherente en los indicadores censales disponibles, como por ejemplo las dimensiones del índice de necesidades básicas insatisfechas (NBI), los indicadores del mercado de trabajo, los indicadores demográficos, entre otros.</w:t>
+      </w:r>
+    </w:p>
+    <w:p>
+      <w:pPr>
+        <w:pStyle w:val="BodyText"/>
+      </w:pPr>
+      <w:r>
+        <w:t xml:space="preserve">En general, cuando el tamaño de las UPM es muy pequeño, las características de los elementos dentro de las UPM serán muy similares (sobre todo para indicadores socioeconómicos); por otro lado, si el tamaño de las UPM es demasiado grande, las características de los elementos serán más heterogéneas. Nótese que la disparidad en los tamaños de las UPM redunda en que los totales de las características de interés serán muy disimiles entre las UPM, y teniendo en cuenta la forma funcional de la varianza del estimador clásico, se generará más varianza en el componente</w:t>
+      </w:r>
+      <w:r>
+        <w:t xml:space="preserve"> </w:t>
+      </w:r>
+      <m:oMath>
+        <m:sSup>
+          <m:e>
+            <m:r>
+              <m:t>B</m:t>
+            </m:r>
+          </m:e>
+          <m:sup>
+            <m:r>
+              <m:t>2</m:t>
+            </m:r>
+          </m:sup>
+        </m:sSup>
+      </m:oMath>
+      <w:r>
+        <w:t xml:space="preserve">, por ende el ICC será más grande y se perderá precisión en el muestreo multietápico.</w:t>
+      </w:r>
+    </w:p>
+    <w:p>
+      <w:pPr>
+        <w:pStyle w:val="BodyText"/>
+      </w:pPr>
+      <w:hyperlink w:anchor="ref-Valliant_Dever_Kreuter_2013">
+        <w:r>
+          <w:rPr>
+            <w:rStyle w:val="Hyperlink"/>
+          </w:rPr>
+          <w:t xml:space="preserve">Valliant, Dever, y Kreuter</w:t>
+        </w:r>
+      </w:hyperlink>
+      <w:r>
+        <w:t xml:space="preserve"> </w:t>
+      </w:r>
+      <w:r>
+        <w:t xml:space="preserve">(</w:t>
+      </w:r>
+      <w:hyperlink w:anchor="ref-Valliant_Dever_Kreuter_2013">
+        <w:r>
+          <w:rPr>
+            <w:rStyle w:val="Hyperlink"/>
+          </w:rPr>
+          <w:t xml:space="preserve">2013</w:t>
+        </w:r>
+      </w:hyperlink>
+      <w:r>
+        <w:t xml:space="preserve">)</w:t>
+      </w:r>
+      <w:r>
+        <w:t xml:space="preserve"> </w:t>
+      </w:r>
+      <w:r>
+        <w:t xml:space="preserve">afirman que la práctica estándar es combinar las secciones pequeñas o grupos de bloques cercanos geográficamente para que todas las UPM tengan al menos un número mínimo de personas. Dado que la variación en los tamaños de las UPM tiene un efecto marcado en el ICC (medida necesaria para diseñar una muestra), y que en el caso de las encuestas de hogares se puede tener una cierta flexibilidad en la formación de estos grupos, entonces las UPM deberían conformarse con un número casi igual de viviendas. En general el proceso de construcción de las UPM debería tener en cuenta las siguientes características:</w:t>
+      </w:r>
+    </w:p>
+    <w:p>
+      <w:pPr>
+        <w:numPr>
+          <w:ilvl w:val="0"/>
+          <w:numId w:val="1026"/>
+        </w:numPr>
+        <w:pStyle w:val="Compact"/>
+      </w:pPr>
+      <w:r>
+        <w:rPr>
+          <w:iCs/>
+          <w:i/>
+        </w:rPr>
+        <w:t xml:space="preserve">Límites y contenencia</w:t>
+      </w:r>
+      <w:r>
+        <w:t xml:space="preserve">, pues las UPM deben estar contenidas dentro de límites departamentales, municipales, y estar diferenciadas por su naturaleza urbana o rural.</w:t>
+      </w:r>
+    </w:p>
+    <w:p>
+      <w:pPr>
+        <w:numPr>
+          <w:ilvl w:val="0"/>
+          <w:numId w:val="1026"/>
+        </w:numPr>
+        <w:pStyle w:val="Compact"/>
+      </w:pPr>
+      <w:r>
+        <w:rPr>
+          <w:iCs/>
+          <w:i/>
+        </w:rPr>
+        <w:t xml:space="preserve">Tamaño y extensión</w:t>
+      </w:r>
+      <w:r>
+        <w:t xml:space="preserve">, pues se debe procurar que las UPM estén dentro de rangos predefinidos en términos del número de viviendas y personas, respetando los límites geográficos, y que su extensión en kilómetros cuadrados no sea superior a un umbral predefinido para el operativo de campo.</w:t>
+      </w:r>
+    </w:p>
+    <w:p>
+      <w:pPr>
+        <w:pStyle w:val="FirstParagraph"/>
+      </w:pPr>
+      <w:r>
+        <w:t xml:space="preserve">De esta forma las cargas de trabajo (en los procesos de actualización, supervisión y levantamiento de la información primaria) serán uniformes. Además las estimaciones resultantes serán óptimas en términos de eficiencia y precisión estadística, puesto que inducirán pesos de muestreo uniformes que minimizarán la varianza de las estimaciones directas. A partir de la información contenida en los censos de población y vivienda, diferentes variables se podrían utilizar para evaluar la idoneidad de las UPM con el coeficiente de correlación intraclase y el efecto diseño DEFF. Por ejemplo, para evaluar la idoneidad de las UPM es posible analizar las siguientes variables agrupadas en los siguientes constructos:</w:t>
+      </w:r>
+    </w:p>
+    <w:p>
+      <w:pPr>
+        <w:numPr>
+          <w:ilvl w:val="0"/>
+          <w:numId w:val="1027"/>
+        </w:numPr>
+        <w:pStyle w:val="Compact"/>
+      </w:pPr>
+      <w:r>
+        <w:t xml:space="preserve">Variables demográficas: grupos quinquenales de edad, sexo.</w:t>
+      </w:r>
+    </w:p>
+    <w:p>
+      <w:pPr>
+        <w:numPr>
+          <w:ilvl w:val="0"/>
+          <w:numId w:val="1027"/>
+        </w:numPr>
+        <w:pStyle w:val="Compact"/>
+      </w:pPr>
+      <w:r>
+        <w:t xml:space="preserve">Necesidades básicas insatisfechas y sus dimensiones (acceso a la vivienda, acceso a servicios sanitarios, acceso a educación, situación en la ocupación y capacidad económica).</w:t>
+      </w:r>
+    </w:p>
+    <w:p>
+      <w:pPr>
+        <w:numPr>
+          <w:ilvl w:val="0"/>
+          <w:numId w:val="1027"/>
+        </w:numPr>
+        <w:pStyle w:val="Compact"/>
+      </w:pPr>
+      <w:r>
+        <w:t xml:space="preserve">Variables de fuerza laboral: población en edad de trabajar, población económicamente activa, desocupados y ocupados.</w:t>
+      </w:r>
+    </w:p>
+    <w:p>
+      <w:pPr>
+        <w:pStyle w:val="FirstParagraph"/>
+      </w:pPr>
+      <w:r>
+        <w:t xml:space="preserve">En general, las medidas de correlación intraclase deben ser coherentes con las experiencias locales anteriores o con experiencias regionales que demuestren que el algoritmo de colapso y/o escisión de los sectores censales sí proporcione como resultado nuevas UPM que conserven las propiedades explicativas de los grupos desde el censo, con la ventaja de controlar su tamaño en viviendas.</w:t>
+      </w:r>
+    </w:p>
+    <w:p>
+      <w:pPr>
+        <w:pStyle w:val="BodyText"/>
+      </w:pPr>
+      <w:hyperlink w:anchor="ref-hansen1953sample">
+        <w:r>
+          <w:rPr>
+            <w:rStyle w:val="Hyperlink"/>
+          </w:rPr>
+          <w:t xml:space="preserve">Hansen, Hurwitz, y Madow</w:t>
+        </w:r>
+      </w:hyperlink>
+      <w:r>
+        <w:t xml:space="preserve"> </w:t>
+      </w:r>
+      <w:r>
+        <w:t xml:space="preserve">(</w:t>
+      </w:r>
+      <w:hyperlink w:anchor="ref-hansen1953sample">
+        <w:r>
+          <w:rPr>
+            <w:rStyle w:val="Hyperlink"/>
+          </w:rPr>
+          <w:t xml:space="preserve">1953</w:t>
+        </w:r>
+      </w:hyperlink>
+      <w:r>
+        <w:t xml:space="preserve">)</w:t>
+      </w:r>
+      <w:r>
+        <w:t xml:space="preserve"> </w:t>
+      </w:r>
+      <w:r>
+        <w:t xml:space="preserve">encontraron un efecto marcado en el tamaño de las UPM y la magnitud del ICC. Entre más pequeñas sean los conglomerados mayor será el ICC, entre más grandes sean los conglomerados menor será el ICC. Esta relación tiene una repercusión directa en la forma en que se llevarán a cabo las encuestas en el periodo intercensal. Si se crean UPM demasiado pequeñas, se precisará de un tamaño de muestra de UPM mucho mayor, y por ende un mayor coste logístico y económico. Si se crean UPM demasiado grandes, se precisará de un menor tamaño de muestra, pero con UPM inmanejables en su dimensión, que acarrearán operativos de actualización, supervisión y levantamiento demasiado costosos, junto con una pérdida grande de precisión estadística.</w:t>
+      </w:r>
+    </w:p>
+    <w:p>
+      <w:pPr>
+        <w:pStyle w:val="BodyText"/>
+      </w:pPr>
+      <w:r>
+        <w:t xml:space="preserve">Para ejemplificar la relación entre el ICC y el tamaño de muestra, considere los siguientes escenarios:</w:t>
+      </w:r>
+    </w:p>
+    <w:p>
+      <w:pPr>
+        <w:numPr>
+          <w:ilvl w:val="0"/>
+          <w:numId w:val="1028"/>
+        </w:numPr>
+      </w:pPr>
+      <w:r>
+        <w:t xml:space="preserve">Si el ICC es cercano a cero, las UPM serán demasiado heterogéneas por dentro y muy homogéneas entre, por tanto se necesitará de muy pocas UPM para tener una inferencia precisa. Esto quiere decir que hay mucha dispersión dentro de las UPM, pero a la vez hay muy poca variación entre ellas. En el caso que el ICC sea idéntico a cero, sólo se necesitaría de una UPM en la muestra para tener una estimación precisa, con un submuestreo exhaustivo de todas las unidades dentro de la UPM (puesto que todas las unidades dentro de la UPM serán diferentes).</w:t>
+      </w:r>
+    </w:p>
+    <w:p>
+      <w:pPr>
+        <w:numPr>
+          <w:ilvl w:val="0"/>
+          <w:numId w:val="1028"/>
+        </w:numPr>
+      </w:pPr>
+      <w:r>
+        <w:t xml:space="preserve">Si el ICC es cercano a uno, las UPM serán demasiado homogéneas por dentro y muy heterogéneas entre, por tanto se necesitará de una muestra grande de UPM para tener una inferencia precisa. Esto quiere decir que hay poca dispersión dentro de las UPM, pero a la vez hay mucha variación entre ellas. En el caso que el ICC sea idéntico a uno, para obtener una estimación precisa, se necesitaría de una muestra censal de UPM, en donde el submuestreo sea de una sola unidad (puesto que todas las unidades dentro de la UPM serán idénticas).</w:t>
+      </w:r>
+    </w:p>
+    <w:p>
+      <w:pPr>
+        <w:pStyle w:val="FirstParagraph"/>
+      </w:pPr>
+      <w:r>
+        <w:t xml:space="preserve">En resumen, la construcción de las UPM es un proceso que requiere de la más alta disposición de capacidades para que todas las operaciones estadísticas del periodo intercensal sean balanceadas en presupuesto y esfuerzo logístico. La función objetivo de este proceso es el ICC que, como se verá en los capítulos posteriores, determina el tamaño de muestra y la precisión de la inferencia.</w:t>
+      </w:r>
+    </w:p>
+    <w:bookmarkStart w:id="72" w:name="Xe05370ff8b97470b25e9d2bfe190d716e730c12"/>
+    <w:p>
+      <w:pPr>
+        <w:pStyle w:val="Heading3"/>
+      </w:pPr>
+      <w:r>
+        <w:t xml:space="preserve">Actualización continua del marco de muestreo</w:t>
+      </w:r>
+    </w:p>
+    <w:p>
+      <w:pPr>
+        <w:pStyle w:val="FirstParagraph"/>
+      </w:pPr>
+      <w:hyperlink w:anchor="ref-Duncan_Kalton_1987">
+        <w:r>
+          <w:rPr>
+            <w:rStyle w:val="Hyperlink"/>
+          </w:rPr>
+          <w:t xml:space="preserve">Duncan y Kalton</w:t>
+        </w:r>
+      </w:hyperlink>
+      <w:r>
+        <w:t xml:space="preserve"> </w:t>
+      </w:r>
+      <w:r>
+        <w:t xml:space="preserve">(</w:t>
+      </w:r>
+      <w:hyperlink w:anchor="ref-Duncan_Kalton_1987">
+        <w:r>
+          <w:rPr>
+            <w:rStyle w:val="Hyperlink"/>
+          </w:rPr>
+          <w:t xml:space="preserve">1987</w:t>
+        </w:r>
+      </w:hyperlink>
+      <w:r>
+        <w:t xml:space="preserve">pág. 105)</w:t>
+      </w:r>
+      <w:r>
+        <w:t xml:space="preserve"> </w:t>
+      </w:r>
+      <w:r>
+        <w:t xml:space="preserve">afirman que la composición de la población de interés cambia durante el tiempo, puesto que lo individuos nacen, mueren, migran, e incluso pasan a ser parte de organizaciones que hacen que pierdan su estatus</w:t>
+      </w:r>
+      <w:r>
+        <w:rPr>
+          <w:rStyle w:val="FootnoteReference"/>
+        </w:rPr>
+        <w:footnoteReference w:id="71"/>
+      </w:r>
+      <w:r>
+        <w:t xml:space="preserve"> </w:t>
+      </w:r>
+      <w:r>
+        <w:t xml:space="preserve">de la unidad de observación. De igual forma, se debe tener en cuenta los nuevos hogares que pueden crearse o desintegrarse.</w:t>
+      </w:r>
+    </w:p>
+    <w:p>
+      <w:pPr>
+        <w:pStyle w:val="BodyText"/>
+      </w:pPr>
+      <w:r>
+        <w:t xml:space="preserve">La realidad de los países latinoamericanos muestra una migración importante desde las áreas rurales hacia las áreas urbanas y esto repercute en una desactualización constante del marco de muestreo que fue construido varios años atrás. Este problema de actualización del marco lo enfrentan todos los países de la región y puede ser abordado a partir del ajuste constante a los pesos de muestreo de las UPM cada vez que se realiza un operativo de campo en donde haya evidencia de un cambio en el número de hogares para las UPM seleccionadas en la muestra de la primera etapa.</w:t>
+      </w:r>
+    </w:p>
+    <w:p>
+      <w:pPr>
+        <w:pStyle w:val="BodyText"/>
+      </w:pPr>
+      <w:r>
+        <w:t xml:space="preserve">Como las UPM se seleccionan con un muestreo proporcional al tamaño de la UPM y las viviendas se seleccionan en campo mediante un muestreo simple (aleatorio simple o sistemático), previa actualización del empadronamiento y conteo de viviendas; entonces esta actualización podría usarse para reajustar los pesos de las UPM en los nuevos levantamientos. De esta forma se reflejaría el cambio que tiene la población (dinámica, por definición) de interés. Sin embargo, se recomienda no modificar las probabilidades de selección de las UPM para garantizar el insesgamiento de los estimadores de muestreo.</w:t>
+      </w:r>
+    </w:p>
+    <w:p>
+      <w:pPr>
+        <w:pStyle w:val="BodyText"/>
+      </w:pPr>
+      <w:r>
+        <w:t xml:space="preserve">Por ejemplo, si en un país se define un esquema de muestreo que selecciona 12 viviendas dentro de cada una de las UPM seleccionadas en la primera etapa, entonces la probabilidad de selección de la</w:t>
+      </w:r>
+      <w:r>
+        <w:t xml:space="preserve"> </w:t>
+      </w:r>
+      <m:oMath>
+        <m:r>
+          <m:t>i</m:t>
+        </m:r>
+      </m:oMath>
+      <w:r>
+        <w:t xml:space="preserve">-ésima UPM</w:t>
+      </w:r>
+      <w:r>
+        <w:t xml:space="preserve"> </w:t>
+      </w:r>
+      <m:oMath>
+        <m:sSub>
+          <m:e>
+            <m:r>
+              <m:t>U</m:t>
+            </m:r>
+          </m:e>
+          <m:sub>
+            <m:r>
+              <m:t>i</m:t>
+            </m:r>
+          </m:sub>
+        </m:sSub>
+      </m:oMath>
+      <w:r>
+        <w:t xml:space="preserve"> </w:t>
+      </w:r>
+      <w:r>
+        <w:t xml:space="preserve">estaría dada por</w:t>
+      </w:r>
+    </w:p>
+    <w:p>
+      <w:pPr>
+        <w:pStyle w:val="BodyText"/>
+      </w:pPr>
+      <m:oMathPara>
+        <m:oMathParaPr>
+          <m:jc m:val="center"/>
+        </m:oMathParaPr>
+        <m:oMath>
+          <m:sSub>
+            <m:e>
+              <m:r>
+                <m:t>π</m:t>
+              </m:r>
+            </m:e>
+            <m:sub>
+              <m:r>
+                <m:t>I</m:t>
+              </m:r>
+              <m:r>
+                <m:t>i</m:t>
+              </m:r>
+            </m:sub>
+          </m:sSub>
+          <m:r>
+            <m:rPr>
+              <m:sty m:val="p"/>
+            </m:rPr>
+            <m:t>=</m:t>
+          </m:r>
+          <m:r>
+            <m:t>P</m:t>
+          </m:r>
+          <m:r>
+            <m:t>r</m:t>
+          </m:r>
+          <m:r>
+            <m:rPr>
+              <m:sty m:val="p"/>
+            </m:rPr>
+            <m:t>(</m:t>
+          </m:r>
+          <m:sSub>
+            <m:e>
+              <m:r>
+                <m:t>U</m:t>
+              </m:r>
+            </m:e>
+            <m:sub>
+              <m:r>
+                <m:t>i</m:t>
+              </m:r>
+            </m:sub>
+          </m:sSub>
+          <m:r>
+            <m:rPr>
+              <m:sty m:val="p"/>
+            </m:rPr>
+            <m:t>∈</m:t>
+          </m:r>
+          <m:sSub>
+            <m:e>
+              <m:r>
+                <m:t>s</m:t>
+              </m:r>
+            </m:e>
+            <m:sub>
+              <m:r>
+                <m:t>I</m:t>
+              </m:r>
+            </m:sub>
+          </m:sSub>
+          <m:r>
+            <m:rPr>
+              <m:sty m:val="p"/>
+            </m:rPr>
+            <m:t>)</m:t>
+          </m:r>
+          <m:r>
+            <m:rPr>
+              <m:sty m:val="p"/>
+            </m:rPr>
+            <m:t>=</m:t>
+          </m:r>
+          <m:sSub>
+            <m:e>
+              <m:r>
+                <m:t>n</m:t>
+              </m:r>
+            </m:e>
+            <m:sub>
+              <m:r>
+                <m:t>I</m:t>
+              </m:r>
+            </m:sub>
+          </m:sSub>
+          <m:f>
+            <m:fPr>
+              <m:type m:val="bar"/>
+            </m:fPr>
+            <m:num>
+              <m:sSub>
+                <m:e>
+                  <m:r>
+                    <m:t>n</m:t>
+                  </m:r>
+                </m:e>
+                <m:sub>
+                  <m:r>
+                    <m:t>i</m:t>
+                  </m:r>
+                </m:sub>
+              </m:sSub>
+            </m:num>
+            <m:den>
+              <m:sSub>
+                <m:e>
+                  <m:r>
+                    <m:t>N</m:t>
+                  </m:r>
+                </m:e>
+                <m:sub>
+                  <m:r>
+                    <m:t>i</m:t>
+                  </m:r>
+                </m:sub>
+              </m:sSub>
+            </m:den>
+          </m:f>
+          <m:r>
+            <m:rPr>
+              <m:sty m:val="p"/>
+            </m:rPr>
+            <m:t>=</m:t>
+          </m:r>
+          <m:sSub>
+            <m:e>
+              <m:r>
+                <m:t>n</m:t>
+              </m:r>
+            </m:e>
+            <m:sub>
+              <m:r>
+                <m:t>I</m:t>
+              </m:r>
+            </m:sub>
+          </m:sSub>
+          <m:f>
+            <m:fPr>
+              <m:type m:val="bar"/>
+            </m:fPr>
+            <m:num>
+              <m:r>
+                <m:t>12</m:t>
+              </m:r>
+            </m:num>
+            <m:den>
+              <m:sSub>
+                <m:e>
+                  <m:r>
+                    <m:t>N</m:t>
+                  </m:r>
+                </m:e>
+                <m:sub>
+                  <m:r>
+                    <m:t>i</m:t>
+                  </m:r>
+                </m:sub>
+              </m:sSub>
+            </m:den>
+          </m:f>
+        </m:oMath>
+      </m:oMathPara>
+    </w:p>
+    <w:p>
+      <w:pPr>
+        <w:pStyle w:val="FirstParagraph"/>
+      </w:pPr>
+      <w:r>
+        <w:t xml:space="preserve">En donde</w:t>
+      </w:r>
+      <w:r>
+        <w:t xml:space="preserve"> </w:t>
+      </w:r>
+      <m:oMath>
+        <m:sSub>
+          <m:e>
+            <m:r>
+              <m:t>n</m:t>
+            </m:r>
+          </m:e>
+          <m:sub>
+            <m:r>
+              <m:t>I</m:t>
+            </m:r>
+          </m:sub>
+        </m:sSub>
+      </m:oMath>
+      <w:r>
+        <w:t xml:space="preserve"> </w:t>
+      </w:r>
+      <w:r>
+        <w:t xml:space="preserve">hace referencia al número de UPM que se seleccionarán en la primera etapa,</w:t>
+      </w:r>
+      <w:r>
+        <w:t xml:space="preserve"> </w:t>
+      </w:r>
+      <m:oMath>
+        <m:sSub>
+          <m:e>
+            <m:r>
+              <m:t>N</m:t>
+            </m:r>
+          </m:e>
+          <m:sub>
+            <m:r>
+              <m:t>i</m:t>
+            </m:r>
+          </m:sub>
+        </m:sSub>
+      </m:oMath>
+      <w:r>
+        <w:t xml:space="preserve"> </w:t>
+      </w:r>
+      <w:r>
+        <w:t xml:space="preserve">representa el número de viviendas en la UPM y</w:t>
+      </w:r>
+      <w:r>
+        <w:t xml:space="preserve"> </w:t>
+      </w:r>
+      <m:oMath>
+        <m:sSub>
+          <m:e>
+            <m:r>
+              <m:t>n</m:t>
+            </m:r>
+          </m:e>
+          <m:sub>
+            <m:r>
+              <m:t>i</m:t>
+            </m:r>
+          </m:sub>
+        </m:sSub>
+        <m:r>
+          <m:rPr>
+            <m:sty m:val="p"/>
+          </m:rPr>
+          <m:t>=</m:t>
+        </m:r>
+        <m:r>
+          <m:t>12</m:t>
+        </m:r>
+      </m:oMath>
+      <w:r>
+        <w:t xml:space="preserve"> </w:t>
+      </w:r>
+      <w:r>
+        <w:t xml:space="preserve">es el número de viviendas seleccionadas dentro de la UPM. Ahora, si el número de viviendas se actualizara en la UPM, la probabilidad de inclusión cambiaría, lo cual generaría sesgo en la estimación. Por ende, las probabilidades de inclusión de las UPM deberían seguir estables entre los ciclos censales. El problema de subcobertura puede abordarse con el post-ajuste de los factores de expansión en la etapa de estimación.</w:t>
+      </w:r>
+    </w:p>
+    <w:bookmarkEnd w:id="72"/>
+    <w:bookmarkEnd w:id="73"/>
+    <w:bookmarkEnd w:id="74"/>
+    <w:bookmarkStart w:id="117" w:name="referencias"/>
+    <w:p>
+      <w:pPr>
+        <w:pStyle w:val="Heading1"/>
+      </w:pPr>
+      <w:r>
         <w:t xml:space="preserve">Referencias</w:t>
       </w:r>
     </w:p>
-    <w:bookmarkStart w:id="101" w:name="refs"/>
-    <w:bookmarkStart w:id="68" w:name="ref-Biemer_Lyberg_2003"/>
+    <w:bookmarkStart w:id="116" w:name="refs"/>
+    <w:bookmarkStart w:id="75" w:name="ref-Biemer_Lyberg_2003"/>
     <w:p>
       <w:pPr>
         <w:pStyle w:val="Bibliography"/>
@@ -11763,8 +13473,8 @@
         <w:t xml:space="preserve">. Wiley series en survey methodology. Wiley-Interscience.</w:t>
       </w:r>
     </w:p>
-    <w:bookmarkEnd w:id="68"/>
-    <w:bookmarkStart w:id="70" w:name="ref-CEPAL_2018"/>
+    <w:bookmarkEnd w:id="75"/>
+    <w:bookmarkStart w:id="77" w:name="ref-CEPAL_2018"/>
     <w:p>
       <w:pPr>
         <w:pStyle w:val="Bibliography"/>
@@ -11788,7 +13498,7 @@
       <w:r>
         <w:t xml:space="preserve"> </w:t>
       </w:r>
-      <w:hyperlink r:id="rId69">
+      <w:hyperlink r:id="rId76">
         <w:r>
           <w:rPr>
             <w:rStyle w:val="Hyperlink"/>
@@ -11800,13 +13510,36 @@
         <w:t xml:space="preserve">.</w:t>
       </w:r>
     </w:p>
-    <w:bookmarkEnd w:id="70"/>
-    <w:bookmarkStart w:id="72" w:name="ref-DANE-COL_2017"/>
+    <w:bookmarkEnd w:id="77"/>
+    <w:bookmarkStart w:id="78" w:name="ref-Cochran_1977"/>
     <w:p>
       <w:pPr>
         <w:pStyle w:val="Bibliography"/>
       </w:pPr>
       <w:r>
+        <w:t xml:space="preserve">Cochran, W. G. 1977.</w:t>
+      </w:r>
+      <w:r>
+        <w:t xml:space="preserve"> </w:t>
+      </w:r>
+      <w:r>
+        <w:rPr>
+          <w:iCs/>
+          <w:i/>
+        </w:rPr>
+        <w:t xml:space="preserve">Sampling Techniques</w:t>
+      </w:r>
+      <w:r>
+        <w:t xml:space="preserve">. Third Edition. Wiley.</w:t>
+      </w:r>
+    </w:p>
+    <w:bookmarkEnd w:id="78"/>
+    <w:bookmarkStart w:id="80" w:name="ref-DANE-COL_2017"/>
+    <w:p>
+      <w:pPr>
+        <w:pStyle w:val="Bibliography"/>
+      </w:pPr>
+      <w:r>
         <w:t xml:space="preserve">DANE. 2017.</w:t>
       </w:r>
       <w:r>
@@ -11821,7 +13554,7 @@
       <w:r>
         <w:t xml:space="preserve"> </w:t>
       </w:r>
-      <w:hyperlink r:id="rId71">
+      <w:hyperlink r:id="rId79">
         <w:r>
           <w:rPr>
             <w:rStyle w:val="Hyperlink"/>
@@ -11833,8 +13566,8 @@
         <w:t xml:space="preserve">.</w:t>
       </w:r>
     </w:p>
-    <w:bookmarkEnd w:id="72"/>
-    <w:bookmarkStart w:id="74" w:name="ref-Duncan_Kalton_1987"/>
+    <w:bookmarkEnd w:id="80"/>
+    <w:bookmarkStart w:id="82" w:name="ref-Duncan_Kalton_1987"/>
     <w:p>
       <w:pPr>
         <w:pStyle w:val="Bibliography"/>
@@ -11870,7 +13603,7 @@
       <w:r>
         <w:t xml:space="preserve"> </w:t>
       </w:r>
-      <w:hyperlink r:id="rId73">
+      <w:hyperlink r:id="rId81">
         <w:r>
           <w:rPr>
             <w:rStyle w:val="Hyperlink"/>
@@ -11882,8 +13615,8 @@
         <w:t xml:space="preserve">.</w:t>
       </w:r>
     </w:p>
-    <w:bookmarkEnd w:id="74"/>
-    <w:bookmarkStart w:id="76" w:name="ref-Foster_Greer_Thorbecke_1984"/>
+    <w:bookmarkEnd w:id="82"/>
+    <w:bookmarkStart w:id="84" w:name="ref-Foster_Greer_Thorbecke_1984"/>
     <w:p>
       <w:pPr>
         <w:pStyle w:val="Bibliography"/>
@@ -11919,7 +13652,7 @@
       <w:r>
         <w:t xml:space="preserve"> </w:t>
       </w:r>
-      <w:hyperlink r:id="rId75">
+      <w:hyperlink r:id="rId83">
         <w:r>
           <w:rPr>
             <w:rStyle w:val="Hyperlink"/>
@@ -11931,8 +13664,54 @@
         <w:t xml:space="preserve">.</w:t>
       </w:r>
     </w:p>
-    <w:bookmarkEnd w:id="76"/>
-    <w:bookmarkStart w:id="77" w:name="X9623dc531be21ca40142730db0da0a952cc38b4"/>
+    <w:bookmarkEnd w:id="84"/>
+    <w:bookmarkStart w:id="86" w:name="ref-Gambino_Silva_2009"/>
+    <w:p>
+      <w:pPr>
+        <w:pStyle w:val="Bibliography"/>
+      </w:pPr>
+      <w:r>
+        <w:t xml:space="preserve">Gambino, J. G., y PL. d N. Silva. 2009.</w:t>
+      </w:r>
+      <w:r>
+        <w:t xml:space="preserve"> </w:t>
+      </w:r>
+      <w:r>
+        <w:t xml:space="preserve">«Chapter 16 - Sampling and Estimation in Household Surveys»</w:t>
+      </w:r>
+      <w:r>
+        <w:t xml:space="preserve">. En</w:t>
+      </w:r>
+      <w:r>
+        <w:t xml:space="preserve"> </w:t>
+      </w:r>
+      <w:r>
+        <w:rPr>
+          <w:iCs/>
+          <w:i/>
+        </w:rPr>
+        <w:t xml:space="preserve">Handbook of Statistics</w:t>
+      </w:r>
+      <w:r>
+        <w:t xml:space="preserve">, 29:407-39. Handbook of Statistics. Elsevier.</w:t>
+      </w:r>
+      <w:r>
+        <w:t xml:space="preserve"> </w:t>
+      </w:r>
+      <w:hyperlink r:id="rId85">
+        <w:r>
+          <w:rPr>
+            <w:rStyle w:val="Hyperlink"/>
+          </w:rPr>
+          <w:t xml:space="preserve">https://doi.org/10.1016/S0169-7161(08)00016-3</w:t>
+        </w:r>
+      </w:hyperlink>
+      <w:r>
+        <w:t xml:space="preserve">.</w:t>
+      </w:r>
+    </w:p>
+    <w:bookmarkEnd w:id="86"/>
+    <w:bookmarkStart w:id="87" w:name="X9623dc531be21ca40142730db0da0a952cc38b4"/>
     <w:p>
       <w:pPr>
         <w:pStyle w:val="Bibliography"/>
@@ -11954,8 +13733,8 @@
         <w:t xml:space="preserve">. John Wiley; Sons.</w:t>
       </w:r>
     </w:p>
-    <w:bookmarkEnd w:id="77"/>
-    <w:bookmarkStart w:id="78" w:name="ref-Gutierrez_2016"/>
+    <w:bookmarkEnd w:id="87"/>
+    <w:bookmarkStart w:id="88" w:name="ref-Gutierrez_2016"/>
     <w:p>
       <w:pPr>
         <w:pStyle w:val="Bibliography"/>
@@ -11977,13 +13756,36 @@
         <w:t xml:space="preserve">. Segunda edición. Ediciones de la U.</w:t>
       </w:r>
     </w:p>
-    <w:bookmarkEnd w:id="78"/>
-    <w:bookmarkStart w:id="79" w:name="ref-IBGE_2014"/>
+    <w:bookmarkEnd w:id="88"/>
+    <w:bookmarkStart w:id="89" w:name="ref-hansen1953sample"/>
     <w:p>
       <w:pPr>
         <w:pStyle w:val="Bibliography"/>
       </w:pPr>
       <w:r>
+        <w:t xml:space="preserve">Hansen, Morris H, William N Hurwitz, y William G Madow. 1953.</w:t>
+      </w:r>
+      <w:r>
+        <w:t xml:space="preserve"> </w:t>
+      </w:r>
+      <w:r>
+        <w:rPr>
+          <w:iCs/>
+          <w:i/>
+        </w:rPr>
+        <w:t xml:space="preserve">Sample survey methods and theory</w:t>
+      </w:r>
+      <w:r>
+        <w:t xml:space="preserve">. Vol. 1. Wiley New York.</w:t>
+      </w:r>
+    </w:p>
+    <w:bookmarkEnd w:id="89"/>
+    <w:bookmarkStart w:id="90" w:name="ref-IBGE_2014"/>
+    <w:p>
+      <w:pPr>
+        <w:pStyle w:val="Bibliography"/>
+      </w:pPr>
+      <w:r>
         <w:t xml:space="preserve">IBGE-BR. 2014.</w:t>
       </w:r>
       <w:r>
@@ -11996,8 +13798,8 @@
         <w:t xml:space="preserve">.</w:t>
       </w:r>
     </w:p>
-    <w:bookmarkEnd w:id="79"/>
-    <w:bookmarkStart w:id="81" w:name="ref-INDEC-AR"/>
+    <w:bookmarkEnd w:id="90"/>
+    <w:bookmarkStart w:id="92" w:name="ref-INDEC-AR"/>
     <w:p>
       <w:pPr>
         <w:pStyle w:val="Bibliography"/>
@@ -12017,7 +13819,7 @@
       <w:r>
         <w:t xml:space="preserve"> </w:t>
       </w:r>
-      <w:hyperlink r:id="rId80">
+      <w:hyperlink r:id="rId91">
         <w:r>
           <w:rPr>
             <w:rStyle w:val="Hyperlink"/>
@@ -12029,8 +13831,8 @@
         <w:t xml:space="preserve">.</w:t>
       </w:r>
     </w:p>
-    <w:bookmarkEnd w:id="81"/>
-    <w:bookmarkStart w:id="83" w:name="ref-INEC-EC"/>
+    <w:bookmarkEnd w:id="92"/>
+    <w:bookmarkStart w:id="94" w:name="ref-INEC-EC"/>
     <w:p>
       <w:pPr>
         <w:pStyle w:val="Bibliography"/>
@@ -12050,7 +13852,7 @@
       <w:r>
         <w:t xml:space="preserve"> </w:t>
       </w:r>
-      <w:hyperlink r:id="rId82">
+      <w:hyperlink r:id="rId93">
         <w:r>
           <w:rPr>
             <w:rStyle w:val="Hyperlink"/>
@@ -12062,13 +13864,32 @@
         <w:t xml:space="preserve">.</w:t>
       </w:r>
     </w:p>
-    <w:bookmarkEnd w:id="83"/>
-    <w:bookmarkStart w:id="84" w:name="ref-Kalton_2009"/>
+    <w:bookmarkEnd w:id="94"/>
+    <w:bookmarkStart w:id="95" w:name="ref-INEGI_MX_2012"/>
     <w:p>
       <w:pPr>
         <w:pStyle w:val="Bibliography"/>
       </w:pPr>
       <w:r>
+        <w:t xml:space="preserve">INEGI. 2012.</w:t>
+      </w:r>
+      <w:r>
+        <w:t xml:space="preserve"> </w:t>
+      </w:r>
+      <w:r>
+        <w:t xml:space="preserve">«Metodología de la Construcción del Marco Maestro de Muestreo 2012 y del Diseño de la Muestra Maestra 2012»</w:t>
+      </w:r>
+      <w:r>
+        <w:t xml:space="preserve">.</w:t>
+      </w:r>
+    </w:p>
+    <w:bookmarkEnd w:id="95"/>
+    <w:bookmarkStart w:id="96" w:name="ref-Kalton_2009"/>
+    <w:p>
+      <w:pPr>
+        <w:pStyle w:val="Bibliography"/>
+      </w:pPr>
+      <w:r>
         <w:t xml:space="preserve">Kalton, G. 2009.</w:t>
       </w:r>
       <w:r>
@@ -12081,8 +13902,8 @@
         <w:t xml:space="preserve">. En.</w:t>
       </w:r>
     </w:p>
-    <w:bookmarkEnd w:id="84"/>
-    <w:bookmarkStart w:id="85" w:name="ref-Kalton_Citro_1993"/>
+    <w:bookmarkEnd w:id="96"/>
+    <w:bookmarkStart w:id="97" w:name="ref-Kalton_Citro_1993"/>
     <w:p>
       <w:pPr>
         <w:pStyle w:val="Bibliography"/>
@@ -12116,8 +13937,31 @@
         <w:t xml:space="preserve">19 (2): 205-15.</w:t>
       </w:r>
     </w:p>
-    <w:bookmarkEnd w:id="85"/>
-    <w:bookmarkStart w:id="86" w:name="ref-Likert_1932"/>
+    <w:bookmarkEnd w:id="97"/>
+    <w:bookmarkStart w:id="98" w:name="ref-Kish_1965"/>
+    <w:p>
+      <w:pPr>
+        <w:pStyle w:val="Bibliography"/>
+      </w:pPr>
+      <w:r>
+        <w:t xml:space="preserve">Kish, Leslie. 1965.</w:t>
+      </w:r>
+      <w:r>
+        <w:t xml:space="preserve"> </w:t>
+      </w:r>
+      <w:r>
+        <w:rPr>
+          <w:iCs/>
+          <w:i/>
+        </w:rPr>
+        <w:t xml:space="preserve">Survey Sampling</w:t>
+      </w:r>
+      <w:r>
+        <w:t xml:space="preserve">. John Wiley; Sons.</w:t>
+      </w:r>
+    </w:p>
+    <w:bookmarkEnd w:id="98"/>
+    <w:bookmarkStart w:id="99" w:name="ref-Likert_1932"/>
     <w:p>
       <w:pPr>
         <w:pStyle w:val="Bibliography"/>
@@ -12151,8 +13995,8 @@
         <w:t xml:space="preserve">22 140: 55-55.</w:t>
       </w:r>
     </w:p>
-    <w:bookmarkEnd w:id="86"/>
-    <w:bookmarkStart w:id="87" w:name="ref-Loh"/>
+    <w:bookmarkEnd w:id="99"/>
+    <w:bookmarkStart w:id="100" w:name="ref-Loh"/>
     <w:p>
       <w:pPr>
         <w:pStyle w:val="Bibliography"/>
@@ -12174,8 +14018,8 @@
         <w:t xml:space="preserve">. Thompson.</w:t>
       </w:r>
     </w:p>
-    <w:bookmarkEnd w:id="87"/>
-    <w:bookmarkStart w:id="88" w:name="ref-McLaren_Steel_2001"/>
+    <w:bookmarkEnd w:id="100"/>
+    <w:bookmarkStart w:id="101" w:name="ref-McLaren_Steel_2001"/>
     <w:p>
       <w:pPr>
         <w:pStyle w:val="Bibliography"/>
@@ -12209,8 +14053,8 @@
         <w:t xml:space="preserve">55 (2): 221-38.</w:t>
       </w:r>
     </w:p>
-    <w:bookmarkEnd w:id="88"/>
-    <w:bookmarkStart w:id="90" w:name="ref-OIT_1982"/>
+    <w:bookmarkEnd w:id="101"/>
+    <w:bookmarkStart w:id="103" w:name="ref-OIT_1982"/>
     <w:p>
       <w:pPr>
         <w:pStyle w:val="Bibliography"/>
@@ -12230,7 +14074,7 @@
       <w:r>
         <w:t xml:space="preserve"> </w:t>
       </w:r>
-      <w:hyperlink r:id="rId89">
+      <w:hyperlink r:id="rId102">
         <w:r>
           <w:rPr>
             <w:rStyle w:val="Hyperlink"/>
@@ -12242,8 +14086,8 @@
         <w:t xml:space="preserve">.</w:t>
       </w:r>
     </w:p>
-    <w:bookmarkEnd w:id="90"/>
-    <w:bookmarkStart w:id="92" w:name="ref-OIT_2013"/>
+    <w:bookmarkEnd w:id="103"/>
+    <w:bookmarkStart w:id="105" w:name="ref-OIT_2013"/>
     <w:p>
       <w:pPr>
         <w:pStyle w:val="Bibliography"/>
@@ -12263,7 +14107,7 @@
       <w:r>
         <w:t xml:space="preserve"> </w:t>
       </w:r>
-      <w:hyperlink r:id="rId91">
+      <w:hyperlink r:id="rId104">
         <w:r>
           <w:rPr>
             <w:rStyle w:val="Hyperlink"/>
@@ -12275,8 +14119,8 @@
         <w:t xml:space="preserve">.</w:t>
       </w:r>
     </w:p>
-    <w:bookmarkEnd w:id="92"/>
-    <w:bookmarkStart w:id="94" w:name="ref-United-Nations_2011"/>
+    <w:bookmarkEnd w:id="105"/>
+    <w:bookmarkStart w:id="107" w:name="ref-United-Nations_2011"/>
     <w:p>
       <w:pPr>
         <w:pStyle w:val="Bibliography"/>
@@ -12300,7 +14144,7 @@
       <w:r>
         <w:t xml:space="preserve"> </w:t>
       </w:r>
-      <w:hyperlink r:id="rId93">
+      <w:hyperlink r:id="rId106">
         <w:r>
           <w:rPr>
             <w:rStyle w:val="Hyperlink"/>
@@ -12312,8 +14156,8 @@
         <w:t xml:space="preserve">.</w:t>
       </w:r>
     </w:p>
-    <w:bookmarkEnd w:id="94"/>
-    <w:bookmarkStart w:id="96" w:name="ref-United_Nations_2015"/>
+    <w:bookmarkEnd w:id="107"/>
+    <w:bookmarkStart w:id="109" w:name="ref-United_Nations_2015"/>
     <w:p>
       <w:pPr>
         <w:pStyle w:val="Bibliography"/>
@@ -12333,7 +14177,7 @@
       <w:r>
         <w:t xml:space="preserve"> </w:t>
       </w:r>
-      <w:hyperlink r:id="rId95">
+      <w:hyperlink r:id="rId108">
         <w:r>
           <w:rPr>
             <w:rStyle w:val="Hyperlink"/>
@@ -12345,8 +14189,8 @@
         <w:t xml:space="preserve">.</w:t>
       </w:r>
     </w:p>
-    <w:bookmarkEnd w:id="96"/>
-    <w:bookmarkStart w:id="98" w:name="ref-United_Nations_2016"/>
+    <w:bookmarkEnd w:id="109"/>
+    <w:bookmarkStart w:id="111" w:name="ref-United_Nations_2016"/>
     <w:p>
       <w:pPr>
         <w:pStyle w:val="Bibliography"/>
@@ -12375,7 +14219,7 @@
       <w:r>
         <w:t xml:space="preserve"> </w:t>
       </w:r>
-      <w:hyperlink r:id="rId97">
+      <w:hyperlink r:id="rId110">
         <w:r>
           <w:rPr>
             <w:rStyle w:val="Hyperlink"/>
@@ -12387,8 +14231,8 @@
         <w:t xml:space="preserve">.</w:t>
       </w:r>
     </w:p>
-    <w:bookmarkEnd w:id="98"/>
-    <w:bookmarkStart w:id="99" w:name="X8ff4b59abca6a63890fc2fd5aa9f379f76fa30a"/>
+    <w:bookmarkEnd w:id="111"/>
+    <w:bookmarkStart w:id="112" w:name="X8ff4b59abca6a63890fc2fd5aa9f379f76fa30a"/>
     <w:p>
       <w:pPr>
         <w:pStyle w:val="Bibliography"/>
@@ -12410,8 +14254,8 @@
         <w:t xml:space="preserve">. John Wiley; Sons.</w:t>
       </w:r>
     </w:p>
-    <w:bookmarkEnd w:id="99"/>
-    <w:bookmarkStart w:id="100" w:name="ref-Schwarz1991"/>
+    <w:bookmarkEnd w:id="112"/>
+    <w:bookmarkStart w:id="113" w:name="ref-Schwarz1991"/>
     <w:p>
       <w:pPr>
         <w:pStyle w:val="Bibliography"/>
@@ -12445,9 +14289,46 @@
         <w:t xml:space="preserve">55 (4): 570-82.</w:t>
       </w:r>
     </w:p>
-    <w:bookmarkEnd w:id="100"/>
-    <w:bookmarkEnd w:id="101"/>
-    <w:bookmarkEnd w:id="102"/>
+    <w:bookmarkEnd w:id="113"/>
+    <w:bookmarkStart w:id="115" w:name="ref-Valliant_Dever_Kreuter_2013"/>
+    <w:p>
+      <w:pPr>
+        <w:pStyle w:val="Bibliography"/>
+      </w:pPr>
+      <w:r>
+        <w:t xml:space="preserve">Valliant, Richard, Jill A. Dever, y Frauke Kreuter. 2013.</w:t>
+      </w:r>
+      <w:r>
+        <w:t xml:space="preserve"> </w:t>
+      </w:r>
+      <w:r>
+        <w:rPr>
+          <w:iCs/>
+          <w:i/>
+        </w:rPr>
+        <w:t xml:space="preserve">Practical Tools for Designing and Weighting Survey Samples</w:t>
+      </w:r>
+      <w:r>
+        <w:t xml:space="preserve">. Springer New York.</w:t>
+      </w:r>
+      <w:r>
+        <w:t xml:space="preserve"> </w:t>
+      </w:r>
+      <w:hyperlink r:id="rId114">
+        <w:r>
+          <w:rPr>
+            <w:rStyle w:val="Hyperlink"/>
+          </w:rPr>
+          <w:t xml:space="preserve">https://doi.org/10.1007/978-1-4614-6449-5</w:t>
+        </w:r>
+      </w:hyperlink>
+      <w:r>
+        <w:t xml:space="preserve">.</w:t>
+      </w:r>
+    </w:p>
+    <w:bookmarkEnd w:id="115"/>
+    <w:bookmarkEnd w:id="116"/>
+    <w:bookmarkEnd w:id="117"/>
     <w:sectPr/>
   </w:body>
 </w:document>
@@ -12733,6 +14614,44 @@
       </w:r>
       <w:r>
         <w:t xml:space="preserve">veces.</w:t>
+      </w:r>
+    </w:p>
+  </w:footnote>
+  <w:footnote w:id="68">
+    <w:p>
+      <w:pPr>
+        <w:pStyle w:val="FootnoteText"/>
+      </w:pPr>
+      <w:r>
+        <w:rPr>
+          <w:rStyle w:val="FootnoteReference"/>
+        </w:rPr>
+        <w:footnoteRef/>
+      </w:r>
+      <w:r>
+        <w:t xml:space="preserve"> </w:t>
+      </w:r>
+      <w:r>
+        <w:t xml:space="preserve">Toda información disponible a nivel poblacional o para todos y cada uno de los elementos del universo afecta directamente la estrategia empleada para obtener los objetivos de la investigación. Con respecto a la información auxiliar que pueda existir para cada elemento de la población es deseable que esté bien correlacionada con la variable de interés.</w:t>
+      </w:r>
+    </w:p>
+  </w:footnote>
+  <w:footnote w:id="71">
+    <w:p>
+      <w:pPr>
+        <w:pStyle w:val="FootnoteText"/>
+      </w:pPr>
+      <w:r>
+        <w:rPr>
+          <w:rStyle w:val="FootnoteReference"/>
+        </w:rPr>
+        <w:footnoteRef/>
+      </w:r>
+      <w:r>
+        <w:t xml:space="preserve"> </w:t>
+      </w:r>
+      <w:r>
+        <w:t xml:space="preserve">Nótese que la población objetivo de la mayoría de encuestas de hogares en la región se refiere a la población civil no institucionalizada, que excluye miembros de organizaciones militares, personas en cárceles, hospitales, etc.</w:t>
       </w:r>
     </w:p>
   </w:footnote>
@@ -13317,6 +15236,162 @@
   </w:num>
   <w:num w:numId="1021">
     <w:abstractNumId w:val="991"/>
+  </w:num>
+  <w:num w:numId="1022">
+    <w:abstractNumId w:val="99411"/>
+    <w:lvlOverride w:ilvl="0">
+      <w:startOverride w:val="1"/>
+    </w:lvlOverride>
+    <w:lvlOverride w:ilvl="1">
+      <w:startOverride w:val="1"/>
+    </w:lvlOverride>
+    <w:lvlOverride w:ilvl="2">
+      <w:startOverride w:val="1"/>
+    </w:lvlOverride>
+    <w:lvlOverride w:ilvl="3">
+      <w:startOverride w:val="1"/>
+    </w:lvlOverride>
+    <w:lvlOverride w:ilvl="4">
+      <w:startOverride w:val="1"/>
+    </w:lvlOverride>
+    <w:lvlOverride w:ilvl="5">
+      <w:startOverride w:val="1"/>
+    </w:lvlOverride>
+    <w:lvlOverride w:ilvl="6">
+      <w:startOverride w:val="1"/>
+    </w:lvlOverride>
+    <w:lvlOverride w:ilvl="7">
+      <w:startOverride w:val="1"/>
+    </w:lvlOverride>
+    <w:lvlOverride w:ilvl="8">
+      <w:startOverride w:val="1"/>
+    </w:lvlOverride>
+  </w:num>
+  <w:num w:numId="1023">
+    <w:abstractNumId w:val="99411"/>
+    <w:lvlOverride w:ilvl="0">
+      <w:startOverride w:val="1"/>
+    </w:lvlOverride>
+    <w:lvlOverride w:ilvl="1">
+      <w:startOverride w:val="1"/>
+    </w:lvlOverride>
+    <w:lvlOverride w:ilvl="2">
+      <w:startOverride w:val="1"/>
+    </w:lvlOverride>
+    <w:lvlOverride w:ilvl="3">
+      <w:startOverride w:val="1"/>
+    </w:lvlOverride>
+    <w:lvlOverride w:ilvl="4">
+      <w:startOverride w:val="1"/>
+    </w:lvlOverride>
+    <w:lvlOverride w:ilvl="5">
+      <w:startOverride w:val="1"/>
+    </w:lvlOverride>
+    <w:lvlOverride w:ilvl="6">
+      <w:startOverride w:val="1"/>
+    </w:lvlOverride>
+    <w:lvlOverride w:ilvl="7">
+      <w:startOverride w:val="1"/>
+    </w:lvlOverride>
+    <w:lvlOverride w:ilvl="8">
+      <w:startOverride w:val="1"/>
+    </w:lvlOverride>
+  </w:num>
+  <w:num w:numId="1024">
+    <w:abstractNumId w:val="991"/>
+  </w:num>
+  <w:num w:numId="1025">
+    <w:abstractNumId w:val="991"/>
+  </w:num>
+  <w:num w:numId="1026">
+    <w:abstractNumId w:val="99411"/>
+    <w:lvlOverride w:ilvl="0">
+      <w:startOverride w:val="1"/>
+    </w:lvlOverride>
+    <w:lvlOverride w:ilvl="1">
+      <w:startOverride w:val="1"/>
+    </w:lvlOverride>
+    <w:lvlOverride w:ilvl="2">
+      <w:startOverride w:val="1"/>
+    </w:lvlOverride>
+    <w:lvlOverride w:ilvl="3">
+      <w:startOverride w:val="1"/>
+    </w:lvlOverride>
+    <w:lvlOverride w:ilvl="4">
+      <w:startOverride w:val="1"/>
+    </w:lvlOverride>
+    <w:lvlOverride w:ilvl="5">
+      <w:startOverride w:val="1"/>
+    </w:lvlOverride>
+    <w:lvlOverride w:ilvl="6">
+      <w:startOverride w:val="1"/>
+    </w:lvlOverride>
+    <w:lvlOverride w:ilvl="7">
+      <w:startOverride w:val="1"/>
+    </w:lvlOverride>
+    <w:lvlOverride w:ilvl="8">
+      <w:startOverride w:val="1"/>
+    </w:lvlOverride>
+  </w:num>
+  <w:num w:numId="1027">
+    <w:abstractNumId w:val="99411"/>
+    <w:lvlOverride w:ilvl="0">
+      <w:startOverride w:val="1"/>
+    </w:lvlOverride>
+    <w:lvlOverride w:ilvl="1">
+      <w:startOverride w:val="1"/>
+    </w:lvlOverride>
+    <w:lvlOverride w:ilvl="2">
+      <w:startOverride w:val="1"/>
+    </w:lvlOverride>
+    <w:lvlOverride w:ilvl="3">
+      <w:startOverride w:val="1"/>
+    </w:lvlOverride>
+    <w:lvlOverride w:ilvl="4">
+      <w:startOverride w:val="1"/>
+    </w:lvlOverride>
+    <w:lvlOverride w:ilvl="5">
+      <w:startOverride w:val="1"/>
+    </w:lvlOverride>
+    <w:lvlOverride w:ilvl="6">
+      <w:startOverride w:val="1"/>
+    </w:lvlOverride>
+    <w:lvlOverride w:ilvl="7">
+      <w:startOverride w:val="1"/>
+    </w:lvlOverride>
+    <w:lvlOverride w:ilvl="8">
+      <w:startOverride w:val="1"/>
+    </w:lvlOverride>
+  </w:num>
+  <w:num w:numId="1028">
+    <w:abstractNumId w:val="99411"/>
+    <w:lvlOverride w:ilvl="0">
+      <w:startOverride w:val="1"/>
+    </w:lvlOverride>
+    <w:lvlOverride w:ilvl="1">
+      <w:startOverride w:val="1"/>
+    </w:lvlOverride>
+    <w:lvlOverride w:ilvl="2">
+      <w:startOverride w:val="1"/>
+    </w:lvlOverride>
+    <w:lvlOverride w:ilvl="3">
+      <w:startOverride w:val="1"/>
+    </w:lvlOverride>
+    <w:lvlOverride w:ilvl="4">
+      <w:startOverride w:val="1"/>
+    </w:lvlOverride>
+    <w:lvlOverride w:ilvl="5">
+      <w:startOverride w:val="1"/>
+    </w:lvlOverride>
+    <w:lvlOverride w:ilvl="6">
+      <w:startOverride w:val="1"/>
+    </w:lvlOverride>
+    <w:lvlOverride w:ilvl="7">
+      <w:startOverride w:val="1"/>
+    </w:lvlOverride>
+    <w:lvlOverride w:ilvl="8">
+      <w:startOverride w:val="1"/>
+    </w:lvlOverride>
   </w:num>
 </w:numbering>
 </file>

</xml_diff>

<commit_message>
DISENOS compiled in WORD
</commit_message>
<xml_diff>
--- a/docs/Diseño-y-análisis-de-encuestas-de-hogares.docx
+++ b/docs/Diseño-y-análisis-de-encuestas-de-hogares.docx
@@ -22015,17 +22015,4159 @@
     </w:p>
     <w:bookmarkEnd w:id="89"/>
     <w:bookmarkEnd w:id="90"/>
-    <w:bookmarkStart w:id="147" w:name="referencias"/>
+    <w:bookmarkStart w:id="101" w:name="X11a0f423cf4c4b5fbde4e538002b591bc5b2d8f"/>
     <w:p>
       <w:pPr>
         <w:pStyle w:val="Heading1"/>
       </w:pPr>
       <w:r>
+        <w:rPr>
+          <w:rStyle w:val="SectionNumber"/>
+        </w:rPr>
+        <w:t xml:space="preserve">6</w:t>
+      </w:r>
+      <w:r>
+        <w:tab/>
+      </w:r>
+      <w:r>
+        <w:t xml:space="preserve">Diseño y mecanismo de selección de la muestra</w:t>
+      </w:r>
+    </w:p>
+    <w:p>
+      <w:pPr>
+        <w:pStyle w:val="FirstParagraph"/>
+      </w:pPr>
+      <w:r>
+        <w:t xml:space="preserve">Todas las encuestas de hogares en la región comparten el mismo principio inferencial: la selección de una muestra que puede representar la población de todo un país. Por supuesto, ante este objetivo tan ambicioso, es necesario contar con procedimientos robustos, probados y capaces de pasar los filtros más críticos y agudos. Tal vez en este momento de la historia, la práctica de estos procedimientos ya no genere ningún tipo de asombro, pero el lector podría animarse a contemplar todas los posibles escenarios que una sociedad enfrentaría ante la ausencia de las encuestas de hogares y sus repercusiones en materia del desarrollo social.</w:t>
+      </w:r>
+    </w:p>
+    <w:p>
+      <w:pPr>
+        <w:pStyle w:val="BodyText"/>
+      </w:pPr>
+      <w:r>
+        <w:t xml:space="preserve">Es innegable la potencia y el poder que hay detrás de estas operaciones estadísticas que están sustentadas en el muestreo probabilístico que induce una inferencia que procede de lo particular a lo general, puesto que al seleccionar una muestra, esta sirve como base para obtener conclusiones acerca de la población. Al final la muestra será un vehículo adecuado para representar las características más importantes de la población en estudio, en la forma en que justamente las variables se incorporan en el formulario de la encuesta.</w:t>
+      </w:r>
+      <w:r>
+        <w:t xml:space="preserve"> </w:t>
+      </w:r>
+      <w:hyperlink w:anchor="ref-Gutierrez_2016">
+        <w:r>
+          <w:rPr>
+            <w:rStyle w:val="Hyperlink"/>
+          </w:rPr>
+          <w:t xml:space="preserve">Gutiérrez</w:t>
+        </w:r>
+      </w:hyperlink>
+      <w:r>
+        <w:t xml:space="preserve"> </w:t>
+      </w:r>
+      <w:r>
+        <w:t xml:space="preserve">(</w:t>
+      </w:r>
+      <w:hyperlink w:anchor="ref-Gutierrez_2016">
+        <w:r>
+          <w:rPr>
+            <w:rStyle w:val="Hyperlink"/>
+          </w:rPr>
+          <w:t xml:space="preserve">2016</w:t>
+        </w:r>
+      </w:hyperlink>
+      <w:r>
+        <w:t xml:space="preserve">)</w:t>
+      </w:r>
+      <w:r>
+        <w:t xml:space="preserve"> </w:t>
+      </w:r>
+      <w:r>
+        <w:t xml:space="preserve">afirma que el muestreo es un procedimiento que responde a la necesidad de información estadística precisa sobre la población y los conjuntos de elementos que la conforman; asimismo comenta que el muestreo probabilístico trata con investigaciones parciales que apuntan a inferir a la población completa y en general está basado en los siguientes principios:</w:t>
+      </w:r>
+    </w:p>
+    <w:p>
+      <w:pPr>
+        <w:numPr>
+          <w:ilvl w:val="0"/>
+          <w:numId w:val="1034"/>
+        </w:numPr>
+        <w:pStyle w:val="Compact"/>
+      </w:pPr>
+      <w:r>
+        <w:rPr>
+          <w:iCs/>
+          <w:i/>
+        </w:rPr>
+        <w:t xml:space="preserve">Aleatorización</w:t>
+      </w:r>
+      <w:r>
+        <w:t xml:space="preserve">: las unidades incluidas en la muestra son seleccionadas mediante un proceso probabilístico. De esta forma, además de eliminar los posibles sesgos de selección, la muestra resultante será válida para cualquier proceso de inferencia, puesto que se basa en el conjunto de todas las muestras que se pueden obtener con el esquema de muestreo definido.</w:t>
+      </w:r>
+    </w:p>
+    <w:p>
+      <w:pPr>
+        <w:numPr>
+          <w:ilvl w:val="0"/>
+          <w:numId w:val="1034"/>
+        </w:numPr>
+        <w:pStyle w:val="Compact"/>
+      </w:pPr>
+      <w:r>
+        <w:rPr>
+          <w:iCs/>
+          <w:i/>
+        </w:rPr>
+        <w:t xml:space="preserve">Inclusión</w:t>
+      </w:r>
+      <w:r>
+        <w:t xml:space="preserve">: todas las unidades de la población tienen una probabilidad no nula de ser incluidas en la muestra. Lo anterior quiere decir que el procedimiento de selección le da chance de ser seleccionado a todas las unidades que componen la población. De esta manera, la muestra final puede estar compuesta por cualquier combinación plausible de hogares o individuos.</w:t>
+      </w:r>
+      <w:r>
+        <w:t xml:space="preserve"> </w:t>
+      </w:r>
+      <w:r>
+        <w:t xml:space="preserve">Para que los anteriores principios se cumplan a cabalidad, es necesario contar con un instrumento que permita seleccionar a los hogares del país de forma exhaustiva y completa; esto quiere decir que el instrumento debería contener todos y cada uno de los hogares de la población. Dado que no existe una lista que permita identificar y ubicar a cada uno de los hogares de la población, entonces se deben contemplar otras posibilidades que permitan lograr el objetivo. Debido al principio natural de la aglomeración de las poblaciones humanas, es posible lograr este cometido de manera indirecta a través de la definición de los marcos de muestreo de áreas.</w:t>
+      </w:r>
+    </w:p>
+    <w:p>
+      <w:pPr>
+        <w:pStyle w:val="FirstParagraph"/>
+      </w:pPr>
+      <w:r>
+        <w:t xml:space="preserve">Las encuestas han tenido una gran trascendencia en la evolución de las mediciones de los indicadores sociales, que a su vez conllevan a que los gobiernos realicen un seguimiento y monitoreo de las cifras más importantes para la sociedad. De esta forma se podrá investigar la efectividad de las políticas públicas, para concretar las metas de mejora en las condiciones sociales y/o económicas de la ciudadanía. Tal como lo afirma</w:t>
+      </w:r>
+      <w:r>
+        <w:t xml:space="preserve"> </w:t>
+      </w:r>
+      <w:hyperlink w:anchor="ref-Gutierrez_2016">
+        <w:r>
+          <w:rPr>
+            <w:rStyle w:val="Hyperlink"/>
+          </w:rPr>
+          <w:t xml:space="preserve">Gutiérrez</w:t>
+        </w:r>
+      </w:hyperlink>
+      <w:r>
+        <w:t xml:space="preserve"> </w:t>
+      </w:r>
+      <w:r>
+        <w:t xml:space="preserve">(</w:t>
+      </w:r>
+      <w:hyperlink w:anchor="ref-Gutierrez_2016">
+        <w:r>
+          <w:rPr>
+            <w:rStyle w:val="Hyperlink"/>
+          </w:rPr>
+          <w:t xml:space="preserve">2016</w:t>
+        </w:r>
+      </w:hyperlink>
+      <w:r>
+        <w:t xml:space="preserve">)</w:t>
+      </w:r>
+      <w:r>
+        <w:t xml:space="preserve">, el muestreo es un procedimiento que responde a la necesidad de información estadística precisa sobre la población y los conjuntos de elementos que la conforman. De esta forma, una muestra bien seleccionada de unos cuantos miles de individuos puede representar con gran precisión a una población de millones de personas.</w:t>
+      </w:r>
+    </w:p>
+    <w:p>
+      <w:pPr>
+        <w:pStyle w:val="BodyText"/>
+      </w:pPr>
+      <w:r>
+        <w:t xml:space="preserve">En general, se puede afirmar que un concepto apropiado por la sociedad es el que define a una muestra representativa como un modelo reducido de la población. De este concepto se desprende un argumento de validez sobre la muestra:</w:t>
+      </w:r>
+      <w:r>
+        <w:t xml:space="preserve"> </w:t>
+      </w:r>
+      <w:r>
+        <w:t xml:space="preserve">“</w:t>
+      </w:r>
+      <w:r>
+        <w:t xml:space="preserve">una buena muestra es aquella que se parece a la población, de tal forma que las categorías aparecen con las mismas proporciones que en la población</w:t>
+      </w:r>
+      <w:r>
+        <w:t xml:space="preserve">”</w:t>
+      </w:r>
+      <w:r>
+        <w:t xml:space="preserve">. Sin embargo, en algunos casos es fundamental</w:t>
+      </w:r>
+      <w:r>
+        <w:t xml:space="preserve"> </w:t>
+      </w:r>
+      <w:r>
+        <w:t xml:space="preserve">“</w:t>
+      </w:r>
+      <w:r>
+        <w:t xml:space="preserve">sobrerepresentar</w:t>
+      </w:r>
+      <w:r>
+        <w:t xml:space="preserve">”</w:t>
+      </w:r>
+      <w:r>
+        <w:t xml:space="preserve"> </w:t>
+      </w:r>
+      <w:r>
+        <w:t xml:space="preserve">algunas categorías o incluso seleccionar unidades con probabilidades desiguales</w:t>
+      </w:r>
+      <w:r>
+        <w:t xml:space="preserve"> </w:t>
+      </w:r>
+      <w:r>
+        <w:t xml:space="preserve">(</w:t>
+      </w:r>
+      <w:hyperlink w:anchor="ref-Tille2006">
+        <w:r>
+          <w:rPr>
+            <w:rStyle w:val="Hyperlink"/>
+          </w:rPr>
+          <w:t xml:space="preserve">Tillé 2006</w:t>
+        </w:r>
+      </w:hyperlink>
+      <w:r>
+        <w:t xml:space="preserve">)</w:t>
+      </w:r>
+      <w:r>
+        <w:t xml:space="preserve">. La muestra no debe ser un modelo reducido de la población; debe ser una herramienta usada para obtener estimaciones válidas: exactas, confiables, precisas y consistentes.</w:t>
+      </w:r>
+    </w:p>
+    <w:p>
+      <w:pPr>
+        <w:pStyle w:val="BodyText"/>
+      </w:pPr>
+      <w:r>
+        <w:t xml:space="preserve">El concepto de muestra representativa no se debe usar para referirse a que la muestra debe parecerse a la población. La teoría de muestreo se ha ocupado de estudiar estrategias óptimas que permitan asegurar la calidad de las estimaciones; en general, el concepto de representatividad debe estar asociado con la estrategia de muestreo y no sólo con la muestra seleccionada. Consecuentemente, la muestra como subconjunto de la población es una herramienta que no admite el calificativo de representativa, puesto que su objetivo no es parecerse a la población sino permitir que, mediante la correcta caracterización de una estrategia de muestreo, el proceso de inferencia logre reproducir la estructura de la población.</w:t>
+      </w:r>
+    </w:p>
+    <w:p>
+      <w:pPr>
+        <w:pStyle w:val="BodyText"/>
+      </w:pPr>
+      <w:r>
+        <w:t xml:space="preserve">Lo anterior no indica que debamos abandonar del todo este adjetivo (representativo) en los proceso de muestreo. Por el contrario, el objetivo del equipo técnico experto en la selección de muestras debe estar supeditado a lograr que efectivamente este adjetivo se pueda aplicar a todo el componente de diseño y estimación. Es decir, el calificativo de representatividad es objeto de un proceso conjunto de diseño de muestreo, estimación de parámetros, acercamiento a modelos estadísticos para hacer frente a la ausencia de respuesta, entre otros. Uno de los objetivos de este capitulo será hacer precisión sobre las estructuras de selección de las muestras en las encuestas por muestreo. Al escoger un mecanismo apropiado para la selección de la muestra, será posible afirmar que la estrategia de muestreo es efectivamente representativa de la población de interés, puesto que cumple con altos estándares de rigurosidad y calidad en cada uno de los componentes del proceso.</w:t>
+      </w:r>
+    </w:p>
+    <w:bookmarkStart w:id="98" w:name="diseños-de-muestreo"/>
+    <w:p>
+      <w:pPr>
+        <w:pStyle w:val="Heading2"/>
+      </w:pPr>
+      <w:r>
+        <w:rPr>
+          <w:rStyle w:val="SectionNumber"/>
+        </w:rPr>
+        <w:t xml:space="preserve">6.1</w:t>
+      </w:r>
+      <w:r>
+        <w:tab/>
+      </w:r>
+      <w:r>
+        <w:t xml:space="preserve">Diseños de muestreo</w:t>
+      </w:r>
+    </w:p>
+    <w:p>
+      <w:pPr>
+        <w:pStyle w:val="FirstParagraph"/>
+      </w:pPr>
+      <w:r>
+        <w:t xml:space="preserve">Una vez que los marcos de muestreo se han refinado y se ha definido una estratificación apropiada para las UPM que las componen, es necesario realizar el proceso de muestreo para la selección final de los hogares. Este proceso de selección debe inducir insesgamiento, además de ser eficiente. Esto quiere decir que la inclusión de las unidades en la muestra estará supeditada a un esquema probabilístico libre de cualquier sesgo. Además de esto, se necesita que este mecanismo genere la menor dispersión posible en el proceso inferencial posterior.</w:t>
+      </w:r>
+    </w:p>
+    <w:p>
+      <w:pPr>
+        <w:pStyle w:val="BodyText"/>
+      </w:pPr>
+      <w:r>
+        <w:t xml:space="preserve">El procedimiento de muestreo le asigna una probabilidad de selección conocida a cada posible muestra. Al diseñar un muestreo probabilístico, el investigador es el encargado de asignar estas probabilidades, mediante la definición del diseño de muestreo</w:t>
+      </w:r>
+      <w:r>
+        <w:t xml:space="preserve"> </w:t>
+      </w:r>
+      <w:r>
+        <w:t xml:space="preserve">(</w:t>
+      </w:r>
+      <w:hyperlink w:anchor="ref-Sarndal_Swensson_Wretman_2003">
+        <w:r>
+          <w:rPr>
+            <w:rStyle w:val="Hyperlink"/>
+          </w:rPr>
+          <w:t xml:space="preserve">Särndal, Swensson, y Wretman 2003</w:t>
+        </w:r>
+      </w:hyperlink>
+      <w:r>
+        <w:t xml:space="preserve">)</w:t>
+      </w:r>
+      <w:r>
+        <w:t xml:space="preserve">. Aunque esta asignación de probabilidades se realiza de manera teórica, la pericia del equipo técnico deberá establecer cuál es la mejor forma de selección, y sobre esta escoger el mejor algoritmo de muestreo. Luego de establecer este conjunto de probabilidades, una única muestra es escogida mediante un mecanismo aleatorio que siga a cabalidad esta configuración estocástica inducida por el diseño de muestreo. Las probabilidades deben ser distintas de cero puesto que, de lo contrario, no se podría garantizar una inferencia insesgada, puesto que estaría excluyendo algunos sectores cartográficos del país. Además, estas mismas probabilidades se utilizan para crear los factores de expansión que definen todo el proceso de estimación, junto con el cálculo de los errores de muestreo, como se verá en los capítulos posteriores.</w:t>
+      </w:r>
+    </w:p>
+    <w:p>
+      <w:pPr>
+        <w:pStyle w:val="BodyText"/>
+      </w:pPr>
+      <w:r>
+        <w:t xml:space="preserve">Existe una clara diferenciación entre un diseño de muestreo y un algoritmo de muestreo. El primero indica qué probabilidad de selección tendrán las posibles muestras en el soporte de muestreo, definido como el conjunto de todas las posibles muestras. Y el último se define como el proceso de selección de una única muestra que respeta las probabilidades del diseño de muestreo. En la definición de una encuesta de hogares es indispensable que se establezcan de antemano estos dos componentes. Es decir, si se ha decidido que el diseño de muestreo sea en etapas, el equipo técnico deberá documentar exhaustivamente cada etapa de muestreo, definiendo sus correspondientes unidades de muestreo y por consiguiente, los diseños de muestreos en cada etapa. Luego, es igual de importante explicar qué algoritmos de selección serán utilizados en cada etapa de muestreo. De esta forma habrá total transparencia en la selección de las unidades y esto redunda en la obtención de cifras oficiales confiables y precisas.</w:t>
+      </w:r>
+    </w:p>
+    <w:p>
+      <w:pPr>
+        <w:pStyle w:val="BodyText"/>
+      </w:pPr>
+      <w:r>
+        <w:t xml:space="preserve">Existen muchas formas de seleccionar una muestra de hogares y cada una de ellas induce una medida de probabilidad sobre los elementos que conforman la población de interés. En general, asociado a cada esquema particular de muestreo se define una única función que asocia a cada hogar</w:t>
+      </w:r>
+      <w:r>
+        <w:t xml:space="preserve"> </w:t>
+      </w:r>
+      <m:oMath>
+        <m:r>
+          <m:t>k</m:t>
+        </m:r>
+      </m:oMath>
+      <w:r>
+        <w:t xml:space="preserve"> </w:t>
+      </w:r>
+      <w:r>
+        <w:t xml:space="preserve">con una probabilidad de inclusión en la muestra</w:t>
+      </w:r>
+      <w:r>
+        <w:t xml:space="preserve"> </w:t>
+      </w:r>
+      <m:oMath>
+        <m:r>
+          <m:t>s</m:t>
+        </m:r>
+      </m:oMath>
+      <w:r>
+        <w:t xml:space="preserve">, definida de la siguiente manera:</w:t>
+      </w:r>
+    </w:p>
+    <w:p>
+      <w:pPr>
+        <w:pStyle w:val="BodyText"/>
+      </w:pPr>
+      <m:oMathPara>
+        <m:oMathParaPr>
+          <m:jc m:val="center"/>
+        </m:oMathParaPr>
+        <m:oMath>
+          <m:sSub>
+            <m:e>
+              <m:r>
+                <m:t>π</m:t>
+              </m:r>
+            </m:e>
+            <m:sub>
+              <m:r>
+                <m:t>k</m:t>
+              </m:r>
+            </m:sub>
+          </m:sSub>
+          <m:r>
+            <m:rPr>
+              <m:sty m:val="p"/>
+            </m:rPr>
+            <m:t>=</m:t>
+          </m:r>
+          <m:r>
+            <m:t>P</m:t>
+          </m:r>
+          <m:r>
+            <m:t>r</m:t>
+          </m:r>
+          <m:r>
+            <m:rPr>
+              <m:sty m:val="p"/>
+            </m:rPr>
+            <m:t>(</m:t>
+          </m:r>
+          <m:r>
+            <m:t>k</m:t>
+          </m:r>
+          <m:r>
+            <m:rPr>
+              <m:sty m:val="p"/>
+            </m:rPr>
+            <m:t>∈</m:t>
+          </m:r>
+          <m:r>
+            <m:t>s</m:t>
+          </m:r>
+          <m:r>
+            <m:rPr>
+              <m:sty m:val="p"/>
+            </m:rPr>
+            <m:t>)</m:t>
+          </m:r>
+        </m:oMath>
+      </m:oMathPara>
+    </w:p>
+    <w:p>
+      <w:pPr>
+        <w:pStyle w:val="FirstParagraph"/>
+      </w:pPr>
+      <w:r>
+        <w:t xml:space="preserve">Si el diseño de muestreo es de tamaño fijo, estas probabilidades de inclusión de los hogares cumplirán con las siguientes propiedades</w:t>
+      </w:r>
+    </w:p>
+    <w:p>
+      <w:pPr>
+        <w:numPr>
+          <w:ilvl w:val="0"/>
+          <w:numId w:val="1035"/>
+        </w:numPr>
+        <w:pStyle w:val="Compact"/>
+      </w:pPr>
+      <m:oMath>
+        <m:sSub>
+          <m:e>
+            <m:r>
+              <m:t>π</m:t>
+            </m:r>
+          </m:e>
+          <m:sub>
+            <m:r>
+              <m:t>k</m:t>
+            </m:r>
+          </m:sub>
+        </m:sSub>
+        <m:r>
+          <m:rPr>
+            <m:sty m:val="p"/>
+          </m:rPr>
+          <m:t>&gt;</m:t>
+        </m:r>
+        <m:r>
+          <m:t>0</m:t>
+        </m:r>
+      </m:oMath>
+    </w:p>
+    <w:p>
+      <w:pPr>
+        <w:numPr>
+          <w:ilvl w:val="0"/>
+          <w:numId w:val="1035"/>
+        </w:numPr>
+        <w:pStyle w:val="Compact"/>
+      </w:pPr>
+      <m:oMath>
+        <m:nary>
+          <m:naryPr>
+            <m:chr m:val="∑"/>
+            <m:limLoc m:val="undOvr"/>
+            <m:subHide m:val="0"/>
+            <m:supHide m:val="1"/>
+          </m:naryPr>
+          <m:sub>
+            <m:r>
+              <m:t>U</m:t>
+            </m:r>
+          </m:sub>
+          <m:sup>
+            <m:r>
+              <m:t>​</m:t>
+            </m:r>
+          </m:sup>
+          <m:e>
+            <m:sSub>
+              <m:e>
+                <m:r>
+                  <m:t>π</m:t>
+                </m:r>
+              </m:e>
+              <m:sub>
+                <m:r>
+                  <m:t>k</m:t>
+                </m:r>
+              </m:sub>
+            </m:sSub>
+          </m:e>
+        </m:nary>
+        <m:r>
+          <m:rPr>
+            <m:sty m:val="p"/>
+          </m:rPr>
+          <m:t>=</m:t>
+        </m:r>
+        <m:r>
+          <m:t>n</m:t>
+        </m:r>
+      </m:oMath>
+    </w:p>
+    <w:p>
+      <w:pPr>
+        <w:pStyle w:val="FirstParagraph"/>
+      </w:pPr>
+      <w:r>
+        <w:t xml:space="preserve">Observe que la primera propiedad garantiza que ningún hogar será excluido de la selección inicial. Si bien no todos lo hogares serán seleccionados para pertenecer a la muestra</w:t>
+      </w:r>
+      <w:r>
+        <w:t xml:space="preserve"> </w:t>
+      </w:r>
+      <m:oMath>
+        <m:r>
+          <m:t>s</m:t>
+        </m:r>
+      </m:oMath>
+      <w:r>
+        <w:t xml:space="preserve">, todos tendrán un chance de ser escogidos por el mecanismo de selección aleatorio. En segunda medida, el tamaño de la muestra de hogares estará inducido por la magnitud de las probabilidades de inclusión. Por esta razón, una encuesta con una tamaño de muestra grande asignará una mayor probabilidad de inclusión a todos los hogares, que una encuesta de tamaño de muestra más modesto. A continuación se presenta una lista no exhaustiva de diseños de muestreo utilizados en encuestas de hogares para la publicación de estadísticas oficiales, junto con la forma particular que toman las probabilidades de inclusión en cada esquema.</w:t>
+      </w:r>
+    </w:p>
+    <w:bookmarkStart w:id="91" w:name="muestreo-aleatorio-simple"/>
+    <w:p>
+      <w:pPr>
+        <w:pStyle w:val="Heading3"/>
+      </w:pPr>
+      <w:r>
+        <w:t xml:space="preserve">Muestreo aleatorio simple</w:t>
+      </w:r>
+    </w:p>
+    <w:p>
+      <w:pPr>
+        <w:pStyle w:val="FirstParagraph"/>
+      </w:pPr>
+      <w:r>
+        <w:t xml:space="preserve">Este diseño de muestreo supone que es posible realizar una enumeración de todas las posibles muestras de tamaño fijo y escoger una de ellas mediante una selección aleatoria que asigne la misma probabilidad a cada una. Para ejecutar este diseño de muestreo es necesario tener información suficiente y exhaustiva de la ubicación e identificación de todas las unidades de interés. Su uso es común en las etapas finales de selección de las encuestas, en donde los hogares o personas se seleccionan con las misma probabilidad. Por ejemplo, una vez se ha escogido un área de muestreo, una parte del operativo de campo deberá estar dedicada al enlistamiento de todas las viviendas en esa área seleccionada. Cuando se haya realizado este empadronamiento será posible asignarle la misma probabilidad de inclusión a cada vivienda en el área o en la UPM. Por ende, las probabilidades de inclusión en el muestreo aleatorio simple sin reemplazo son todas iguales y dadas por la siguiente expresión:</w:t>
+      </w:r>
+    </w:p>
+    <w:p>
+      <w:pPr>
+        <w:pStyle w:val="BodyText"/>
+      </w:pPr>
+      <m:oMathPara>
+        <m:oMathParaPr>
+          <m:jc m:val="center"/>
+        </m:oMathParaPr>
+        <m:oMath>
+          <m:sSub>
+            <m:e>
+              <m:r>
+                <m:t>π</m:t>
+              </m:r>
+            </m:e>
+            <m:sub>
+              <m:r>
+                <m:t>k</m:t>
+              </m:r>
+            </m:sub>
+          </m:sSub>
+          <m:r>
+            <m:rPr>
+              <m:sty m:val="p"/>
+            </m:rPr>
+            <m:t>=</m:t>
+          </m:r>
+          <m:r>
+            <m:t>P</m:t>
+          </m:r>
+          <m:r>
+            <m:t>r</m:t>
+          </m:r>
+          <m:r>
+            <m:rPr>
+              <m:sty m:val="p"/>
+            </m:rPr>
+            <m:t>(</m:t>
+          </m:r>
+          <m:r>
+            <m:t>k</m:t>
+          </m:r>
+          <m:r>
+            <m:rPr>
+              <m:sty m:val="p"/>
+            </m:rPr>
+            <m:t>∈</m:t>
+          </m:r>
+          <m:r>
+            <m:t>s</m:t>
+          </m:r>
+          <m:r>
+            <m:rPr>
+              <m:sty m:val="p"/>
+            </m:rPr>
+            <m:t>)</m:t>
+          </m:r>
+          <m:r>
+            <m:rPr>
+              <m:sty m:val="p"/>
+            </m:rPr>
+            <m:t>=</m:t>
+          </m:r>
+          <m:f>
+            <m:fPr>
+              <m:type m:val="bar"/>
+            </m:fPr>
+            <m:num>
+              <m:d>
+                <m:dPr>
+                  <m:begChr m:val="("/>
+                  <m:endChr m:val=")"/>
+                  <m:grow/>
+                </m:dPr>
+                <m:e>
+                  <m:f>
+                    <m:fPr>
+                      <m:type m:val="noBar"/>
+                    </m:fPr>
+                    <m:num>
+                      <m:r>
+                        <m:t>1</m:t>
+                      </m:r>
+                    </m:num>
+                    <m:den>
+                      <m:r>
+                        <m:t>1</m:t>
+                      </m:r>
+                    </m:den>
+                  </m:f>
+                </m:e>
+              </m:d>
+              <m:d>
+                <m:dPr>
+                  <m:begChr m:val="("/>
+                  <m:endChr m:val=")"/>
+                  <m:grow/>
+                </m:dPr>
+                <m:e>
+                  <m:f>
+                    <m:fPr>
+                      <m:type m:val="noBar"/>
+                    </m:fPr>
+                    <m:num>
+                      <m:r>
+                        <m:t>N</m:t>
+                      </m:r>
+                      <m:r>
+                        <m:rPr>
+                          <m:sty m:val="p"/>
+                        </m:rPr>
+                        <m:t>−</m:t>
+                      </m:r>
+                      <m:r>
+                        <m:t>1</m:t>
+                      </m:r>
+                    </m:num>
+                    <m:den>
+                      <m:r>
+                        <m:t>n</m:t>
+                      </m:r>
+                      <m:r>
+                        <m:rPr>
+                          <m:sty m:val="p"/>
+                        </m:rPr>
+                        <m:t>−</m:t>
+                      </m:r>
+                      <m:r>
+                        <m:t>1</m:t>
+                      </m:r>
+                    </m:den>
+                  </m:f>
+                </m:e>
+              </m:d>
+            </m:num>
+            <m:den>
+              <m:d>
+                <m:dPr>
+                  <m:begChr m:val="("/>
+                  <m:endChr m:val=")"/>
+                  <m:grow/>
+                </m:dPr>
+                <m:e>
+                  <m:f>
+                    <m:fPr>
+                      <m:type m:val="noBar"/>
+                    </m:fPr>
+                    <m:num>
+                      <m:r>
+                        <m:t>N</m:t>
+                      </m:r>
+                    </m:num>
+                    <m:den>
+                      <m:r>
+                        <m:t>k</m:t>
+                      </m:r>
+                    </m:den>
+                  </m:f>
+                </m:e>
+              </m:d>
+            </m:den>
+          </m:f>
+          <m:r>
+            <m:rPr>
+              <m:sty m:val="p"/>
+            </m:rPr>
+            <m:t>=</m:t>
+          </m:r>
+          <m:f>
+            <m:fPr>
+              <m:type m:val="bar"/>
+            </m:fPr>
+            <m:num>
+              <m:r>
+                <m:t>n</m:t>
+              </m:r>
+            </m:num>
+            <m:den>
+              <m:r>
+                <m:t>N</m:t>
+              </m:r>
+            </m:den>
+          </m:f>
+        </m:oMath>
+      </m:oMathPara>
+    </w:p>
+    <w:p>
+      <w:pPr>
+        <w:pStyle w:val="FirstParagraph"/>
+      </w:pPr>
+      <w:r>
+        <w:t xml:space="preserve">Como se verá en los siguientes capítulos, cuando se usa el estimador de Horvitz-Thompson en este diseño de muestreo para estimar un total poblacional, y suponiendo que</w:t>
+      </w:r>
+      <w:r>
+        <w:t xml:space="preserve"> </w:t>
+      </w:r>
+      <m:oMath>
+        <m:sSubSup>
+          <m:e>
+            <m:r>
+              <m:t>S</m:t>
+            </m:r>
+          </m:e>
+          <m:sub>
+            <m:sSub>
+              <m:e>
+                <m:r>
+                  <m:t>y</m:t>
+                </m:r>
+              </m:e>
+              <m:sub>
+                <m:r>
+                  <m:t>U</m:t>
+                </m:r>
+              </m:sub>
+            </m:sSub>
+          </m:sub>
+          <m:sup>
+            <m:r>
+              <m:t>2</m:t>
+            </m:r>
+          </m:sup>
+        </m:sSubSup>
+      </m:oMath>
+      <w:r>
+        <w:t xml:space="preserve"> </w:t>
+      </w:r>
+      <w:r>
+        <w:t xml:space="preserve">denota la varianza de la característica de interés en la población finita, entonces las expresiones del estimador puntual y su varianza, respectivamente, toman la siguiente forma:</w:t>
+      </w:r>
+    </w:p>
+    <w:p>
+      <w:pPr>
+        <w:pStyle w:val="BodyText"/>
+      </w:pPr>
+      <m:oMathPara>
+        <m:oMathParaPr>
+          <m:jc m:val="center"/>
+        </m:oMathParaPr>
+        <m:oMath>
+          <m:m>
+            <m:mPr>
+              <m:baseJc m:val="center"/>
+              <m:plcHide m:val="1"/>
+              <m:mcs>
+                <m:mc>
+                  <m:mcPr>
+                    <m:mcJc m:val="right"/>
+                    <m:count m:val="1"/>
+                  </m:mcPr>
+                </m:mc>
+                <m:mc>
+                  <m:mcPr>
+                    <m:mcJc m:val="left"/>
+                    <m:count m:val="1"/>
+                  </m:mcPr>
+                </m:mc>
+              </m:mcs>
+            </m:mPr>
+            <m:mr>
+              <m:e>
+                <m:sSub>
+                  <m:e>
+                    <m:acc>
+                      <m:accPr>
+                        <m:chr m:val="̂"/>
+                      </m:accPr>
+                      <m:e>
+                        <m:r>
+                          <m:t>t</m:t>
+                        </m:r>
+                      </m:e>
+                    </m:acc>
+                  </m:e>
+                  <m:sub>
+                    <m:r>
+                      <m:t>y</m:t>
+                    </m:r>
+                    <m:r>
+                      <m:rPr>
+                        <m:sty m:val="p"/>
+                      </m:rPr>
+                      <m:t>,</m:t>
+                    </m:r>
+                    <m:r>
+                      <m:t>π</m:t>
+                    </m:r>
+                  </m:sub>
+                </m:sSub>
+              </m:e>
+              <m:e>
+                <m:r>
+                  <m:rPr>
+                    <m:sty m:val="p"/>
+                  </m:rPr>
+                  <m:t>=</m:t>
+                </m:r>
+                <m:nary>
+                  <m:naryPr>
+                    <m:chr m:val="∑"/>
+                    <m:limLoc m:val="undOvr"/>
+                    <m:subHide m:val="0"/>
+                    <m:supHide m:val="1"/>
+                  </m:naryPr>
+                  <m:sub>
+                    <m:r>
+                      <m:t>s</m:t>
+                    </m:r>
+                  </m:sub>
+                  <m:sup>
+                    <m:r>
+                      <m:t>​</m:t>
+                    </m:r>
+                  </m:sup>
+                  <m:e>
+                    <m:f>
+                      <m:fPr>
+                        <m:type m:val="bar"/>
+                      </m:fPr>
+                      <m:num>
+                        <m:sSub>
+                          <m:e>
+                            <m:r>
+                              <m:t>y</m:t>
+                            </m:r>
+                          </m:e>
+                          <m:sub>
+                            <m:r>
+                              <m:t>k</m:t>
+                            </m:r>
+                          </m:sub>
+                        </m:sSub>
+                      </m:num>
+                      <m:den>
+                        <m:sSub>
+                          <m:e>
+                            <m:r>
+                              <m:t>π</m:t>
+                            </m:r>
+                          </m:e>
+                          <m:sub>
+                            <m:r>
+                              <m:t>k</m:t>
+                            </m:r>
+                          </m:sub>
+                        </m:sSub>
+                      </m:den>
+                    </m:f>
+                  </m:e>
+                </m:nary>
+              </m:e>
+            </m:mr>
+            <m:mr>
+              <m:e>
+                <m:r>
+                  <m:t>V</m:t>
+                </m:r>
+                <m:r>
+                  <m:t>a</m:t>
+                </m:r>
+                <m:r>
+                  <m:t>r</m:t>
+                </m:r>
+                <m:r>
+                  <m:rPr>
+                    <m:sty m:val="p"/>
+                  </m:rPr>
+                  <m:t>(</m:t>
+                </m:r>
+                <m:sSub>
+                  <m:e>
+                    <m:acc>
+                      <m:accPr>
+                        <m:chr m:val="̂"/>
+                      </m:accPr>
+                      <m:e>
+                        <m:r>
+                          <m:t>t</m:t>
+                        </m:r>
+                      </m:e>
+                    </m:acc>
+                  </m:e>
+                  <m:sub>
+                    <m:r>
+                      <m:t>y</m:t>
+                    </m:r>
+                    <m:r>
+                      <m:rPr>
+                        <m:sty m:val="p"/>
+                      </m:rPr>
+                      <m:t>,</m:t>
+                    </m:r>
+                    <m:r>
+                      <m:t>π</m:t>
+                    </m:r>
+                  </m:sub>
+                </m:sSub>
+                <m:r>
+                  <m:rPr>
+                    <m:sty m:val="p"/>
+                  </m:rPr>
+                  <m:t>)</m:t>
+                </m:r>
+              </m:e>
+              <m:e>
+                <m:r>
+                  <m:rPr>
+                    <m:sty m:val="p"/>
+                  </m:rPr>
+                  <m:t>=</m:t>
+                </m:r>
+                <m:f>
+                  <m:fPr>
+                    <m:type m:val="bar"/>
+                  </m:fPr>
+                  <m:num>
+                    <m:sSup>
+                      <m:e>
+                        <m:r>
+                          <m:t>N</m:t>
+                        </m:r>
+                      </m:e>
+                      <m:sup>
+                        <m:r>
+                          <m:t>2</m:t>
+                        </m:r>
+                      </m:sup>
+                    </m:sSup>
+                  </m:num>
+                  <m:den>
+                    <m:r>
+                      <m:t>n</m:t>
+                    </m:r>
+                  </m:den>
+                </m:f>
+                <m:d>
+                  <m:dPr>
+                    <m:begChr m:val="("/>
+                    <m:endChr m:val=")"/>
+                    <m:grow/>
+                  </m:dPr>
+                  <m:e>
+                    <m:r>
+                      <m:t>1</m:t>
+                    </m:r>
+                    <m:r>
+                      <m:rPr>
+                        <m:sty m:val="p"/>
+                      </m:rPr>
+                      <m:t>−</m:t>
+                    </m:r>
+                    <m:f>
+                      <m:fPr>
+                        <m:type m:val="bar"/>
+                      </m:fPr>
+                      <m:num>
+                        <m:r>
+                          <m:t>n</m:t>
+                        </m:r>
+                      </m:num>
+                      <m:den>
+                        <m:r>
+                          <m:t>N</m:t>
+                        </m:r>
+                      </m:den>
+                    </m:f>
+                  </m:e>
+                </m:d>
+                <m:sSubSup>
+                  <m:e>
+                    <m:r>
+                      <m:t>S</m:t>
+                    </m:r>
+                  </m:e>
+                  <m:sub>
+                    <m:sSub>
+                      <m:e>
+                        <m:r>
+                          <m:t>y</m:t>
+                        </m:r>
+                      </m:e>
+                      <m:sub>
+                        <m:r>
+                          <m:t>U</m:t>
+                        </m:r>
+                      </m:sub>
+                    </m:sSub>
+                  </m:sub>
+                  <m:sup>
+                    <m:r>
+                      <m:t>2</m:t>
+                    </m:r>
+                  </m:sup>
+                </m:sSubSup>
+              </m:e>
+            </m:mr>
+          </m:m>
+        </m:oMath>
+      </m:oMathPara>
+    </w:p>
+    <w:p>
+      <w:pPr>
+        <w:pStyle w:val="FirstParagraph"/>
+      </w:pPr>
+      <w:r>
+        <w:t xml:space="preserve">Una variante de este tipo de esquemas de selección de muestras de hogares dentro de la UPM es el muestreo sistemático, en donde se ordena el marco con algún patrón predefinido y posteriormente se selecciona un primer hogar (como arranque aleatorio). A partir de ese primer hogar seleccionado, se incluyen los restantes hogares en la muestra mediante saltos sistemáticos equi-espaciados por el siguiente factor</w:t>
+      </w:r>
+      <w:r>
+        <w:t xml:space="preserve"> </w:t>
+      </w:r>
+      <m:oMath>
+        <m:r>
+          <m:t>a</m:t>
+        </m:r>
+        <m:r>
+          <m:rPr>
+            <m:sty m:val="p"/>
+          </m:rPr>
+          <m:t>=</m:t>
+        </m:r>
+        <m:d>
+          <m:dPr>
+            <m:begChr m:val="⌊"/>
+            <m:endChr m:val="⌋"/>
+            <m:grow/>
+          </m:dPr>
+          <m:e>
+            <m:r>
+              <m:t>N</m:t>
+            </m:r>
+            <m:r>
+              <m:rPr>
+                <m:sty m:val="p"/>
+              </m:rPr>
+              <m:t>/</m:t>
+            </m:r>
+            <m:r>
+              <m:t>n</m:t>
+            </m:r>
+          </m:e>
+        </m:d>
+      </m:oMath>
+      <w:r>
+        <w:t xml:space="preserve">, conocido como el intervalo de salto. Por ejemplo, una muestra sistemática podría ser:</w:t>
+      </w:r>
+    </w:p>
+    <w:p>
+      <w:pPr>
+        <w:pStyle w:val="BodyText"/>
+      </w:pPr>
+      <m:oMathPara>
+        <m:oMathParaPr>
+          <m:jc m:val="center"/>
+        </m:oMathParaPr>
+        <m:oMath>
+          <m:r>
+            <m:t>s</m:t>
+          </m:r>
+          <m:r>
+            <m:rPr>
+              <m:sty m:val="p"/>
+            </m:rPr>
+            <m:t>=</m:t>
+          </m:r>
+          <m:r>
+            <m:rPr>
+              <m:sty m:val="p"/>
+            </m:rPr>
+            <m:t>{</m:t>
+          </m:r>
+          <m:r>
+            <m:t>2</m:t>
+          </m:r>
+          <m:r>
+            <m:rPr>
+              <m:sty m:val="p"/>
+            </m:rPr>
+            <m:t>,</m:t>
+          </m:r>
+          <m:r>
+            <m:t>12</m:t>
+          </m:r>
+          <m:r>
+            <m:rPr>
+              <m:sty m:val="p"/>
+            </m:rPr>
+            <m:t>,</m:t>
+          </m:r>
+          <m:r>
+            <m:t>22</m:t>
+          </m:r>
+          <m:r>
+            <m:rPr>
+              <m:sty m:val="p"/>
+            </m:rPr>
+            <m:t>,</m:t>
+          </m:r>
+          <m:r>
+            <m:t>32</m:t>
+          </m:r>
+          <m:r>
+            <m:rPr>
+              <m:sty m:val="p"/>
+            </m:rPr>
+            <m:t>,</m:t>
+          </m:r>
+          <m:r>
+            <m:t>42</m:t>
+          </m:r>
+          <m:r>
+            <m:rPr>
+              <m:sty m:val="p"/>
+            </m:rPr>
+            <m:t>}</m:t>
+          </m:r>
+        </m:oMath>
+      </m:oMathPara>
+    </w:p>
+    <w:p>
+      <w:pPr>
+        <w:pStyle w:val="FirstParagraph"/>
+      </w:pPr>
+      <w:r>
+        <w:t xml:space="preserve">.</w:t>
+      </w:r>
+    </w:p>
+    <w:p>
+      <w:pPr>
+        <w:pStyle w:val="BodyText"/>
+      </w:pPr>
+      <w:r>
+        <w:t xml:space="preserve">En donde el primer hogar elegido en la UPM fue el segundo y con saltos sistemáticos de diez hogares se va encuestando los restantes hogares en la lista. En este diseño la probabilidad de inclusión también es uniforme para cada hogar en la UPM y está dada por la siguiente expresión</w:t>
+      </w:r>
+    </w:p>
+    <w:p>
+      <w:pPr>
+        <w:pStyle w:val="BodyText"/>
+      </w:pPr>
+      <m:oMathPara>
+        <m:oMathParaPr>
+          <m:jc m:val="center"/>
+        </m:oMathParaPr>
+        <m:oMath>
+          <m:sSub>
+            <m:e>
+              <m:r>
+                <m:t>π</m:t>
+              </m:r>
+            </m:e>
+            <m:sub>
+              <m:r>
+                <m:t>k</m:t>
+              </m:r>
+            </m:sub>
+          </m:sSub>
+          <m:r>
+            <m:rPr>
+              <m:sty m:val="p"/>
+            </m:rPr>
+            <m:t>=</m:t>
+          </m:r>
+          <m:r>
+            <m:t>P</m:t>
+          </m:r>
+          <m:r>
+            <m:t>r</m:t>
+          </m:r>
+          <m:r>
+            <m:rPr>
+              <m:sty m:val="p"/>
+            </m:rPr>
+            <m:t>(</m:t>
+          </m:r>
+          <m:r>
+            <m:t>k</m:t>
+          </m:r>
+          <m:r>
+            <m:rPr>
+              <m:sty m:val="p"/>
+            </m:rPr>
+            <m:t>∈</m:t>
+          </m:r>
+          <m:r>
+            <m:t>s</m:t>
+          </m:r>
+          <m:r>
+            <m:rPr>
+              <m:sty m:val="p"/>
+            </m:rPr>
+            <m:t>)</m:t>
+          </m:r>
+          <m:r>
+            <m:rPr>
+              <m:sty m:val="p"/>
+            </m:rPr>
+            <m:t>=</m:t>
+          </m:r>
+          <m:f>
+            <m:fPr>
+              <m:type m:val="bar"/>
+            </m:fPr>
+            <m:num>
+              <m:r>
+                <m:t>1</m:t>
+              </m:r>
+            </m:num>
+            <m:den>
+              <m:r>
+                <m:t>a</m:t>
+              </m:r>
+            </m:den>
+          </m:f>
+          <m:r>
+            <m:rPr>
+              <m:sty m:val="p"/>
+            </m:rPr>
+            <m:t>≈</m:t>
+          </m:r>
+          <m:f>
+            <m:fPr>
+              <m:type m:val="bar"/>
+            </m:fPr>
+            <m:num>
+              <m:r>
+                <m:t>n</m:t>
+              </m:r>
+            </m:num>
+            <m:den>
+              <m:r>
+                <m:t>N</m:t>
+              </m:r>
+            </m:den>
+          </m:f>
+        </m:oMath>
+      </m:oMathPara>
+    </w:p>
+    <w:bookmarkEnd w:id="91"/>
+    <w:bookmarkStart w:id="92" w:name="muestreo-proporcional-al-tamaño"/>
+    <w:p>
+      <w:pPr>
+        <w:pStyle w:val="Heading3"/>
+      </w:pPr>
+      <w:r>
+        <w:t xml:space="preserve">Muestreo proporcional al tamaño</w:t>
+      </w:r>
+    </w:p>
+    <w:p>
+      <w:pPr>
+        <w:pStyle w:val="FirstParagraph"/>
+      </w:pPr>
+      <w:r>
+        <w:t xml:space="preserve">Este tipo de muestreo utiliza como insumo una característica de información auxiliar cuantitativa, también conocida como medida de tamaño (en inglés conocida como</w:t>
+      </w:r>
+      <w:r>
+        <w:t xml:space="preserve"> </w:t>
+      </w:r>
+      <w:r>
+        <w:rPr>
+          <w:iCs/>
+          <w:i/>
+        </w:rPr>
+        <w:t xml:space="preserve">measure of size</w:t>
+      </w:r>
+      <w:r>
+        <w:t xml:space="preserve">). Para la ejecución de este diseño, necesariamente el marco de muestreo deberá contener el valor correspondiente a la medida de tamaño para cada una de sus unidades. Este muestreo es utilizado con frecuencia en las etapas iniciales de selección de las muestras, particularmente en la selección de las UPM que harán parte de la muestra. De esta forma, los conglomerados o UPM con más hogares o personas (medida de tamaño) tendrán una mayor probabilidad de ser seleccionados en la muestra. Por consiguiente, las probabilidades de inclusión en la muestra para las UPM serán desiguales y proporcionales a la medida de tamaño. Observe que la cantidad de individuos en las UPM es una cifra conocida, puesto que son resultado directo de los censos de población y vivienda.</w:t>
+      </w:r>
+    </w:p>
+    <w:p>
+      <w:pPr>
+        <w:pStyle w:val="BodyText"/>
+      </w:pPr>
+      <w:r>
+        <w:t xml:space="preserve">Una de las ventajas de este tipo de muestreos es que hace más eficiente la estimación de los indicadores de interés. Para que esto ocurra, la medida de tamaño debe estar linealmente relacionada con la característica de interés. Esto a menudo sucede en las problemáticas sociales indagadas en las encuestas de hogares; puesto que a mayor número de hogares, se observa una mayor incidencia de estos fenómenos. Por ejemplo, restringidos a un estrato particular, es evidente que en las UPM con mas hogares se observarán mayor número de personas pobres, o de hogares con ingresos bajos, o de personas desocupadas, etc.</w:t>
+      </w:r>
+    </w:p>
+    <w:p>
+      <w:pPr>
+        <w:pStyle w:val="BodyText"/>
+      </w:pPr>
+      <w:r>
+        <w:t xml:space="preserve">Por último, la medida de tamaño no necesariamente tiene que estar definida como el conteo simple de hogares o personas dentro de las UPM, también puede definirse como una función de estos conteos; por ejemplo, la raíz cuadrada, o incluso como una función compuesta de conteos de subpoblaciones. En el caso más simple, si</w:t>
+      </w:r>
+      <w:r>
+        <w:t xml:space="preserve"> </w:t>
+      </w:r>
+      <m:oMath>
+        <m:sSub>
+          <m:e>
+            <m:r>
+              <m:t>N</m:t>
+            </m:r>
+          </m:e>
+          <m:sub>
+            <m:r>
+              <m:t>i</m:t>
+            </m:r>
+          </m:sub>
+        </m:sSub>
+      </m:oMath>
+      <w:r>
+        <w:t xml:space="preserve"> </w:t>
+      </w:r>
+      <w:r>
+        <w:t xml:space="preserve">es la medida de tamaño de la</w:t>
+      </w:r>
+      <w:r>
+        <w:t xml:space="preserve"> </w:t>
+      </w:r>
+      <m:oMath>
+        <m:r>
+          <m:t>i</m:t>
+        </m:r>
+      </m:oMath>
+      <w:r>
+        <w:t xml:space="preserve">-ésima UPM</w:t>
+      </w:r>
+      <w:r>
+        <w:t xml:space="preserve"> </w:t>
+      </w:r>
+      <m:oMath>
+        <m:sSub>
+          <m:e>
+            <m:r>
+              <m:t>U</m:t>
+            </m:r>
+          </m:e>
+          <m:sub>
+            <m:r>
+              <m:t>i</m:t>
+            </m:r>
+          </m:sub>
+        </m:sSub>
+      </m:oMath>
+      <w:r>
+        <w:t xml:space="preserve">, es decir el número de hogares que componen esa UPM;</w:t>
+      </w:r>
+      <w:r>
+        <w:t xml:space="preserve"> </w:t>
+      </w:r>
+      <m:oMath>
+        <m:sSub>
+          <m:e>
+            <m:r>
+              <m:t>n</m:t>
+            </m:r>
+          </m:e>
+          <m:sub>
+            <m:r>
+              <m:t>I</m:t>
+            </m:r>
+          </m:sub>
+        </m:sSub>
+      </m:oMath>
+      <w:r>
+        <w:t xml:space="preserve"> </w:t>
+      </w:r>
+      <w:r>
+        <w:t xml:space="preserve">el número de UPM que serán seleccionadas en cada estrato y</w:t>
+      </w:r>
+      <w:r>
+        <w:t xml:space="preserve"> </w:t>
+      </w:r>
+      <m:oMath>
+        <m:r>
+          <m:t>N</m:t>
+        </m:r>
+      </m:oMath>
+      <w:r>
+        <w:t xml:space="preserve"> </w:t>
+      </w:r>
+      <w:r>
+        <w:t xml:space="preserve">la sumatoria (o total) del número de hogares en todas las UPM del estrato (es decir, el número de hogares en el estrato) se tiene que las probabilidades de inclusión a la muestra</w:t>
+      </w:r>
+      <w:r>
+        <w:t xml:space="preserve"> </w:t>
+      </w:r>
+      <m:oMath>
+        <m:sSub>
+          <m:e>
+            <m:r>
+              <m:t>s</m:t>
+            </m:r>
+          </m:e>
+          <m:sub>
+            <m:r>
+              <m:t>I</m:t>
+            </m:r>
+          </m:sub>
+        </m:sSub>
+      </m:oMath>
+      <w:r>
+        <w:t xml:space="preserve"> </w:t>
+      </w:r>
+      <w:r>
+        <w:t xml:space="preserve">están dadas por la siguiente expresión:</w:t>
+      </w:r>
+    </w:p>
+    <w:p>
+      <w:pPr>
+        <w:pStyle w:val="BodyText"/>
+      </w:pPr>
+      <m:oMathPara>
+        <m:oMathParaPr>
+          <m:jc m:val="center"/>
+        </m:oMathParaPr>
+        <m:oMath>
+          <m:sSub>
+            <m:e>
+              <m:r>
+                <m:t>π</m:t>
+              </m:r>
+            </m:e>
+            <m:sub>
+              <m:r>
+                <m:t>i</m:t>
+              </m:r>
+            </m:sub>
+          </m:sSub>
+          <m:r>
+            <m:rPr>
+              <m:sty m:val="p"/>
+            </m:rPr>
+            <m:t>=</m:t>
+          </m:r>
+          <m:r>
+            <m:t>P</m:t>
+          </m:r>
+          <m:r>
+            <m:t>r</m:t>
+          </m:r>
+          <m:r>
+            <m:rPr>
+              <m:sty m:val="p"/>
+            </m:rPr>
+            <m:t>(</m:t>
+          </m:r>
+          <m:sSub>
+            <m:e>
+              <m:r>
+                <m:t>U</m:t>
+              </m:r>
+            </m:e>
+            <m:sub>
+              <m:r>
+                <m:t>i</m:t>
+              </m:r>
+            </m:sub>
+          </m:sSub>
+          <m:r>
+            <m:rPr>
+              <m:sty m:val="p"/>
+            </m:rPr>
+            <m:t>∈</m:t>
+          </m:r>
+          <m:sSub>
+            <m:e>
+              <m:r>
+                <m:t>s</m:t>
+              </m:r>
+            </m:e>
+            <m:sub>
+              <m:r>
+                <m:t>I</m:t>
+              </m:r>
+            </m:sub>
+          </m:sSub>
+          <m:r>
+            <m:rPr>
+              <m:sty m:val="p"/>
+            </m:rPr>
+            <m:t>)</m:t>
+          </m:r>
+          <m:r>
+            <m:rPr>
+              <m:sty m:val="p"/>
+            </m:rPr>
+            <m:t>=</m:t>
+          </m:r>
+          <m:sSub>
+            <m:e>
+              <m:r>
+                <m:t>n</m:t>
+              </m:r>
+            </m:e>
+            <m:sub>
+              <m:r>
+                <m:t>I</m:t>
+              </m:r>
+            </m:sub>
+          </m:sSub>
+          <m:r>
+            <m:rPr>
+              <m:sty m:val="p"/>
+            </m:rPr>
+            <m:t>*</m:t>
+          </m:r>
+          <m:f>
+            <m:fPr>
+              <m:type m:val="bar"/>
+            </m:fPr>
+            <m:num>
+              <m:sSub>
+                <m:e>
+                  <m:r>
+                    <m:t>N</m:t>
+                  </m:r>
+                </m:e>
+                <m:sub>
+                  <m:r>
+                    <m:t>i</m:t>
+                  </m:r>
+                </m:sub>
+              </m:sSub>
+            </m:num>
+            <m:den>
+              <m:r>
+                <m:t>N</m:t>
+              </m:r>
+            </m:den>
+          </m:f>
+        </m:oMath>
+      </m:oMathPara>
+    </w:p>
+    <w:bookmarkEnd w:id="92"/>
+    <w:bookmarkStart w:id="93" w:name="muestreo-estratificado"/>
+    <w:p>
+      <w:pPr>
+        <w:pStyle w:val="Heading3"/>
+      </w:pPr>
+      <w:r>
+        <w:t xml:space="preserve">Muestreo estratificado</w:t>
+      </w:r>
+    </w:p>
+    <w:p>
+      <w:pPr>
+        <w:pStyle w:val="FirstParagraph"/>
+      </w:pPr>
+      <w:r>
+        <w:t xml:space="preserve">Esta familia de diseños de muestreo permite realizar inferencias precisas en subgrupos poblacionales de interés, usualmente definidos como agregaciones geográficas grandes. Por ejemplo, si se quieren estimaciones de la incidencia de la pobreza en las regiones geográficas de un país específico, entonces es pertinente que esta división geográfica sea considerada para la definición de los estratos. Como se mencionó al inicio de este capítulo, estas divisiones territoriales se forman de manera natural, puesto que los estratos ya están definidos como regiones de interés en el seguimiento de los indicadores sociales. Por supuesto, es posible que la estrategia de muestreo cambie dependiendo de los estratos. Por ejemplo, en la planificación de las encuestas de uso de tiempo, una de las características de interés por las cuales se quiere indagar es la cantidad de horas que hombres y mujeres dedican a actividades de trabajo no remuneradas. Esta realidad cambia radicalmente entre zonas rurales y urbanas. Para este tipo de encuestas de hogares, la flexibilidad que tienen los diseños estratificados es un baluarte valioso que permite definir estrategias de muestreo más precisas.</w:t>
+      </w:r>
+    </w:p>
+    <w:p>
+      <w:pPr>
+        <w:pStyle w:val="BodyText"/>
+      </w:pPr>
+      <w:r>
+        <w:t xml:space="preserve">Una consecuencia directa de la estratificación es que cada subgrupo tendrá un marco de muestreo de UPM independiente y mutuamente excluyente. Esta última caracterización induce una de las mayores ventajas del muestreo estratificado puesto que hay independencia entre los estratos. Esto significa que, al interior de cada estrato, se pueden ejecutar distintas estrategias de muestreo de forma independiente. Es común que en los países de América Latina el cruce de las áreas geográficas grandes junto con la división socioeconómica conformen los estratos (justo como se ilustró en los capítulos anteriores); asimismo una desagregación común en investigación social es la división territorial del país: urbano y rural. Evidentemente, la realidad social del entorno urbano difiere tanto del entorno rural que bien vale la pena considerar esta escisión en el diseño de muestreo de las encuestas de hogares.</w:t>
+      </w:r>
+    </w:p>
+    <w:p>
+      <w:pPr>
+        <w:pStyle w:val="BodyText"/>
+      </w:pPr>
+      <w:r>
+        <w:t xml:space="preserve">Las probabilidades de inclusión definidas por este diseño de muestreo variarán en función de cada estrato</w:t>
+      </w:r>
+      <w:r>
+        <w:t xml:space="preserve"> </w:t>
+      </w:r>
+      <m:oMath>
+        <m:r>
+          <m:t>h</m:t>
+        </m:r>
+      </m:oMath>
+      <w:r>
+        <w:t xml:space="preserve"> </w:t>
+      </w:r>
+      <w:r>
+        <w:t xml:space="preserve">(</w:t>
+      </w:r>
+      <m:oMath>
+        <m:r>
+          <m:t>h</m:t>
+        </m:r>
+        <m:r>
+          <m:rPr>
+            <m:sty m:val="p"/>
+          </m:rPr>
+          <m:t>=</m:t>
+        </m:r>
+        <m:r>
+          <m:t>1</m:t>
+        </m:r>
+        <m:r>
+          <m:rPr>
+            <m:sty m:val="p"/>
+          </m:rPr>
+          <m:t>,</m:t>
+        </m:r>
+        <m:r>
+          <m:rPr>
+            <m:sty m:val="p"/>
+          </m:rPr>
+          <m:t>…</m:t>
+        </m:r>
+        <m:r>
+          <m:rPr>
+            <m:sty m:val="p"/>
+          </m:rPr>
+          <m:t>,</m:t>
+        </m:r>
+        <m:r>
+          <m:t>H</m:t>
+        </m:r>
+      </m:oMath>
+      <w:r>
+        <w:t xml:space="preserve">). Por ejemplo, si se hubiese planeado un diseño aleatorio simple en cada estrato, entonces las probabilidades de inclusión estarían dadas por la siguiente expresión</w:t>
+      </w:r>
+    </w:p>
+    <w:p>
+      <w:pPr>
+        <w:pStyle w:val="BodyText"/>
+      </w:pPr>
+      <m:oMathPara>
+        <m:oMathParaPr>
+          <m:jc m:val="center"/>
+        </m:oMathParaPr>
+        <m:oMath>
+          <m:sSub>
+            <m:e>
+              <m:r>
+                <m:t>π</m:t>
+              </m:r>
+            </m:e>
+            <m:sub>
+              <m:r>
+                <m:t>k</m:t>
+              </m:r>
+            </m:sub>
+          </m:sSub>
+          <m:r>
+            <m:rPr>
+              <m:sty m:val="p"/>
+            </m:rPr>
+            <m:t>=</m:t>
+          </m:r>
+          <m:r>
+            <m:t>P</m:t>
+          </m:r>
+          <m:r>
+            <m:t>r</m:t>
+          </m:r>
+          <m:r>
+            <m:rPr>
+              <m:sty m:val="p"/>
+            </m:rPr>
+            <m:t>(</m:t>
+          </m:r>
+          <m:r>
+            <m:t>k</m:t>
+          </m:r>
+          <m:r>
+            <m:rPr>
+              <m:sty m:val="p"/>
+            </m:rPr>
+            <m:t>∈</m:t>
+          </m:r>
+          <m:sSub>
+            <m:e>
+              <m:r>
+                <m:t>s</m:t>
+              </m:r>
+            </m:e>
+            <m:sub>
+              <m:r>
+                <m:t>h</m:t>
+              </m:r>
+            </m:sub>
+          </m:sSub>
+          <m:r>
+            <m:rPr>
+              <m:sty m:val="p"/>
+            </m:rPr>
+            <m:t>)</m:t>
+          </m:r>
+          <m:r>
+            <m:rPr>
+              <m:sty m:val="p"/>
+            </m:rPr>
+            <m:t>=</m:t>
+          </m:r>
+          <m:f>
+            <m:fPr>
+              <m:type m:val="bar"/>
+            </m:fPr>
+            <m:num>
+              <m:sSub>
+                <m:e>
+                  <m:r>
+                    <m:t>n</m:t>
+                  </m:r>
+                </m:e>
+                <m:sub>
+                  <m:r>
+                    <m:t>h</m:t>
+                  </m:r>
+                </m:sub>
+              </m:sSub>
+            </m:num>
+            <m:den>
+              <m:sSub>
+                <m:e>
+                  <m:r>
+                    <m:t>N</m:t>
+                  </m:r>
+                </m:e>
+                <m:sub>
+                  <m:r>
+                    <m:t>h</m:t>
+                  </m:r>
+                </m:sub>
+              </m:sSub>
+            </m:den>
+          </m:f>
+        </m:oMath>
+      </m:oMathPara>
+    </w:p>
+    <w:p>
+      <w:pPr>
+        <w:pStyle w:val="FirstParagraph"/>
+      </w:pPr>
+      <w:r>
+        <w:t xml:space="preserve">En donde</w:t>
+      </w:r>
+      <w:r>
+        <w:t xml:space="preserve"> </w:t>
+      </w:r>
+      <m:oMath>
+        <m:sSub>
+          <m:e>
+            <m:r>
+              <m:t>s</m:t>
+            </m:r>
+          </m:e>
+          <m:sub>
+            <m:r>
+              <m:t>h</m:t>
+            </m:r>
+          </m:sub>
+        </m:sSub>
+      </m:oMath>
+      <w:r>
+        <w:t xml:space="preserve"> </w:t>
+      </w:r>
+      <w:r>
+        <w:t xml:space="preserve">define la muestra seleccionada en el estrato</w:t>
+      </w:r>
+      <w:r>
+        <w:t xml:space="preserve"> </w:t>
+      </w:r>
+      <m:oMath>
+        <m:r>
+          <m:t>h</m:t>
+        </m:r>
+      </m:oMath>
+      <w:r>
+        <w:t xml:space="preserve">,</w:t>
+      </w:r>
+      <w:r>
+        <w:t xml:space="preserve"> </w:t>
+      </w:r>
+      <m:oMath>
+        <m:sSub>
+          <m:e>
+            <m:r>
+              <m:t>N</m:t>
+            </m:r>
+          </m:e>
+          <m:sub>
+            <m:r>
+              <m:t>h</m:t>
+            </m:r>
+          </m:sub>
+        </m:sSub>
+      </m:oMath>
+      <w:r>
+        <w:t xml:space="preserve"> </w:t>
+      </w:r>
+      <w:r>
+        <w:t xml:space="preserve">sería el número de hogares en ese estrato y</w:t>
+      </w:r>
+      <w:r>
+        <w:t xml:space="preserve"> </w:t>
+      </w:r>
+      <m:oMath>
+        <m:sSub>
+          <m:e>
+            <m:r>
+              <m:t>n</m:t>
+            </m:r>
+          </m:e>
+          <m:sub>
+            <m:r>
+              <m:t>h</m:t>
+            </m:r>
+          </m:sub>
+        </m:sSub>
+      </m:oMath>
+      <w:r>
+        <w:t xml:space="preserve"> </w:t>
+      </w:r>
+      <w:r>
+        <w:t xml:space="preserve">el tamaño de la muestra de hogares asociado a ese estrato.</w:t>
+      </w:r>
+    </w:p>
+    <w:p>
+      <w:pPr>
+        <w:pStyle w:val="BodyText"/>
+      </w:pPr>
+      <w:r>
+        <w:t xml:space="preserve">En algunas ocasiones, se ha sugerido que el muestreo estratificado es el mejor diseño para una encuesta de hogares, lo cual es parcialmente cierto. Aunque en muchas ocasiones, la opción de estratificar es adecuada e inclusive conveniente, no es cierto estrictamente que el muestreo estratificado sea el mejor diseño de muestreo. De hecho, la varianza inducida por el diseño aleatorio estratificado puede llegar a ser más grande cuando no hay una clara homogeneidad en el comportamiento de la característica de interés dentro de los estratos.</w:t>
+      </w:r>
+    </w:p>
+    <w:bookmarkEnd w:id="93"/>
+    <w:bookmarkStart w:id="94" w:name="muestreo-de-conglomerados"/>
+    <w:p>
+      <w:pPr>
+        <w:pStyle w:val="Heading3"/>
+      </w:pPr>
+      <w:r>
+        <w:t xml:space="preserve">Muestreo de conglomerados</w:t>
+      </w:r>
+    </w:p>
+    <w:p>
+      <w:pPr>
+        <w:pStyle w:val="FirstParagraph"/>
+      </w:pPr>
+      <w:r>
+        <w:t xml:space="preserve">Este diseño de muestreo surge como contraparte a la imposibilidad de generar una muestra de hogares directamente de un marco de muestreo que enliste todos y cada uno de los hogares en un país. De hecho, de forma hipotética, si fuese posible, los costos generados por una muestra aleatoria simple serían tan altos que la harían inviable desde el punto de vista presupuestario. Así, ante la ausencia de un marco de muestreo de las unidades de interés, y aprovechando el principio de aglomeración de las poblaciones humanas (que forman hogares y se aglomeran en segmentos, ciudades, regiones, etc.), la idea general detrás de este diseño es la conformación de unidades homogéneas entre sí (conglomerados), de las cuales se extraerá una muestra y para cada elemento del conglomerado se realizará un proceso exhaustivo de medición censal. De esta forma, es natural definir a las UPM como los conglomerados. Luego de seleccionar una muestra de estas UPM se realiza un censo de hogares dentro de cada una de las UPM seleccionadas. Nótese que este proceso logístico induce un esquema con ventajas económicas en términos presupuestales, puesto que limita el operativo de campo a un cierto número de UPM que se deben medir exhaustivamente.</w:t>
+      </w:r>
+    </w:p>
+    <w:p>
+      <w:pPr>
+        <w:pStyle w:val="BodyText"/>
+      </w:pPr>
+      <w:r>
+        <w:t xml:space="preserve">A pesar de que esta estrategia resulte conveniente desde el punto de vista logístico y operativo, ciertamente no lo es desde el punto de vista de la eficiencia estadística; los errores de muestreo que se producen al utilizar esta metodología son bastante más elevados que en un diseño simple, puesto que al realizar el proceso de aglomeración, generalmente la variación interna de los conglomerados es muy baja y la variación entre conglomerados tiende a ser muy alta, generando mayor incertidumbre en la inferencia de la encuesta. Para superar estos inconvenientes, se podría pensar en un esquema de muestreo que aumente el tamaño de la muestra de conglomerados; sin embargo, este aumento puede llegar a ser tan grande que, en algunos estratos, se deberían seleccionar todas las UPM. Por supuesto, se trata de un esquema inviable en la práctica, pero que da paso al esquema de muestreo más común en las encuestas de hogares: la selección por etapas.</w:t>
+      </w:r>
+    </w:p>
+    <w:bookmarkEnd w:id="94"/>
+    <w:bookmarkStart w:id="95" w:name="muestreo-en-varias-etapas"/>
+    <w:p>
+      <w:pPr>
+        <w:pStyle w:val="Heading3"/>
+      </w:pPr>
+      <w:r>
+        <w:t xml:space="preserve">Muestreo en varias etapas</w:t>
+      </w:r>
+    </w:p>
+    <w:p>
+      <w:pPr>
+        <w:pStyle w:val="FirstParagraph"/>
+      </w:pPr>
+      <w:r>
+        <w:t xml:space="preserve">En este esquema de muestreo, la idea general es retomar los principios del muestreo de conglomerados y realizar un submuestreo de hogares dentro de los conglomerados o UPM seleccionadas inicialmente. En general, en América Latina son muy comunes los esquemas de selección en dos etapas: en la primera etapa se selecciona una muestra de UPM y en la segunda etapa se selecciona una muestra de hogares en aquellas UPM seleccionadas en la primera etapa. Aunque, también es posible encontrar en algunos países esquemas en más de dos etapas. Por ejemplo, en una primera etapa se seleccionan municipios; en una segunda etapa se seleccionan UPM dentro de los municipios seleccionados; y en la segunda etapa se selecciona una muestra de hogares en aquellas UPM seleccionadas en la segunda etapa. Si un municipio es incluido en la muestra es posible realizar un proceso de aglomeración continua sistemática, hasta llegar a la unidad de observación. Por ejemplo, en una ciudad seleccionada, es posible hacer un submuestreo de sus secciones cartográficas, luego seleccionar sectores cartográficos (contenidos en las secciones) y por último seleccionar hogares o personas.</w:t>
+      </w:r>
+    </w:p>
+    <w:p>
+      <w:pPr>
+        <w:pStyle w:val="BodyText"/>
+      </w:pPr>
+      <w:r>
+        <w:t xml:space="preserve">Si el esquema de muestreo incluye la selección de municipios en la primera etapa, el diseño de muestreo apropiado en esta instancia deberá ser proporcional a una medida de tamaño, que puede ser definida como el número de habitantes de los municipios. De esta forma, con una probabilidad muy grande, a veces igual a uno, las ciudades más importantes (con más habitantes) serán siempre parte del estudio. Por otro lado, es posible que en algunas encuestas exista un submuetreo de personas dentro del hogar. En este caso,</w:t>
+      </w:r>
+      <w:r>
+        <w:t xml:space="preserve"> </w:t>
+      </w:r>
+      <w:hyperlink w:anchor="ref-Clark_Steel_2007">
+        <w:r>
+          <w:rPr>
+            <w:rStyle w:val="Hyperlink"/>
+          </w:rPr>
+          <w:t xml:space="preserve">Clark y Steel</w:t>
+        </w:r>
+      </w:hyperlink>
+      <w:r>
+        <w:t xml:space="preserve"> </w:t>
+      </w:r>
+      <w:r>
+        <w:t xml:space="preserve">(</w:t>
+      </w:r>
+      <w:hyperlink w:anchor="ref-Clark_Steel_2007">
+        <w:r>
+          <w:rPr>
+            <w:rStyle w:val="Hyperlink"/>
+          </w:rPr>
+          <w:t xml:space="preserve">2007</w:t>
+        </w:r>
+      </w:hyperlink>
+      <w:r>
+        <w:t xml:space="preserve">)</w:t>
+      </w:r>
+      <w:r>
+        <w:t xml:space="preserve"> </w:t>
+      </w:r>
+      <w:r>
+        <w:t xml:space="preserve">aclaran que la escogencia de las personas dentro de los hogares no debería ser aleatoria simple puesto que ciertos grupos poblacionales podrían estar sub-representados o sobre-presentados. En general, el muestreo en varias etapas tiene dos características esenciales que lo hacen robusto, en términos estadísticos, y eficiente al momento de planear la logística del levantamiento de información; estas son:</w:t>
+      </w:r>
+    </w:p>
+    <w:p>
+      <w:pPr>
+        <w:numPr>
+          <w:ilvl w:val="0"/>
+          <w:numId w:val="1036"/>
+        </w:numPr>
+        <w:pStyle w:val="Compact"/>
+      </w:pPr>
+      <w:r>
+        <w:t xml:space="preserve">La independencia: que implica que no hay ninguna correlación en el diseño de muestreo de las unidades primarias de muestreo. Esto quiere decir que en cada UPM se puede ejecutar con independencia cualquier estrategia de muestreo que se crea apropiada para seleccionar la submuestra de hogares.</w:t>
+      </w:r>
+    </w:p>
+    <w:p>
+      <w:pPr>
+        <w:numPr>
+          <w:ilvl w:val="0"/>
+          <w:numId w:val="1036"/>
+        </w:numPr>
+        <w:pStyle w:val="Compact"/>
+      </w:pPr>
+      <w:r>
+        <w:t xml:space="preserve">La invarianza: que implica que sin importar qué diseño de muestreo se ejecutó en la primera etapa para seleccionar las UPM, la segunda etapa de selección podrá ejecutarse de manera independiente de la primera etapa. Es decir, el submuestreo de los hogares es independiente del muestreo de las UPM.</w:t>
+      </w:r>
+    </w:p>
+    <w:p>
+      <w:pPr>
+        <w:pStyle w:val="FirstParagraph"/>
+      </w:pPr>
+      <w:r>
+        <w:t xml:space="preserve">Un esquema de selección bastante usado en las encuestas de hogares de América Latina es el relacionado con los diseños auto-ponderados, lo cuales, en la primera etapa de muestreo se seleccionan</w:t>
+      </w:r>
+      <w:r>
+        <w:t xml:space="preserve"> </w:t>
+      </w:r>
+      <m:oMath>
+        <m:sSub>
+          <m:e>
+            <m:r>
+              <m:t>n</m:t>
+            </m:r>
+          </m:e>
+          <m:sub>
+            <m:r>
+              <m:t>I</m:t>
+            </m:r>
+          </m:sub>
+        </m:sSub>
+      </m:oMath>
+      <w:r>
+        <w:t xml:space="preserve"> </w:t>
+      </w:r>
+      <w:r>
+        <w:t xml:space="preserve">de</w:t>
+      </w:r>
+      <w:r>
+        <w:t xml:space="preserve"> </w:t>
+      </w:r>
+      <m:oMath>
+        <m:sSub>
+          <m:e>
+            <m:r>
+              <m:t>N</m:t>
+            </m:r>
+          </m:e>
+          <m:sub>
+            <m:r>
+              <m:t>I</m:t>
+            </m:r>
+          </m:sub>
+        </m:sSub>
+      </m:oMath>
+      <w:r>
+        <w:t xml:space="preserve"> </w:t>
+      </w:r>
+      <w:r>
+        <w:t xml:space="preserve">UPM con probabilidad proporcional al número de hogares</w:t>
+      </w:r>
+      <w:r>
+        <w:t xml:space="preserve"> </w:t>
+      </w:r>
+      <m:oMath>
+        <m:sSub>
+          <m:e>
+            <m:r>
+              <m:t>N</m:t>
+            </m:r>
+          </m:e>
+          <m:sub>
+            <m:r>
+              <m:t>i</m:t>
+            </m:r>
+          </m:sub>
+        </m:sSub>
+      </m:oMath>
+      <w:r>
+        <w:t xml:space="preserve"> </w:t>
+      </w:r>
+      <w:r>
+        <w:t xml:space="preserve">que la habitan; es decir:</w:t>
+      </w:r>
+    </w:p>
+    <w:p>
+      <w:pPr>
+        <w:pStyle w:val="BodyText"/>
+      </w:pPr>
+      <m:oMathPara>
+        <m:oMathParaPr>
+          <m:jc m:val="center"/>
+        </m:oMathParaPr>
+        <m:oMath>
+          <m:sSub>
+            <m:e>
+              <m:r>
+                <m:t>π</m:t>
+              </m:r>
+            </m:e>
+            <m:sub>
+              <m:r>
+                <m:t>i</m:t>
+              </m:r>
+            </m:sub>
+          </m:sSub>
+          <m:r>
+            <m:rPr>
+              <m:sty m:val="p"/>
+            </m:rPr>
+            <m:t>=</m:t>
+          </m:r>
+          <m:r>
+            <m:t>P</m:t>
+          </m:r>
+          <m:r>
+            <m:t>r</m:t>
+          </m:r>
+          <m:r>
+            <m:rPr>
+              <m:sty m:val="p"/>
+            </m:rPr>
+            <m:t>(</m:t>
+          </m:r>
+          <m:sSub>
+            <m:e>
+              <m:r>
+                <m:t>U</m:t>
+              </m:r>
+            </m:e>
+            <m:sub>
+              <m:r>
+                <m:t>i</m:t>
+              </m:r>
+            </m:sub>
+          </m:sSub>
+          <m:r>
+            <m:rPr>
+              <m:sty m:val="p"/>
+            </m:rPr>
+            <m:t>∈</m:t>
+          </m:r>
+          <m:sSub>
+            <m:e>
+              <m:r>
+                <m:t>s</m:t>
+              </m:r>
+            </m:e>
+            <m:sub>
+              <m:r>
+                <m:t>I</m:t>
+              </m:r>
+            </m:sub>
+          </m:sSub>
+          <m:r>
+            <m:rPr>
+              <m:sty m:val="p"/>
+            </m:rPr>
+            <m:t>)</m:t>
+          </m:r>
+          <m:r>
+            <m:rPr>
+              <m:sty m:val="p"/>
+            </m:rPr>
+            <m:t>=</m:t>
+          </m:r>
+          <m:sSub>
+            <m:e>
+              <m:r>
+                <m:t>n</m:t>
+              </m:r>
+            </m:e>
+            <m:sub>
+              <m:r>
+                <m:t>I</m:t>
+              </m:r>
+            </m:sub>
+          </m:sSub>
+          <m:f>
+            <m:fPr>
+              <m:type m:val="bar"/>
+            </m:fPr>
+            <m:num>
+              <m:sSub>
+                <m:e>
+                  <m:r>
+                    <m:t>N</m:t>
+                  </m:r>
+                </m:e>
+                <m:sub>
+                  <m:r>
+                    <m:t>i</m:t>
+                  </m:r>
+                </m:sub>
+              </m:sSub>
+            </m:num>
+            <m:den>
+              <m:r>
+                <m:t>N</m:t>
+              </m:r>
+            </m:den>
+          </m:f>
+          <m:r>
+            <m:t> </m:t>
+          </m:r>
+          <m:r>
+            <m:t> </m:t>
+          </m:r>
+          <m:r>
+            <m:t> </m:t>
+          </m:r>
+          <m:r>
+            <m:t> </m:t>
+          </m:r>
+          <m:r>
+            <m:t> </m:t>
+          </m:r>
+          <m:r>
+            <m:t> </m:t>
+          </m:r>
+          <m:r>
+            <m:t>i</m:t>
+          </m:r>
+          <m:r>
+            <m:rPr>
+              <m:sty m:val="p"/>
+            </m:rPr>
+            <m:t>=</m:t>
+          </m:r>
+          <m:r>
+            <m:t>1</m:t>
+          </m:r>
+          <m:r>
+            <m:rPr>
+              <m:sty m:val="p"/>
+            </m:rPr>
+            <m:t>,</m:t>
+          </m:r>
+          <m:r>
+            <m:t>2</m:t>
+          </m:r>
+          <m:r>
+            <m:rPr>
+              <m:sty m:val="p"/>
+            </m:rPr>
+            <m:t>,</m:t>
+          </m:r>
+          <m:r>
+            <m:rPr>
+              <m:sty m:val="p"/>
+            </m:rPr>
+            <m:t>…</m:t>
+          </m:r>
+          <m:r>
+            <m:rPr>
+              <m:sty m:val="p"/>
+            </m:rPr>
+            <m:t>,</m:t>
+          </m:r>
+          <m:sSub>
+            <m:e>
+              <m:r>
+                <m:t>N</m:t>
+              </m:r>
+            </m:e>
+            <m:sub>
+              <m:r>
+                <m:t>I</m:t>
+              </m:r>
+            </m:sub>
+          </m:sSub>
+          <m:r>
+            <m:rPr>
+              <m:sty m:val="p"/>
+            </m:rPr>
+            <m:t>.</m:t>
+          </m:r>
+        </m:oMath>
+      </m:oMathPara>
+    </w:p>
+    <w:p>
+      <w:pPr>
+        <w:pStyle w:val="FirstParagraph"/>
+      </w:pPr>
+      <w:r>
+        <w:t xml:space="preserve">En la segunda etapa de muestreo se seleccionan hogares dentro de las UPM que fueron incluidas en la etapa anterior. Esta selección de hogares se hace mediante un muestreo aleatorio simple, pero el tamaño de la submuestra es fijo para cada UPM. Es decir, no importa si una UPM es mucho más grande o más pequeña que las otras, el número de hogares que serán seleccionados será siempre el mismo. Por ejemplo, se podrían seleccionar</w:t>
+      </w:r>
+      <w:r>
+        <w:t xml:space="preserve"> </w:t>
+      </w:r>
+      <m:oMath>
+        <m:sSub>
+          <m:e>
+            <m:r>
+              <m:t>n</m:t>
+            </m:r>
+          </m:e>
+          <m:sub>
+            <m:r>
+              <m:t>0</m:t>
+            </m:r>
+          </m:sub>
+        </m:sSub>
+        <m:r>
+          <m:rPr>
+            <m:sty m:val="p"/>
+          </m:rPr>
+          <m:t>=</m:t>
+        </m:r>
+        <m:r>
+          <m:t>10</m:t>
+        </m:r>
+      </m:oMath>
+      <w:r>
+        <w:t xml:space="preserve"> </w:t>
+      </w:r>
+      <w:r>
+        <w:t xml:space="preserve">hogares por UPM, siempre. De esta forma, en la segunda etapa, la probabilidad de que el</w:t>
+      </w:r>
+      <w:r>
+        <w:t xml:space="preserve"> </w:t>
+      </w:r>
+      <m:oMath>
+        <m:r>
+          <m:t>k</m:t>
+        </m:r>
+      </m:oMath>
+      <w:r>
+        <w:t xml:space="preserve">-ésimo hogar sea seleccionado en la submuestra</w:t>
+      </w:r>
+      <w:r>
+        <w:t xml:space="preserve"> </w:t>
+      </w:r>
+      <m:oMath>
+        <m:sSub>
+          <m:e>
+            <m:r>
+              <m:t>s</m:t>
+            </m:r>
+          </m:e>
+          <m:sub>
+            <m:r>
+              <m:t>i</m:t>
+            </m:r>
+          </m:sub>
+        </m:sSub>
+      </m:oMath>
+      <w:r>
+        <w:t xml:space="preserve"> </w:t>
+      </w:r>
+      <w:r>
+        <w:t xml:space="preserve">de la UPM</w:t>
+      </w:r>
+      <w:r>
+        <w:t xml:space="preserve"> </w:t>
+      </w:r>
+      <m:oMath>
+        <m:sSub>
+          <m:e>
+            <m:r>
+              <m:t>U</m:t>
+            </m:r>
+          </m:e>
+          <m:sub>
+            <m:r>
+              <m:t>i</m:t>
+            </m:r>
+          </m:sub>
+        </m:sSub>
+      </m:oMath>
+      <w:r>
+        <w:t xml:space="preserve"> </w:t>
+      </w:r>
+      <w:r>
+        <w:t xml:space="preserve">que fue seleccionada en la muestra de la primera etapa</w:t>
+      </w:r>
+      <w:r>
+        <w:t xml:space="preserve"> </w:t>
+      </w:r>
+      <m:oMath>
+        <m:sSub>
+          <m:e>
+            <m:r>
+              <m:t>s</m:t>
+            </m:r>
+          </m:e>
+          <m:sub>
+            <m:r>
+              <m:t>I</m:t>
+            </m:r>
+          </m:sub>
+        </m:sSub>
+      </m:oMath>
+      <w:r>
+        <w:t xml:space="preserve">, está dada por la siguiente expresión:</w:t>
+      </w:r>
+    </w:p>
+    <w:p>
+      <w:pPr>
+        <w:pStyle w:val="BodyText"/>
+      </w:pPr>
+      <m:oMathPara>
+        <m:oMathParaPr>
+          <m:jc m:val="center"/>
+        </m:oMathParaPr>
+        <m:oMath>
+          <m:sSub>
+            <m:e>
+              <m:r>
+                <m:t>π</m:t>
+              </m:r>
+            </m:e>
+            <m:sub>
+              <m:r>
+                <m:t>k</m:t>
+              </m:r>
+              <m:r>
+                <m:rPr>
+                  <m:sty m:val="p"/>
+                </m:rPr>
+                <m:t>|</m:t>
+              </m:r>
+              <m:r>
+                <m:t>i</m:t>
+              </m:r>
+            </m:sub>
+          </m:sSub>
+          <m:r>
+            <m:rPr>
+              <m:sty m:val="p"/>
+            </m:rPr>
+            <m:t>=</m:t>
+          </m:r>
+          <m:r>
+            <m:t>P</m:t>
+          </m:r>
+          <m:r>
+            <m:t>r</m:t>
+          </m:r>
+          <m:r>
+            <m:rPr>
+              <m:sty m:val="p"/>
+            </m:rPr>
+            <m:t>(</m:t>
+          </m:r>
+          <m:r>
+            <m:t>k</m:t>
+          </m:r>
+          <m:r>
+            <m:rPr>
+              <m:sty m:val="p"/>
+            </m:rPr>
+            <m:t>∈</m:t>
+          </m:r>
+          <m:sSub>
+            <m:e>
+              <m:r>
+                <m:t>s</m:t>
+              </m:r>
+            </m:e>
+            <m:sub>
+              <m:r>
+                <m:t>i</m:t>
+              </m:r>
+            </m:sub>
+          </m:sSub>
+          <m:r>
+            <m:rPr>
+              <m:sty m:val="p"/>
+            </m:rPr>
+            <m:t>|</m:t>
+          </m:r>
+          <m:sSub>
+            <m:e>
+              <m:r>
+                <m:t>U</m:t>
+              </m:r>
+            </m:e>
+            <m:sub>
+              <m:r>
+                <m:t>i</m:t>
+              </m:r>
+            </m:sub>
+          </m:sSub>
+          <m:r>
+            <m:rPr>
+              <m:sty m:val="p"/>
+            </m:rPr>
+            <m:t>∈</m:t>
+          </m:r>
+          <m:sSub>
+            <m:e>
+              <m:r>
+                <m:t>s</m:t>
+              </m:r>
+            </m:e>
+            <m:sub>
+              <m:r>
+                <m:t>I</m:t>
+              </m:r>
+            </m:sub>
+          </m:sSub>
+          <m:r>
+            <m:rPr>
+              <m:sty m:val="p"/>
+            </m:rPr>
+            <m:t>)</m:t>
+          </m:r>
+          <m:r>
+            <m:rPr>
+              <m:sty m:val="p"/>
+            </m:rPr>
+            <m:t>=</m:t>
+          </m:r>
+          <m:f>
+            <m:fPr>
+              <m:type m:val="bar"/>
+            </m:fPr>
+            <m:num>
+              <m:sSub>
+                <m:e>
+                  <m:r>
+                    <m:t>n</m:t>
+                  </m:r>
+                </m:e>
+                <m:sub>
+                  <m:r>
+                    <m:t>0</m:t>
+                  </m:r>
+                </m:sub>
+              </m:sSub>
+            </m:num>
+            <m:den>
+              <m:sSub>
+                <m:e>
+                  <m:r>
+                    <m:t>N</m:t>
+                  </m:r>
+                </m:e>
+                <m:sub>
+                  <m:r>
+                    <m:t>i</m:t>
+                  </m:r>
+                </m:sub>
+              </m:sSub>
+            </m:den>
+          </m:f>
+        </m:oMath>
+      </m:oMathPara>
+    </w:p>
+    <w:p>
+      <w:pPr>
+        <w:pStyle w:val="FirstParagraph"/>
+      </w:pPr>
+      <w:r>
+        <w:t xml:space="preserve">En los esquemas auto-ponderados, a pesar de tener dos diseños de muestreo diferentes en dos etapas (proporcional al tamaño y aleatorio simple), la probabilidad de inclusión de los hogares es siempre la misma para todos los hogares, como se puede ver en la siguiente expresión:</w:t>
+      </w:r>
+    </w:p>
+    <w:p>
+      <w:pPr>
+        <w:pStyle w:val="BodyText"/>
+      </w:pPr>
+      <m:oMathPara>
+        <m:oMathParaPr>
+          <m:jc m:val="center"/>
+        </m:oMathParaPr>
+        <m:oMath>
+          <m:sSub>
+            <m:e>
+              <m:r>
+                <m:t>π</m:t>
+              </m:r>
+            </m:e>
+            <m:sub>
+              <m:r>
+                <m:t>k</m:t>
+              </m:r>
+            </m:sub>
+          </m:sSub>
+          <m:r>
+            <m:rPr>
+              <m:sty m:val="p"/>
+            </m:rPr>
+            <m:t>=</m:t>
+          </m:r>
+          <m:sSub>
+            <m:e>
+              <m:r>
+                <m:t>π</m:t>
+              </m:r>
+            </m:e>
+            <m:sub>
+              <m:r>
+                <m:t>k</m:t>
+              </m:r>
+              <m:r>
+                <m:rPr>
+                  <m:sty m:val="p"/>
+                </m:rPr>
+                <m:t>|</m:t>
+              </m:r>
+              <m:r>
+                <m:t>i</m:t>
+              </m:r>
+            </m:sub>
+          </m:sSub>
+          <m:r>
+            <m:rPr>
+              <m:sty m:val="p"/>
+            </m:rPr>
+            <m:t>*</m:t>
+          </m:r>
+          <m:sSub>
+            <m:e>
+              <m:r>
+                <m:t>π</m:t>
+              </m:r>
+            </m:e>
+            <m:sub>
+              <m:r>
+                <m:t>i</m:t>
+              </m:r>
+            </m:sub>
+          </m:sSub>
+          <m:r>
+            <m:rPr>
+              <m:sty m:val="p"/>
+            </m:rPr>
+            <m:t>=</m:t>
+          </m:r>
+          <m:f>
+            <m:fPr>
+              <m:type m:val="bar"/>
+            </m:fPr>
+            <m:num>
+              <m:sSub>
+                <m:e>
+                  <m:r>
+                    <m:t>n</m:t>
+                  </m:r>
+                </m:e>
+                <m:sub>
+                  <m:r>
+                    <m:t>0</m:t>
+                  </m:r>
+                </m:sub>
+              </m:sSub>
+            </m:num>
+            <m:den>
+              <m:sSub>
+                <m:e>
+                  <m:r>
+                    <m:t>N</m:t>
+                  </m:r>
+                </m:e>
+                <m:sub>
+                  <m:r>
+                    <m:t>i</m:t>
+                  </m:r>
+                </m:sub>
+              </m:sSub>
+            </m:den>
+          </m:f>
+          <m:f>
+            <m:fPr>
+              <m:type m:val="bar"/>
+            </m:fPr>
+            <m:num>
+              <m:sSub>
+                <m:e>
+                  <m:r>
+                    <m:t>n</m:t>
+                  </m:r>
+                </m:e>
+                <m:sub>
+                  <m:r>
+                    <m:t>I</m:t>
+                  </m:r>
+                </m:sub>
+              </m:sSub>
+              <m:r>
+                <m:rPr>
+                  <m:sty m:val="p"/>
+                </m:rPr>
+                <m:t>*</m:t>
+              </m:r>
+              <m:sSub>
+                <m:e>
+                  <m:r>
+                    <m:t>N</m:t>
+                  </m:r>
+                </m:e>
+                <m:sub>
+                  <m:r>
+                    <m:t>i</m:t>
+                  </m:r>
+                </m:sub>
+              </m:sSub>
+            </m:num>
+            <m:den>
+              <m:r>
+                <m:t>N</m:t>
+              </m:r>
+            </m:den>
+          </m:f>
+          <m:r>
+            <m:rPr>
+              <m:sty m:val="p"/>
+            </m:rPr>
+            <m:t>=</m:t>
+          </m:r>
+          <m:f>
+            <m:fPr>
+              <m:type m:val="bar"/>
+            </m:fPr>
+            <m:num>
+              <m:sSub>
+                <m:e>
+                  <m:r>
+                    <m:t>n</m:t>
+                  </m:r>
+                </m:e>
+                <m:sub>
+                  <m:r>
+                    <m:t>0</m:t>
+                  </m:r>
+                </m:sub>
+              </m:sSub>
+              <m:r>
+                <m:rPr>
+                  <m:sty m:val="p"/>
+                </m:rPr>
+                <m:t>*</m:t>
+              </m:r>
+              <m:sSub>
+                <m:e>
+                  <m:r>
+                    <m:t>n</m:t>
+                  </m:r>
+                </m:e>
+                <m:sub>
+                  <m:r>
+                    <m:t>I</m:t>
+                  </m:r>
+                </m:sub>
+              </m:sSub>
+            </m:num>
+            <m:den>
+              <m:r>
+                <m:t>N</m:t>
+              </m:r>
+            </m:den>
+          </m:f>
+          <m:r>
+            <m:rPr>
+              <m:sty m:val="p"/>
+            </m:rPr>
+            <m:t>=</m:t>
+          </m:r>
+          <m:f>
+            <m:fPr>
+              <m:type m:val="bar"/>
+            </m:fPr>
+            <m:num>
+              <m:r>
+                <m:t>n</m:t>
+              </m:r>
+            </m:num>
+            <m:den>
+              <m:r>
+                <m:t>N</m:t>
+              </m:r>
+            </m:den>
+          </m:f>
+        </m:oMath>
+      </m:oMathPara>
+    </w:p>
+    <w:p>
+      <w:pPr>
+        <w:pStyle w:val="FirstParagraph"/>
+      </w:pPr>
+      <w:r>
+        <w:t xml:space="preserve">Nótese que</w:t>
+      </w:r>
+      <w:r>
+        <w:t xml:space="preserve"> </w:t>
+      </w:r>
+      <m:oMath>
+        <m:r>
+          <m:t>n</m:t>
+        </m:r>
+        <m:r>
+          <m:rPr>
+            <m:sty m:val="p"/>
+          </m:rPr>
+          <m:t>=</m:t>
+        </m:r>
+        <m:sSub>
+          <m:e>
+            <m:r>
+              <m:t>n</m:t>
+            </m:r>
+          </m:e>
+          <m:sub>
+            <m:r>
+              <m:t>0</m:t>
+            </m:r>
+          </m:sub>
+        </m:sSub>
+        <m:r>
+          <m:rPr>
+            <m:sty m:val="p"/>
+          </m:rPr>
+          <m:t>*</m:t>
+        </m:r>
+        <m:sSub>
+          <m:e>
+            <m:r>
+              <m:t>n</m:t>
+            </m:r>
+          </m:e>
+          <m:sub>
+            <m:r>
+              <m:t>I</m:t>
+            </m:r>
+          </m:sub>
+        </m:sSub>
+      </m:oMath>
+      <w:r>
+        <w:t xml:space="preserve"> </w:t>
+      </w:r>
+      <w:r>
+        <w:t xml:space="preserve">corresponderá al número total de hogares que serán seleccionados, puesto que resulta ser la multiplicación del número de UPM que fueron seleccionadas en la primera etapa por el número de hogares que serán submuestreados en cada UPM en la segunda etapa. Este tipo de esquemas se utiliza cuando se quiere controlar el trabajo de campo y las cuotas por ciudad o municipio. Por otro lado, una particularidad de las encuestas de hogares es que, casi siempre, las personas y los hogares comparten las mismas probabilidades de inclusión. La razón de esto es que, en la mayoría de encuestas, el submuestreo de las personas es exhaustivo (censo en el hogar) y por ende, la probabilidad de inclusión en el submuestreo es forzosa.</w:t>
+      </w:r>
+    </w:p>
+    <w:p>
+      <w:pPr>
+        <w:pStyle w:val="BodyText"/>
+      </w:pPr>
+      <m:oMathPara>
+        <m:oMathParaPr>
+          <m:jc m:val="center"/>
+        </m:oMathParaPr>
+        <m:oMath>
+          <m:sSubSup>
+            <m:e>
+              <m:r>
+                <m:t>π</m:t>
+              </m:r>
+            </m:e>
+            <m:sub>
+              <m:r>
+                <m:t>k</m:t>
+              </m:r>
+            </m:sub>
+            <m:sup>
+              <m:r>
+                <m:t>p</m:t>
+              </m:r>
+              <m:r>
+                <m:t>e</m:t>
+              </m:r>
+              <m:r>
+                <m:t>r</m:t>
+              </m:r>
+            </m:sup>
+          </m:sSubSup>
+          <m:r>
+            <m:rPr>
+              <m:sty m:val="p"/>
+            </m:rPr>
+            <m:t>=</m:t>
+          </m:r>
+          <m:r>
+            <m:t>P</m:t>
+          </m:r>
+          <m:r>
+            <m:t>r</m:t>
+          </m:r>
+          <m:r>
+            <m:rPr>
+              <m:sty m:val="p"/>
+            </m:rPr>
+            <m:t>(</m:t>
+          </m:r>
+          <m:r>
+            <m:t>p</m:t>
+          </m:r>
+          <m:r>
+            <m:t>e</m:t>
+          </m:r>
+          <m:r>
+            <m:t>r</m:t>
+          </m:r>
+          <m:r>
+            <m:t>s</m:t>
+          </m:r>
+          <m:r>
+            <m:t>o</m:t>
+          </m:r>
+          <m:r>
+            <m:t>n</m:t>
+          </m:r>
+          <m:r>
+            <m:t>a</m:t>
+          </m:r>
+          <m:r>
+            <m:rPr>
+              <m:sty m:val="p"/>
+            </m:rPr>
+            <m:t>∈</m:t>
+          </m:r>
+          <m:r>
+            <m:t>h</m:t>
+          </m:r>
+          <m:r>
+            <m:t>o</m:t>
+          </m:r>
+          <m:r>
+            <m:t>g</m:t>
+          </m:r>
+          <m:r>
+            <m:t>a</m:t>
+          </m:r>
+          <m:r>
+            <m:t>r</m:t>
+          </m:r>
+          <m:r>
+            <m:rPr>
+              <m:sty m:val="p"/>
+            </m:rPr>
+            <m:t>|</m:t>
+          </m:r>
+          <m:r>
+            <m:t>h</m:t>
+          </m:r>
+          <m:r>
+            <m:t>o</m:t>
+          </m:r>
+          <m:r>
+            <m:t>g</m:t>
+          </m:r>
+          <m:r>
+            <m:t>a</m:t>
+          </m:r>
+          <m:r>
+            <m:t>r</m:t>
+          </m:r>
+          <m:r>
+            <m:rPr>
+              <m:sty m:val="p"/>
+            </m:rPr>
+            <m:t>∈</m:t>
+          </m:r>
+          <m:r>
+            <m:t>m</m:t>
+          </m:r>
+          <m:r>
+            <m:t>u</m:t>
+          </m:r>
+          <m:r>
+            <m:t>e</m:t>
+          </m:r>
+          <m:r>
+            <m:t>s</m:t>
+          </m:r>
+          <m:r>
+            <m:t>t</m:t>
+          </m:r>
+          <m:r>
+            <m:t>r</m:t>
+          </m:r>
+          <m:r>
+            <m:t>a</m:t>
+          </m:r>
+          <m:r>
+            <m:rPr>
+              <m:sty m:val="p"/>
+            </m:rPr>
+            <m:t>)</m:t>
+          </m:r>
+          <m:r>
+            <m:rPr>
+              <m:sty m:val="p"/>
+            </m:rPr>
+            <m:t>=</m:t>
+          </m:r>
+          <m:r>
+            <m:t>1</m:t>
+          </m:r>
+        </m:oMath>
+      </m:oMathPara>
+    </w:p>
+    <w:p>
+      <w:pPr>
+        <w:pStyle w:val="FirstParagraph"/>
+      </w:pPr>
+      <w:r>
+        <w:t xml:space="preserve">Por lo anterior, se tiene que la probabilidad de inclusión de las personas en la muestra es idéntica a la del hogar, puesto que</w:t>
+      </w:r>
+    </w:p>
+    <w:p>
+      <w:pPr>
+        <w:pStyle w:val="BodyText"/>
+      </w:pPr>
+      <m:oMathPara>
+        <m:oMathParaPr>
+          <m:jc m:val="center"/>
+        </m:oMathParaPr>
+        <m:oMath>
+          <m:r>
+            <m:t>1</m:t>
+          </m:r>
+          <m:r>
+            <m:rPr>
+              <m:sty m:val="p"/>
+            </m:rPr>
+            <m:t>*</m:t>
+          </m:r>
+          <m:sSub>
+            <m:e>
+              <m:r>
+                <m:t>π</m:t>
+              </m:r>
+            </m:e>
+            <m:sub>
+              <m:r>
+                <m:t>k</m:t>
+              </m:r>
+              <m:r>
+                <m:rPr>
+                  <m:sty m:val="p"/>
+                </m:rPr>
+                <m:t>|</m:t>
+              </m:r>
+              <m:r>
+                <m:t>i</m:t>
+              </m:r>
+            </m:sub>
+          </m:sSub>
+          <m:r>
+            <m:rPr>
+              <m:sty m:val="p"/>
+            </m:rPr>
+            <m:t>*</m:t>
+          </m:r>
+          <m:sSub>
+            <m:e>
+              <m:r>
+                <m:t>π</m:t>
+              </m:r>
+            </m:e>
+            <m:sub>
+              <m:r>
+                <m:t>i</m:t>
+              </m:r>
+            </m:sub>
+          </m:sSub>
+          <m:r>
+            <m:rPr>
+              <m:sty m:val="p"/>
+            </m:rPr>
+            <m:t>=</m:t>
+          </m:r>
+          <m:r>
+            <m:t>1</m:t>
+          </m:r>
+          <m:r>
+            <m:rPr>
+              <m:sty m:val="p"/>
+            </m:rPr>
+            <m:t>*</m:t>
+          </m:r>
+          <m:f>
+            <m:fPr>
+              <m:type m:val="bar"/>
+            </m:fPr>
+            <m:num>
+              <m:r>
+                <m:t>n</m:t>
+              </m:r>
+            </m:num>
+            <m:den>
+              <m:r>
+                <m:t>N</m:t>
+              </m:r>
+            </m:den>
+          </m:f>
+          <m:r>
+            <m:rPr>
+              <m:sty m:val="p"/>
+            </m:rPr>
+            <m:t>=</m:t>
+          </m:r>
+          <m:f>
+            <m:fPr>
+              <m:type m:val="bar"/>
+            </m:fPr>
+            <m:num>
+              <m:r>
+                <m:t>n</m:t>
+              </m:r>
+            </m:num>
+            <m:den>
+              <m:r>
+                <m:t>N</m:t>
+              </m:r>
+            </m:den>
+          </m:f>
+          <m:r>
+            <m:rPr>
+              <m:sty m:val="p"/>
+            </m:rPr>
+            <m:t>.</m:t>
+          </m:r>
+        </m:oMath>
+      </m:oMathPara>
+    </w:p>
+    <w:bookmarkEnd w:id="95"/>
+    <w:bookmarkStart w:id="96" w:name="muestreo-en-dos-fases"/>
+    <w:p>
+      <w:pPr>
+        <w:pStyle w:val="Heading3"/>
+      </w:pPr>
+      <w:r>
+        <w:t xml:space="preserve">Muestreo en dos fases</w:t>
+      </w:r>
+    </w:p>
+    <w:p>
+      <w:pPr>
+        <w:pStyle w:val="FirstParagraph"/>
+      </w:pPr>
+      <w:r>
+        <w:t xml:space="preserve">En algunos casos en donde el marco de muestreo contiene poca o limitada información para proponer un diseño de muestreo eficiente, el investigador puede obtener información acerca de la población para construir un nuevo marco de muestreo reducido. En la primera fase, se selecciona una muestra de tamaño grande, conocida como</w:t>
+      </w:r>
+      <w:r>
+        <w:t xml:space="preserve"> </w:t>
+      </w:r>
+      <w:r>
+        <w:rPr>
+          <w:iCs/>
+          <w:i/>
+        </w:rPr>
+        <w:t xml:space="preserve">muestra maestra</w:t>
+      </w:r>
+      <w:r>
+        <w:t xml:space="preserve">. Para cada uno de los elementos en esa muestra se debe obtener información sobre una o más variables auxiliares, con el fin de estratificar de mejor manera, recolectar información auxiliar en la muestra, o simplemente para obtener muestras sucesivas y comparables a lo largo del ciclo de vida de la encuesta. En la segunda fase, con la ayuda de la información obtenida en la primera fase, se selecciona una submuestra mediante un diseño de muestreo conveniente, mucho más eficiente y apropiado para estimar el fenómeno en estudio.</w:t>
+      </w:r>
+    </w:p>
+    <w:p>
+      <w:pPr>
+        <w:pStyle w:val="BodyText"/>
+      </w:pPr>
+      <w:r>
+        <w:t xml:space="preserve">Por ejemplo, si se requieren estimativos precisos para distintos subgrupos poblacionales, pero no existe un marco de muestreo confiable o actualizado, que permita diseñar un muestreo estratificado, entonces es necesario realizar un esquema de muestreo en dos fases. De esta forma, se selecciona una muestra aleatoria simple de tamaño moderado. Luego, se realiza un empadronamiento de los individuos en la muestra, a los cuales se les pregunta acerca de su membresía a los subgrupos poblacionales de interés. Luego, en una segunda fase, con ayuda de la información recolectada en la primera fase, se realiza un diseño estratificado.</w:t>
+      </w:r>
+    </w:p>
+    <w:p>
+      <w:pPr>
+        <w:pStyle w:val="BodyText"/>
+      </w:pPr>
+      <w:r>
+        <w:t xml:space="preserve">Un ejemplo de este tipo de diseños de muestreo se da en el caso de México, en donde el INEGI ha planteado la construcción de una muestra maestra que permita seleccionar submuestras para las encuestas de hogares más importantes a la vez que se va recopilando información de los hogares pertenecientes a esta muestra maestra. En</w:t>
+      </w:r>
+      <w:r>
+        <w:t xml:space="preserve"> </w:t>
+      </w:r>
+      <w:hyperlink w:anchor="ref-INEGI_MX_2012">
+        <w:r>
+          <w:rPr>
+            <w:rStyle w:val="Hyperlink"/>
+          </w:rPr>
+          <w:t xml:space="preserve">INEGI</w:t>
+        </w:r>
+      </w:hyperlink>
+      <w:r>
+        <w:t xml:space="preserve"> </w:t>
+      </w:r>
+      <w:r>
+        <w:t xml:space="preserve">(</w:t>
+      </w:r>
+      <w:hyperlink w:anchor="ref-INEGI_MX_2012">
+        <w:r>
+          <w:rPr>
+            <w:rStyle w:val="Hyperlink"/>
+          </w:rPr>
+          <w:t xml:space="preserve">2012</w:t>
+        </w:r>
+      </w:hyperlink>
+      <w:r>
+        <w:t xml:space="preserve">)</w:t>
+      </w:r>
+      <w:r>
+        <w:t xml:space="preserve">, se menciona que &lt;&lt;a partir de la construcción del Marco Maestro de Muestreo 2012, se diseñó la Muestra Maestra para lograr mantener actualizada de forma continua la información de las viviendas particulares dentro de esta muestra. El diseño de la muestra maestra consideró y respetó las UPM formadas y la estratificación con que fue construido el marco de muestreo por lo que heredó la mayoría de sus propiedades. El diseño de la Muestra Maestra está basado en la cobertura, tamaño y distribución de las encuestas continuas y periódicas del INEGI. Los tamaños de muestra en viviendas para estas encuestas junto con el promedio óptimo de viviendas a seleccionar dentro de una UPM determinaron el número de UPM a seleccionar para la Muestra Maestra 2012&gt;&gt;. De esta forma, la muestra maestra constituye un elemento esencial para el levantamiento de la Encuesta Nacional de Ocupación y Empleo, la Encuesta Nacional sobre la Confianza del Consumidor, la Encuesta Nacional de Victimización y Percepción sobre Seguridad Pública, la Encuesta Nacional de Gasto de los Hogares, entre algunas otras.</w:t>
+      </w:r>
+    </w:p>
+    <w:p>
+      <w:pPr>
+        <w:pStyle w:val="BodyText"/>
+      </w:pPr>
+      <w:r>
+        <w:t xml:space="preserve">En el caso de Costa Rica, la muestra de la Encuesta Nacional de Microempresas de los Hogares sigue un diseño en dos fases. La primera fase toma como base la Encuesta Nacional de hogares, en la cual se identifican aquellos hogares cuyos integrantes desarrollan actividades económicas concernientes con emprendimientos y microempresas. A partir de este listado exhaustivo, en una segunda fase, se selecciona a todas las personas al frente de estas microempresas y se les aplica un cuestionario con el fin de obtener información sobre sus características y sus actividades económicas.</w:t>
+      </w:r>
+    </w:p>
+    <w:p>
+      <w:pPr>
+        <w:pStyle w:val="BodyText"/>
+      </w:pPr>
+      <w:r>
+        <w:t xml:space="preserve">Por otro lado, en Chile se realiza el Estudio Nacional de la Discapacidad que asume un marco de muestreo reducido, en una primera fase, basado en la encuesta de hogares CASEN, en la cual se identifican los hogares que tienen miembros con alguna condición de discapacidad. En una segunda fase, se realiza una selección de hogares y mediante un cuestionario estructurado se indagan las características de las personas con esta condición.</w:t>
+      </w:r>
+    </w:p>
+    <w:bookmarkEnd w:id="96"/>
+    <w:bookmarkStart w:id="97" w:name="muestreo-balanceado"/>
+    <w:p>
+      <w:pPr>
+        <w:pStyle w:val="Heading3"/>
+      </w:pPr>
+      <w:r>
+        <w:t xml:space="preserve">Muestreo balanceado</w:t>
+      </w:r>
+    </w:p>
+    <w:p>
+      <w:pPr>
+        <w:pStyle w:val="FirstParagraph"/>
+      </w:pPr>
+      <w:r>
+        <w:t xml:space="preserve">El método del cubo</w:t>
+      </w:r>
+      <w:r>
+        <w:t xml:space="preserve"> </w:t>
+      </w:r>
+      <w:r>
+        <w:t xml:space="preserve">(</w:t>
+      </w:r>
+      <w:hyperlink w:anchor="ref-Tille2006">
+        <w:r>
+          <w:rPr>
+            <w:rStyle w:val="Hyperlink"/>
+          </w:rPr>
+          <w:t xml:space="preserve">Tillé 2006</w:t>
+        </w:r>
+      </w:hyperlink>
+      <w:r>
+        <w:t xml:space="preserve">)</w:t>
+      </w:r>
+      <w:r>
+        <w:t xml:space="preserve"> </w:t>
+      </w:r>
+      <w:r>
+        <w:t xml:space="preserve">permite seleccionar muestras balanceadas, manteniendo las proporciones de la población original en la muestra en diferentes variables de equilibrio, las cuales se espera que estén correlacionadas con las variables de interés. En general, el método del cubo permite la selección de una muestra aleatoria para la cual el inverso de las probabilidades de inclusión reproduce de forma exacta el total poblacional de las variables de balanceo.</w:t>
+      </w:r>
+    </w:p>
+    <w:p>
+      <w:pPr>
+        <w:pStyle w:val="BodyText"/>
+      </w:pPr>
+      <w:hyperlink w:anchor="ref-Gutierrez_2016">
+        <w:r>
+          <w:rPr>
+            <w:rStyle w:val="Hyperlink"/>
+          </w:rPr>
+          <w:t xml:space="preserve">Gutiérrez</w:t>
+        </w:r>
+      </w:hyperlink>
+      <w:r>
+        <w:t xml:space="preserve"> </w:t>
+      </w:r>
+      <w:r>
+        <w:t xml:space="preserve">(</w:t>
+      </w:r>
+      <w:hyperlink w:anchor="ref-Gutierrez_2016">
+        <w:r>
+          <w:rPr>
+            <w:rStyle w:val="Hyperlink"/>
+          </w:rPr>
+          <w:t xml:space="preserve">2016</w:t>
+        </w:r>
+      </w:hyperlink>
+      <w:r>
+        <w:t xml:space="preserve">)</w:t>
+      </w:r>
+      <w:r>
+        <w:t xml:space="preserve"> </w:t>
+      </w:r>
+      <w:r>
+        <w:t xml:space="preserve">afirma que este es un procedimiento general y riguroso que permite la extracción de muestras probabilísticas balanceadas y la posterior estimación de las cantidades de interés, enmarcados bajo métodos de inferencia basados en el diseño de muestreo. Dado que bajo un diseño de muestreo balanceado el estimador para los totales de un conjunto de variables auxiliares, debe ser igual al total poblacional de las mismas, entonces la varianza del estimador del total poblacional de la característica de interés se debe reducir de acuerdo con el aumento de su correlación con las variables auxiliares.</w:t>
+      </w:r>
+    </w:p>
+    <w:p>
+      <w:pPr>
+        <w:pStyle w:val="BodyText"/>
+      </w:pPr>
+      <w:r>
+        <w:t xml:space="preserve">El método del cubo se compone de dos fases: la fase de vuelo y la fase de aterrizaje. En la primera, para que las restricciones sean satisfechas exactamente, se deben redondear a cero (0) o uno (1) las probabilidades de inclusión. La fase de aterrizaje consiste en el manejo adecuado del redondeo apelando a la programación lineal. Por ejemplo, aplicando el método simplex sujeto a una función de costo relacionada con la varianza del estimador.</w:t>
+      </w:r>
+    </w:p>
+    <w:p>
+      <w:pPr>
+        <w:pStyle w:val="BodyText"/>
+      </w:pPr>
+      <w:r>
+        <w:t xml:space="preserve">En las encuestas de hogares es posible utilizar el algoritmo de selección del método del cubo en cada uno de los estratos conformados en el diseño de muestreo para seleccionar UPM. El método del cubo es un algoritmo de selección, que a diferencia de los algoritmos de selección tradicionales permite reproducir de forma exacta el número total de personas por grupos de edad y sexo a nivel de la UPM para este caso concreto. En Perú, la Encuesta Demográfica y de Salud Familiar utiliza este tipo de muestreo en la selección de las UPM. De esta manera, como variables de balanceo se podrían definir las siguientes:</w:t>
+      </w:r>
+    </w:p>
+    <w:p>
+      <w:pPr>
+        <w:numPr>
+          <w:ilvl w:val="0"/>
+          <w:numId w:val="1037"/>
+        </w:numPr>
+        <w:pStyle w:val="Compact"/>
+      </w:pPr>
+      <w:r>
+        <w:t xml:space="preserve">Una columna de unos para que exista balanceo en el número de UPM.</w:t>
+      </w:r>
+    </w:p>
+    <w:p>
+      <w:pPr>
+        <w:numPr>
+          <w:ilvl w:val="0"/>
+          <w:numId w:val="1037"/>
+        </w:numPr>
+        <w:pStyle w:val="Compact"/>
+      </w:pPr>
+      <w:r>
+        <w:t xml:space="preserve">El vector de probabilidades de inclusión iniciales.</w:t>
+      </w:r>
+    </w:p>
+    <w:p>
+      <w:pPr>
+        <w:numPr>
+          <w:ilvl w:val="0"/>
+          <w:numId w:val="1037"/>
+        </w:numPr>
+        <w:pStyle w:val="Compact"/>
+      </w:pPr>
+      <w:r>
+        <w:t xml:space="preserve">Total de personas por grupos de edad y sexo (a partir de la información de los censos de población y vivienda).</w:t>
+      </w:r>
+    </w:p>
+    <w:p>
+      <w:pPr>
+        <w:pStyle w:val="FirstParagraph"/>
+      </w:pPr>
+      <w:r>
+        <w:t xml:space="preserve">Si la encuesta se realiza de forma periódica, es necesario actualizar los marcos de muestreo y los tamaños poblacionales a través de tiempo. Llegado el caso, el investigador puede apoyarse en las proyecciones demográficas (nacimientos esperados, muertes esperadas y población proyectada) disponibles en fuentes oficiales como totales auxiliares.</w:t>
+      </w:r>
+    </w:p>
+    <w:bookmarkEnd w:id="97"/>
+    <w:bookmarkEnd w:id="98"/>
+    <w:bookmarkStart w:id="100" w:name="X3359c6c69d576075553d0b6761766b3f9b8caf5"/>
+    <w:p>
+      <w:pPr>
+        <w:pStyle w:val="Heading2"/>
+      </w:pPr>
+      <w:r>
+        <w:rPr>
+          <w:rStyle w:val="SectionNumber"/>
+        </w:rPr>
+        <w:t xml:space="preserve">6.2</w:t>
+      </w:r>
+      <w:r>
+        <w:tab/>
+      </w:r>
+      <w:r>
+        <w:t xml:space="preserve">El diseño de muestreo estándar en una encuesta de hogares</w:t>
+      </w:r>
+    </w:p>
+    <w:p>
+      <w:pPr>
+        <w:pStyle w:val="FirstParagraph"/>
+      </w:pPr>
+      <w:r>
+        <w:t xml:space="preserve">A continuación se describe de manera genérica cómo es un diseño de muestreo típico de una encuesta de hogares en la región. Por supuesto, en la práctica existen variantes que se pueden alejar un poco de esta generalización pero que, en general, mantienen la misma estructura. La mayoría de encuestas son de naturaleza multipropósito. Esto quiere decir que existen múltiples variables de interés. Por lo anterior, el investigador debe definir las variables más importantes de la investigación y sobre éstas planear el diseño de muestreo. Esta directriz implica que para obtener simultáneamente la precisión requerida en todas las estimaciones, el tamaño de muestra será un poco más exigente. Asimismo, la definición de los dominios de representatividad debe estar directamente determinada por los objetivos de la encuesta y por las unidades de muestreo.</w:t>
+      </w:r>
+    </w:p>
+    <w:p>
+      <w:pPr>
+        <w:pStyle w:val="BodyText"/>
+      </w:pPr>
+      <w:r>
+        <w:t xml:space="preserve">Se debe mencionar también que el diseño de muestreo de muchas de las encuestas de hogares que se realizan actualmente en la región mantienen el mismo espíritu de los diseños que anteriormente sirvieron para levantar la información primaria. Es decir, el nivel de innovación en este campo no se da de forma intempestiva, y más bien se podría afirmar que cada vez que se rediseña una encuesta de hogares, el punto de partida será el diseño anterior de la encuesta, lo cual es oportuno si se quiere mantener la comparabilidad de las cifras entre los levantamientos periódicos. Siempre que no haya un marco de muestreo de elementos, es posible utilizar los principios del muestreo en varias etapas, mediante la selección de diferentes unidades de muestreo que contienen a los elementos de interés. Por consiguiente, el diseño de muestreo de un encuesta de hogares es generalmente probabilístico estratificado y bietápico:</w:t>
+      </w:r>
+    </w:p>
+    <w:p>
+      <w:pPr>
+        <w:numPr>
+          <w:ilvl w:val="0"/>
+          <w:numId w:val="1038"/>
+        </w:numPr>
+        <w:pStyle w:val="Compact"/>
+      </w:pPr>
+      <w:r>
+        <w:t xml:space="preserve">Se realiza una estratificación por zona: urbano/rural, por región y por los estratos socioeconómicos definidos en los capítulos anteriores.</w:t>
+      </w:r>
+    </w:p>
+    <w:p>
+      <w:pPr>
+        <w:numPr>
+          <w:ilvl w:val="0"/>
+          <w:numId w:val="1038"/>
+        </w:numPr>
+        <w:pStyle w:val="Compact"/>
+      </w:pPr>
+      <w:r>
+        <w:t xml:space="preserve">De forma independiente, dentro de cada estrato se realiza un muestreo bietápico.</w:t>
+      </w:r>
+    </w:p>
+    <w:p>
+      <w:pPr>
+        <w:numPr>
+          <w:ilvl w:val="1"/>
+          <w:numId w:val="1039"/>
+        </w:numPr>
+        <w:pStyle w:val="Compact"/>
+      </w:pPr>
+      <w:r>
+        <w:t xml:space="preserve">En la primera etapa, se seleccionan áreas cartográficas, conocidas como unidades primarias de muestreo (UPM) siguiendo un diseño de muestreo proporcional al número de viviendas, hogares o personas del conglomerado.</w:t>
+      </w:r>
+    </w:p>
+    <w:p>
+      <w:pPr>
+        <w:numPr>
+          <w:ilvl w:val="1"/>
+          <w:numId w:val="1039"/>
+        </w:numPr>
+        <w:pStyle w:val="Compact"/>
+      </w:pPr>
+      <w:r>
+        <w:t xml:space="preserve">En la segunda etapa, se escoge aleatoriamente un número fijo de hogares dentro de cada UPM siguiendo un diseño de muestreo aleatorio simple.</w:t>
+      </w:r>
+    </w:p>
+    <w:p>
+      <w:pPr>
+        <w:pStyle w:val="FirstParagraph"/>
+      </w:pPr>
+      <w:r>
+        <w:t xml:space="preserve">Este tipo de esquemas tienen una consecuencia importante en cuanto a la eficiencia estadística. Nótese que, en la segunda etapa de muestreo, la variación que se pueda presentar entre los hogares seleccionados en una misma UPM es muy baja con respecto a la variación que se puede presentar entre diferentes UPM. Por el principio de representatividad, las personas se aglomeran de manera natural y forman conglomerados homogéneos. Es decir, dentro de una misma UPM, los hogares tendrán características sociales bastante similares. En particular, estos hogares tendrán similares realidades en cuanto a su ingreso, gasto, desocupación, analfabetismo, educación, etc.</w:t>
+      </w:r>
+    </w:p>
+    <w:p>
+      <w:pPr>
+        <w:pStyle w:val="BodyText"/>
+      </w:pPr>
+      <w:r>
+        <w:t xml:space="preserve">Adicionalmente, no es de esperarse encontrar un hogar con altos niveles de ingreso y gasto, cuyos integrantes tienen un nivel de educación muy alto, habitando una vivienda que se encuentre en un sector marginal o deprimido de la ciudad, en donde el acceso al alcantarillado es precario, y con deficiencias en los servicios de electricidad o agua potable; aunque podría suceder, no es lo que se esperaría. De la misma forma, no es de esperar que un hogar pobre, cuyo ingreso per cápita es bastante bajo y no alcanza para cubrir las necesidades básicas de sus habitantes, ocupe una vivienda ubicada en un sector acaudalado.</w:t>
+      </w:r>
+    </w:p>
+    <w:p>
+      <w:pPr>
+        <w:pStyle w:val="BodyText"/>
+      </w:pPr>
+      <w:r>
+        <w:t xml:space="preserve">Por lo tanto, en este tipo de investigaciones sociales, la varianza existente entre los conglomerados es inmensa al compararla con la variación dentro de los conglomerados. Por esta razón, es de esperarse que existan diferencias significativas entre las UPM que componen la muestra, puesto que la realidad de una UPM en un sector deprimido no es la misma que la de una UPM en un sector opulento. Este es un reflejo de las desigualdades propias de América Latina, las cuales han ocupado la agenda política y legislativa de las últimas décadas. Retomaremos esta particularidad en los posteriores capítulos, cuando se aborde el tema de la eficiencia estadística y la medición del error de muestreo.</w:t>
+      </w:r>
+    </w:p>
+    <w:p>
+      <w:pPr>
+        <w:pStyle w:val="BodyText"/>
+      </w:pPr>
+      <w:r>
+        <w:t xml:space="preserve">A continuación, se definirán todos los elementos involucrados en la selección de una muestra de hogares. En general, los diseños de muestreo de las encuestas de hogares estimarán el total de cada UPM</w:t>
+      </w:r>
+      <w:r>
+        <w:t xml:space="preserve"> </w:t>
+      </w:r>
+      <m:oMath>
+        <m:sSub>
+          <m:e>
+            <m:r>
+              <m:t>t</m:t>
+            </m:r>
+          </m:e>
+          <m:sub>
+            <m:r>
+              <m:t>i</m:t>
+            </m:r>
+          </m:sub>
+        </m:sSub>
+      </m:oMath>
+      <w:r>
+        <w:t xml:space="preserve"> </w:t>
+      </w:r>
+      <w:r>
+        <w:t xml:space="preserve">mediante una sub-muestra seleccionada desde el marco de muestreo compuesto por los sectores cartográficos definidos en el último censo. Suponga que la población de hogares</w:t>
+      </w:r>
+      <w:r>
+        <w:t xml:space="preserve"> </w:t>
+      </w:r>
+      <m:oMath>
+        <m:r>
+          <m:t>U</m:t>
+        </m:r>
+      </m:oMath>
+      <w:r>
+        <w:t xml:space="preserve"> </w:t>
+      </w:r>
+      <w:r>
+        <w:t xml:space="preserve">se divide en</w:t>
+      </w:r>
+      <w:r>
+        <w:t xml:space="preserve"> </w:t>
+      </w:r>
+      <m:oMath>
+        <m:sSub>
+          <m:e>
+            <m:r>
+              <m:t>N</m:t>
+            </m:r>
+          </m:e>
+          <m:sub>
+            <m:r>
+              <m:t>I</m:t>
+            </m:r>
+          </m:sub>
+        </m:sSub>
+      </m:oMath>
+      <w:r>
+        <w:t xml:space="preserve"> </w:t>
+      </w:r>
+      <w:r>
+        <w:t xml:space="preserve">UPM, que definen una partición de la población, llamados también conglomerados y denotadas como</w:t>
+      </w:r>
+      <w:r>
+        <w:t xml:space="preserve"> </w:t>
+      </w:r>
+      <m:oMath>
+        <m:sSub>
+          <m:e>
+            <m:r>
+              <m:t>U</m:t>
+            </m:r>
+          </m:e>
+          <m:sub>
+            <m:r>
+              <m:t>I</m:t>
+            </m:r>
+          </m:sub>
+        </m:sSub>
+        <m:r>
+          <m:rPr>
+            <m:sty m:val="p"/>
+          </m:rPr>
+          <m:t>=</m:t>
+        </m:r>
+        <m:r>
+          <m:rPr>
+            <m:sty m:val="p"/>
+          </m:rPr>
+          <m:t>{</m:t>
+        </m:r>
+        <m:sSub>
+          <m:e>
+            <m:r>
+              <m:t>U</m:t>
+            </m:r>
+          </m:e>
+          <m:sub>
+            <m:r>
+              <m:t>1</m:t>
+            </m:r>
+          </m:sub>
+        </m:sSub>
+        <m:r>
+          <m:rPr>
+            <m:sty m:val="p"/>
+          </m:rPr>
+          <m:t>,</m:t>
+        </m:r>
+        <m:r>
+          <m:rPr>
+            <m:sty m:val="p"/>
+          </m:rPr>
+          <m:t>…</m:t>
+        </m:r>
+        <m:r>
+          <m:rPr>
+            <m:sty m:val="p"/>
+          </m:rPr>
+          <m:t>,</m:t>
+        </m:r>
+        <m:sSub>
+          <m:e>
+            <m:r>
+              <m:t>U</m:t>
+            </m:r>
+          </m:e>
+          <m:sub>
+            <m:sSub>
+              <m:e>
+                <m:r>
+                  <m:t>N</m:t>
+                </m:r>
+              </m:e>
+              <m:sub>
+                <m:r>
+                  <m:t>I</m:t>
+                </m:r>
+              </m:sub>
+            </m:sSub>
+          </m:sub>
+        </m:sSub>
+        <m:r>
+          <m:rPr>
+            <m:sty m:val="p"/>
+          </m:rPr>
+          <m:t>}</m:t>
+        </m:r>
+      </m:oMath>
+      <w:r>
+        <w:t xml:space="preserve"> </w:t>
+      </w:r>
+      <w:r>
+        <w:t xml:space="preserve">(</w:t>
+      </w:r>
+      <m:oMath>
+        <m:sSub>
+          <m:e>
+            <m:r>
+              <m:t>U</m:t>
+            </m:r>
+          </m:e>
+          <m:sub>
+            <m:r>
+              <m:t>I</m:t>
+            </m:r>
+          </m:sub>
+        </m:sSub>
+      </m:oMath>
+      <w:r>
+        <w:t xml:space="preserve"> </w:t>
+      </w:r>
+      <w:r>
+        <w:t xml:space="preserve">es la población de todas las UPM en un país y</w:t>
+      </w:r>
+      <w:r>
+        <w:t xml:space="preserve"> </w:t>
+      </w:r>
+      <m:oMath>
+        <m:sSub>
+          <m:e>
+            <m:r>
+              <m:t>N</m:t>
+            </m:r>
+          </m:e>
+          <m:sub>
+            <m:r>
+              <m:t>I</m:t>
+            </m:r>
+          </m:sub>
+        </m:sSub>
+      </m:oMath>
+      <w:r>
+        <w:t xml:space="preserve"> </w:t>
+      </w:r>
+      <w:r>
+        <w:t xml:space="preserve">es el número total de UPM dentro del país). Nótese que la</w:t>
+      </w:r>
+      <w:r>
+        <w:t xml:space="preserve"> </w:t>
+      </w:r>
+      <m:oMath>
+        <m:r>
+          <m:t>i</m:t>
+        </m:r>
+      </m:oMath>
+      <w:r>
+        <w:t xml:space="preserve">-ésima UPM</w:t>
+      </w:r>
+      <w:r>
+        <w:t xml:space="preserve"> </w:t>
+      </w:r>
+      <m:oMath>
+        <m:sSub>
+          <m:e>
+            <m:r>
+              <m:t>U</m:t>
+            </m:r>
+          </m:e>
+          <m:sub>
+            <m:r>
+              <m:t>i</m:t>
+            </m:r>
+          </m:sub>
+        </m:sSub>
+      </m:oMath>
+      <w:r>
+        <w:t xml:space="preserve"> </w:t>
+      </w:r>
+      <m:oMath>
+        <m:r>
+          <m:t>i</m:t>
+        </m:r>
+        <m:r>
+          <m:rPr>
+            <m:sty m:val="p"/>
+          </m:rPr>
+          <m:t>=</m:t>
+        </m:r>
+        <m:r>
+          <m:t>1</m:t>
+        </m:r>
+        <m:r>
+          <m:rPr>
+            <m:sty m:val="p"/>
+          </m:rPr>
+          <m:t>,</m:t>
+        </m:r>
+        <m:r>
+          <m:rPr>
+            <m:sty m:val="p"/>
+          </m:rPr>
+          <m:t>…</m:t>
+        </m:r>
+        <m:r>
+          <m:rPr>
+            <m:sty m:val="p"/>
+          </m:rPr>
+          <m:t>,</m:t>
+        </m:r>
+        <m:sSub>
+          <m:e>
+            <m:r>
+              <m:t>N</m:t>
+            </m:r>
+          </m:e>
+          <m:sub>
+            <m:r>
+              <m:t>I</m:t>
+            </m:r>
+          </m:sub>
+        </m:sSub>
+      </m:oMath>
+      <w:r>
+        <w:t xml:space="preserve"> </w:t>
+      </w:r>
+      <w:r>
+        <w:t xml:space="preserve">contiene</w:t>
+      </w:r>
+      <w:r>
+        <w:t xml:space="preserve"> </w:t>
+      </w:r>
+      <m:oMath>
+        <m:sSub>
+          <m:e>
+            <m:r>
+              <m:t>N</m:t>
+            </m:r>
+          </m:e>
+          <m:sub>
+            <m:r>
+              <m:t>i</m:t>
+            </m:r>
+          </m:sub>
+        </m:sSub>
+      </m:oMath>
+      <w:r>
+        <w:t xml:space="preserve"> </w:t>
+      </w:r>
+      <w:r>
+        <w:t xml:space="preserve">hogares. Luego, el proceso de selección se surte de la siguiente manera:</w:t>
+      </w:r>
+    </w:p>
+    <w:p>
+      <w:pPr>
+        <w:numPr>
+          <w:ilvl w:val="0"/>
+          <w:numId w:val="1040"/>
+        </w:numPr>
+        <w:pStyle w:val="Compact"/>
+      </w:pPr>
+      <w:r>
+        <w:t xml:space="preserve">Una muestra</w:t>
+      </w:r>
+      <w:r>
+        <w:t xml:space="preserve"> </w:t>
+      </w:r>
+      <m:oMath>
+        <m:sSub>
+          <m:e>
+            <m:r>
+              <m:t>s</m:t>
+            </m:r>
+          </m:e>
+          <m:sub>
+            <m:r>
+              <m:t>I</m:t>
+            </m:r>
+          </m:sub>
+        </m:sSub>
+      </m:oMath>
+      <w:r>
+        <w:t xml:space="preserve"> </w:t>
+      </w:r>
+      <w:r>
+        <w:t xml:space="preserve">de UPM es seleccionada de</w:t>
+      </w:r>
+      <w:r>
+        <w:t xml:space="preserve"> </w:t>
+      </w:r>
+      <m:oMath>
+        <m:sSub>
+          <m:e>
+            <m:r>
+              <m:t>U</m:t>
+            </m:r>
+          </m:e>
+          <m:sub>
+            <m:r>
+              <m:t>I</m:t>
+            </m:r>
+          </m:sub>
+        </m:sSub>
+      </m:oMath>
+      <w:r>
+        <w:t xml:space="preserve"> </w:t>
+      </w:r>
+      <w:r>
+        <w:t xml:space="preserve">de acuerdo a un diseño de muestreo</w:t>
+      </w:r>
+      <w:r>
+        <w:t xml:space="preserve"> </w:t>
+      </w:r>
+      <m:oMath>
+        <m:sSub>
+          <m:e>
+            <m:r>
+              <m:t>p</m:t>
+            </m:r>
+          </m:e>
+          <m:sub>
+            <m:r>
+              <m:t>I</m:t>
+            </m:r>
+          </m:sub>
+        </m:sSub>
+        <m:r>
+          <m:rPr>
+            <m:sty m:val="p"/>
+          </m:rPr>
+          <m:t>(</m:t>
+        </m:r>
+        <m:sSub>
+          <m:e>
+            <m:r>
+              <m:t>s</m:t>
+            </m:r>
+          </m:e>
+          <m:sub>
+            <m:r>
+              <m:t>I</m:t>
+            </m:r>
+          </m:sub>
+        </m:sSub>
+        <m:r>
+          <m:rPr>
+            <m:sty m:val="p"/>
+          </m:rPr>
+          <m:t>)</m:t>
+        </m:r>
+      </m:oMath>
+      <w:r>
+        <w:t xml:space="preserve">. El tamaño de la muestra de UPM se denota como</w:t>
+      </w:r>
+      <w:r>
+        <w:t xml:space="preserve"> </w:t>
+      </w:r>
+      <m:oMath>
+        <m:sSub>
+          <m:e>
+            <m:r>
+              <m:t>n</m:t>
+            </m:r>
+          </m:e>
+          <m:sub>
+            <m:r>
+              <m:t>I</m:t>
+            </m:r>
+          </m:sub>
+        </m:sSub>
+      </m:oMath>
+      <w:r>
+        <w:t xml:space="preserve">. Nótese que</w:t>
+      </w:r>
+      <w:r>
+        <w:t xml:space="preserve"> </w:t>
+      </w:r>
+      <m:oMath>
+        <m:sSub>
+          <m:e>
+            <m:r>
+              <m:t>s</m:t>
+            </m:r>
+          </m:e>
+          <m:sub>
+            <m:r>
+              <m:t>I</m:t>
+            </m:r>
+          </m:sub>
+        </m:sSub>
+      </m:oMath>
+      <w:r>
+        <w:t xml:space="preserve"> </w:t>
+      </w:r>
+      <w:r>
+        <w:t xml:space="preserve">representa la muestra aleatoria de UPM que fue seleccionada de acuerdo a la medida de probabilidad</w:t>
+      </w:r>
+      <w:r>
+        <w:t xml:space="preserve"> </w:t>
+      </w:r>
+      <m:oMath>
+        <m:sSub>
+          <m:e>
+            <m:r>
+              <m:t>p</m:t>
+            </m:r>
+          </m:e>
+          <m:sub>
+            <m:r>
+              <m:t>I</m:t>
+            </m:r>
+          </m:sub>
+        </m:sSub>
+        <m:r>
+          <m:rPr>
+            <m:sty m:val="p"/>
+          </m:rPr>
+          <m:t>(</m:t>
+        </m:r>
+        <m:sSub>
+          <m:e>
+            <m:r>
+              <m:t>s</m:t>
+            </m:r>
+          </m:e>
+          <m:sub>
+            <m:r>
+              <m:t>I</m:t>
+            </m:r>
+          </m:sub>
+        </m:sSub>
+        <m:r>
+          <m:rPr>
+            <m:sty m:val="p"/>
+          </m:rPr>
+          <m:t>)</m:t>
+        </m:r>
+      </m:oMath>
+      <w:r>
+        <w:t xml:space="preserve">.</w:t>
+      </w:r>
+    </w:p>
+    <w:p>
+      <w:pPr>
+        <w:numPr>
+          <w:ilvl w:val="0"/>
+          <w:numId w:val="1040"/>
+        </w:numPr>
+        <w:pStyle w:val="Compact"/>
+      </w:pPr>
+      <w:r>
+        <w:t xml:space="preserve">Para cada UPM</w:t>
+      </w:r>
+      <w:r>
+        <w:t xml:space="preserve"> </w:t>
+      </w:r>
+      <m:oMath>
+        <m:sSub>
+          <m:e>
+            <m:r>
+              <m:t>U</m:t>
+            </m:r>
+          </m:e>
+          <m:sub>
+            <m:r>
+              <m:t>i</m:t>
+            </m:r>
+          </m:sub>
+        </m:sSub>
+      </m:oMath>
+      <w:r>
+        <w:t xml:space="preserve"> </w:t>
+      </w:r>
+      <m:oMath>
+        <m:r>
+          <m:t>i</m:t>
+        </m:r>
+        <m:r>
+          <m:rPr>
+            <m:sty m:val="p"/>
+          </m:rPr>
+          <m:t>=</m:t>
+        </m:r>
+        <m:r>
+          <m:t>1</m:t>
+        </m:r>
+        <m:r>
+          <m:rPr>
+            <m:sty m:val="p"/>
+          </m:rPr>
+          <m:t>,</m:t>
+        </m:r>
+        <m:r>
+          <m:rPr>
+            <m:sty m:val="p"/>
+          </m:rPr>
+          <m:t>…</m:t>
+        </m:r>
+        <m:r>
+          <m:rPr>
+            <m:sty m:val="p"/>
+          </m:rPr>
+          <m:t>,</m:t>
+        </m:r>
+        <m:sSub>
+          <m:e>
+            <m:r>
+              <m:t>n</m:t>
+            </m:r>
+          </m:e>
+          <m:sub>
+            <m:r>
+              <m:t>I</m:t>
+            </m:r>
+          </m:sub>
+        </m:sSub>
+      </m:oMath>
+      <w:r>
+        <w:t xml:space="preserve"> </w:t>
+      </w:r>
+      <w:r>
+        <w:t xml:space="preserve">en la muestra seleccionada</w:t>
+      </w:r>
+      <w:r>
+        <w:t xml:space="preserve"> </w:t>
+      </w:r>
+      <m:oMath>
+        <m:sSub>
+          <m:e>
+            <m:r>
+              <m:t>s</m:t>
+            </m:r>
+          </m:e>
+          <m:sub>
+            <m:r>
+              <m:t>I</m:t>
+            </m:r>
+          </m:sub>
+        </m:sSub>
+      </m:oMath>
+      <w:r>
+        <w:t xml:space="preserve">, se realiza de forma independiente un submuestreo de hogares, de tal forma que en cada UPM existirá una muestra</w:t>
+      </w:r>
+      <w:r>
+        <w:t xml:space="preserve"> </w:t>
+      </w:r>
+      <m:oMath>
+        <m:sSub>
+          <m:e>
+            <m:r>
+              <m:t>s</m:t>
+            </m:r>
+          </m:e>
+          <m:sub>
+            <m:r>
+              <m:t>i</m:t>
+            </m:r>
+          </m:sub>
+        </m:sSub>
+      </m:oMath>
+      <w:r>
+        <w:t xml:space="preserve"> </w:t>
+      </w:r>
+      <w:r>
+        <w:t xml:space="preserve">de hogares de acuerdo a un diseño de muestreo</w:t>
+      </w:r>
+      <w:r>
+        <w:t xml:space="preserve"> </w:t>
+      </w:r>
+      <m:oMath>
+        <m:sSub>
+          <m:e>
+            <m:r>
+              <m:t>p</m:t>
+            </m:r>
+          </m:e>
+          <m:sub>
+            <m:r>
+              <m:t>i</m:t>
+            </m:r>
+          </m:sub>
+        </m:sSub>
+        <m:r>
+          <m:rPr>
+            <m:sty m:val="p"/>
+          </m:rPr>
+          <m:t>(</m:t>
+        </m:r>
+        <m:sSub>
+          <m:e>
+            <m:r>
+              <m:t>s</m:t>
+            </m:r>
+          </m:e>
+          <m:sub>
+            <m:r>
+              <m:t>i</m:t>
+            </m:r>
+          </m:sub>
+        </m:sSub>
+        <m:r>
+          <m:rPr>
+            <m:sty m:val="p"/>
+          </m:rPr>
+          <m:t>)</m:t>
+        </m:r>
+      </m:oMath>
+      <w:r>
+        <w:t xml:space="preserve">. Nótese que</w:t>
+      </w:r>
+      <w:r>
+        <w:t xml:space="preserve"> </w:t>
+      </w:r>
+      <m:oMath>
+        <m:sSub>
+          <m:e>
+            <m:r>
+              <m:t>s</m:t>
+            </m:r>
+          </m:e>
+          <m:sub>
+            <m:r>
+              <m:t>i</m:t>
+            </m:r>
+          </m:sub>
+        </m:sSub>
+      </m:oMath>
+      <w:r>
+        <w:t xml:space="preserve"> </w:t>
+      </w:r>
+      <w:r>
+        <w:t xml:space="preserve">representa la muestra aleatoria de hogares que fue seleccionada en la segunda etapa de acuerdo a la medida de probabilidad</w:t>
+      </w:r>
+      <w:r>
+        <w:t xml:space="preserve"> </w:t>
+      </w:r>
+      <m:oMath>
+        <m:sSub>
+          <m:e>
+            <m:r>
+              <m:t>p</m:t>
+            </m:r>
+          </m:e>
+          <m:sub>
+            <m:r>
+              <m:t>i</m:t>
+            </m:r>
+          </m:sub>
+        </m:sSub>
+        <m:r>
+          <m:rPr>
+            <m:sty m:val="p"/>
+          </m:rPr>
+          <m:t>(</m:t>
+        </m:r>
+        <m:sSub>
+          <m:e>
+            <m:r>
+              <m:t>s</m:t>
+            </m:r>
+          </m:e>
+          <m:sub>
+            <m:r>
+              <m:t>i</m:t>
+            </m:r>
+          </m:sub>
+        </m:sSub>
+        <m:r>
+          <m:rPr>
+            <m:sty m:val="p"/>
+          </m:rPr>
+          <m:t>)</m:t>
+        </m:r>
+      </m:oMath>
+      <w:r>
+        <w:t xml:space="preserve">.</w:t>
+      </w:r>
+    </w:p>
+    <w:p>
+      <w:pPr>
+        <w:pStyle w:val="FirstParagraph"/>
+      </w:pPr>
+      <w:r>
+        <w:t xml:space="preserve">Por lo tanto, en la primera etapa se ha identificado todos los sectores cartográficos de país y se ha generado el marco de muestreo de las UPM que se separan en grupos mutuamente excluyentes, según las variables de estratificación explícita previamente definidas; dentro de cada estrato se selecciona la muestra de UPM en donde la probabilidad que tiene cada UPM de pertenecer a la muestra está determinada por el número de personas o viviendas (medida de tamaño). En esta etapa es importante tener en cuenta que se seleccionará un número mayor de UPM en los estratos más grandes; evidentemente las regiones con más habitantes tendrán una muestra de UPM más grande, aunque esta relación no siempre es lineal. se recomienda que el diseño de muestreo debe ser tan simple como sea posible</w:t>
+      </w:r>
+      <w:r>
+        <w:rPr>
+          <w:rStyle w:val="FootnoteReference"/>
+        </w:rPr>
+        <w:footnoteReference w:id="99"/>
+      </w:r>
+      <w:r>
+        <w:t xml:space="preserve">.</w:t>
+      </w:r>
+    </w:p>
+    <w:p>
+      <w:pPr>
+        <w:pStyle w:val="BodyText"/>
+      </w:pPr>
+      <w:r>
+        <w:t xml:space="preserve">A pesar de que la medida de tamaño permite que las UPM con mayor cantidad de hogares tengan una mayor probabilidad de ser escogidas, esta diferencia en las probabilidades de selección se compensa en la segunda etapa de muestreo, debido a que cada hogar tendrá igual probabilidad de ser elegido en la muestra dentro del estrato. Es pertinente observar que, para la segunda etapa se requiere contar con un listado exhaustivo de todos los hogares dentro de todas las UPM seleccionadas. Este proceso de selección requerirá de un empadronamiento previo que, no solo actualice el número de hogares, sino que permita identificarlos y ubicarlos dentro de la UPM. De esta manera, y de forma aleatoria simple, se elige una muestra de hogares y su tamaño no varía entre UPM.</w:t>
+      </w:r>
+    </w:p>
+    <w:bookmarkEnd w:id="100"/>
+    <w:bookmarkEnd w:id="101"/>
+    <w:bookmarkStart w:id="162" w:name="referencias"/>
+    <w:p>
+      <w:pPr>
+        <w:pStyle w:val="Heading1"/>
+      </w:pPr>
+      <w:r>
         <w:t xml:space="preserve">Referencias</w:t>
       </w:r>
     </w:p>
-    <w:bookmarkStart w:id="146" w:name="refs"/>
-    <w:bookmarkStart w:id="91" w:name="ref-Baillargeon_Rivest_2011"/>
+    <w:bookmarkStart w:id="161" w:name="refs"/>
+    <w:bookmarkStart w:id="102" w:name="ref-Baillargeon_Rivest_2011"/>
     <w:p>
       <w:pPr>
         <w:pStyle w:val="Bibliography"/>
@@ -22059,8 +26201,8 @@
         <w:t xml:space="preserve">37 (1): 53-65.</w:t>
       </w:r>
     </w:p>
-    <w:bookmarkEnd w:id="91"/>
-    <w:bookmarkStart w:id="92" w:name="ref-Baillargeon_Rivest_Ferland_2007"/>
+    <w:bookmarkEnd w:id="102"/>
+    <w:bookmarkStart w:id="103" w:name="ref-Baillargeon_Rivest_Ferland_2007"/>
     <w:p>
       <w:pPr>
         <w:pStyle w:val="Bibliography"/>
@@ -22091,8 +26233,8 @@
         <w:t xml:space="preserve">, Recueil de la Section des méthodes d’enquête, 8.</w:t>
       </w:r>
     </w:p>
-    <w:bookmarkEnd w:id="92"/>
-    <w:bookmarkStart w:id="93" w:name="ref-Ballin_Barcaroli_2013"/>
+    <w:bookmarkEnd w:id="103"/>
+    <w:bookmarkStart w:id="104" w:name="ref-Ballin_Barcaroli_2013"/>
     <w:p>
       <w:pPr>
         <w:pStyle w:val="Bibliography"/>
@@ -22126,8 +26268,8 @@
         <w:t xml:space="preserve">39 (2): 369-93.</w:t>
       </w:r>
     </w:p>
-    <w:bookmarkEnd w:id="93"/>
-    <w:bookmarkStart w:id="95" w:name="ref-Barcaroli_2014"/>
+    <w:bookmarkEnd w:id="104"/>
+    <w:bookmarkStart w:id="106" w:name="ref-Barcaroli_2014"/>
     <w:p>
       <w:pPr>
         <w:pStyle w:val="Bibliography"/>
@@ -22163,7 +26305,7 @@
       <w:r>
         <w:t xml:space="preserve"> </w:t>
       </w:r>
-      <w:hyperlink r:id="rId94">
+      <w:hyperlink r:id="rId105">
         <w:r>
           <w:rPr>
             <w:rStyle w:val="Hyperlink"/>
@@ -22175,8 +26317,8 @@
         <w:t xml:space="preserve">.</w:t>
       </w:r>
     </w:p>
-    <w:bookmarkEnd w:id="95"/>
-    <w:bookmarkStart w:id="96" w:name="ref-Biemer_Lyberg_2003"/>
+    <w:bookmarkEnd w:id="106"/>
+    <w:bookmarkStart w:id="107" w:name="ref-Biemer_Lyberg_2003"/>
     <w:p>
       <w:pPr>
         <w:pStyle w:val="Bibliography"/>
@@ -22198,8 +26340,8 @@
         <w:t xml:space="preserve">. Wiley series en survey methodology. Wiley-Interscience.</w:t>
       </w:r>
     </w:p>
-    <w:bookmarkEnd w:id="96"/>
-    <w:bookmarkStart w:id="98" w:name="ref-CEPAL_2018"/>
+    <w:bookmarkEnd w:id="107"/>
+    <w:bookmarkStart w:id="109" w:name="ref-CEPAL_2018"/>
     <w:p>
       <w:pPr>
         <w:pStyle w:val="Bibliography"/>
@@ -22223,7 +26365,7 @@
       <w:r>
         <w:t xml:space="preserve"> </w:t>
       </w:r>
-      <w:hyperlink r:id="rId97">
+      <w:hyperlink r:id="rId108">
         <w:r>
           <w:rPr>
             <w:rStyle w:val="Hyperlink"/>
@@ -22235,8 +26377,43 @@
         <w:t xml:space="preserve">.</w:t>
       </w:r>
     </w:p>
-    <w:bookmarkEnd w:id="98"/>
-    <w:bookmarkStart w:id="99" w:name="ref-Cochran_1977"/>
+    <w:bookmarkEnd w:id="109"/>
+    <w:bookmarkStart w:id="110" w:name="ref-Clark_Steel_2007"/>
+    <w:p>
+      <w:pPr>
+        <w:pStyle w:val="Bibliography"/>
+      </w:pPr>
+      <w:r>
+        <w:t xml:space="preserve">Clark, R. G., y D. G. Steel. 2007.</w:t>
+      </w:r>
+      <w:r>
+        <w:t xml:space="preserve"> </w:t>
+      </w:r>
+      <w:r>
+        <w:t xml:space="preserve">«Sampling within households in household surveys»</w:t>
+      </w:r>
+      <w:r>
+        <w:t xml:space="preserve">.</w:t>
+      </w:r>
+      <w:r>
+        <w:t xml:space="preserve"> </w:t>
+      </w:r>
+      <w:r>
+        <w:rPr>
+          <w:iCs/>
+          <w:i/>
+        </w:rPr>
+        <w:t xml:space="preserve">Journal of the Royal Statistical Society: Series A (Statistics in Society)</w:t>
+      </w:r>
+      <w:r>
+        <w:t xml:space="preserve"> </w:t>
+      </w:r>
+      <w:r>
+        <w:t xml:space="preserve">170 (1): 63-82.</w:t>
+      </w:r>
+    </w:p>
+    <w:bookmarkEnd w:id="110"/>
+    <w:bookmarkStart w:id="111" w:name="ref-Cochran_1977"/>
     <w:p>
       <w:pPr>
         <w:pStyle w:val="Bibliography"/>
@@ -22258,8 +26435,8 @@
         <w:t xml:space="preserve">. Third Edition. Wiley.</w:t>
       </w:r>
     </w:p>
-    <w:bookmarkEnd w:id="99"/>
-    <w:bookmarkStart w:id="100" w:name="ref-Dalenius_Hodges_1959"/>
+    <w:bookmarkEnd w:id="111"/>
+    <w:bookmarkStart w:id="112" w:name="ref-Dalenius_Hodges_1959"/>
     <w:p>
       <w:pPr>
         <w:pStyle w:val="Bibliography"/>
@@ -22293,8 +26470,8 @@
         <w:t xml:space="preserve">54 (285): 15.</w:t>
       </w:r>
     </w:p>
-    <w:bookmarkEnd w:id="100"/>
-    <w:bookmarkStart w:id="102" w:name="ref-DANE-COL_2017"/>
+    <w:bookmarkEnd w:id="112"/>
+    <w:bookmarkStart w:id="114" w:name="ref-DANE-COL_2017"/>
     <w:p>
       <w:pPr>
         <w:pStyle w:val="Bibliography"/>
@@ -22314,7 +26491,7 @@
       <w:r>
         <w:t xml:space="preserve"> </w:t>
       </w:r>
-      <w:hyperlink r:id="rId101">
+      <w:hyperlink r:id="rId113">
         <w:r>
           <w:rPr>
             <w:rStyle w:val="Hyperlink"/>
@@ -22326,8 +26503,8 @@
         <w:t xml:space="preserve">.</w:t>
       </w:r>
     </w:p>
-    <w:bookmarkEnd w:id="102"/>
-    <w:bookmarkStart w:id="104" w:name="ref-Duncan_Kalton_1987"/>
+    <w:bookmarkEnd w:id="114"/>
+    <w:bookmarkStart w:id="116" w:name="ref-Duncan_Kalton_1987"/>
     <w:p>
       <w:pPr>
         <w:pStyle w:val="Bibliography"/>
@@ -22363,7 +26540,7 @@
       <w:r>
         <w:t xml:space="preserve"> </w:t>
       </w:r>
-      <w:hyperlink r:id="rId103">
+      <w:hyperlink r:id="rId115">
         <w:r>
           <w:rPr>
             <w:rStyle w:val="Hyperlink"/>
@@ -22375,8 +26552,8 @@
         <w:t xml:space="preserve">.</w:t>
       </w:r>
     </w:p>
-    <w:bookmarkEnd w:id="104"/>
-    <w:bookmarkStart w:id="106" w:name="ref-Foster_Greer_Thorbecke_1984"/>
+    <w:bookmarkEnd w:id="116"/>
+    <w:bookmarkStart w:id="118" w:name="ref-Foster_Greer_Thorbecke_1984"/>
     <w:p>
       <w:pPr>
         <w:pStyle w:val="Bibliography"/>
@@ -22412,7 +26589,7 @@
       <w:r>
         <w:t xml:space="preserve"> </w:t>
       </w:r>
-      <w:hyperlink r:id="rId105">
+      <w:hyperlink r:id="rId117">
         <w:r>
           <w:rPr>
             <w:rStyle w:val="Hyperlink"/>
@@ -22424,8 +26601,8 @@
         <w:t xml:space="preserve">.</w:t>
       </w:r>
     </w:p>
-    <w:bookmarkEnd w:id="106"/>
-    <w:bookmarkStart w:id="108" w:name="ref-Gambino_Silva_2009"/>
+    <w:bookmarkEnd w:id="118"/>
+    <w:bookmarkStart w:id="120" w:name="ref-Gambino_Silva_2009"/>
     <w:p>
       <w:pPr>
         <w:pStyle w:val="Bibliography"/>
@@ -22458,7 +26635,7 @@
       <w:r>
         <w:t xml:space="preserve"> </w:t>
       </w:r>
-      <w:hyperlink r:id="rId107">
+      <w:hyperlink r:id="rId119">
         <w:r>
           <w:rPr>
             <w:rStyle w:val="Hyperlink"/>
@@ -22470,8 +26647,8 @@
         <w:t xml:space="preserve">.</w:t>
       </w:r>
     </w:p>
-    <w:bookmarkEnd w:id="108"/>
-    <w:bookmarkStart w:id="109" w:name="X9623dc531be21ca40142730db0da0a952cc38b4"/>
+    <w:bookmarkEnd w:id="120"/>
+    <w:bookmarkStart w:id="121" w:name="X9623dc531be21ca40142730db0da0a952cc38b4"/>
     <w:p>
       <w:pPr>
         <w:pStyle w:val="Bibliography"/>
@@ -22493,8 +26670,8 @@
         <w:t xml:space="preserve">. John Wiley; Sons.</w:t>
       </w:r>
     </w:p>
-    <w:bookmarkEnd w:id="109"/>
-    <w:bookmarkStart w:id="110" w:name="ref-Gunning_Horgan_2004"/>
+    <w:bookmarkEnd w:id="121"/>
+    <w:bookmarkStart w:id="122" w:name="ref-Gunning_Horgan_2004"/>
     <w:p>
       <w:pPr>
         <w:pStyle w:val="Bibliography"/>
@@ -22528,8 +26705,8 @@
         <w:t xml:space="preserve">30 (2): 159-66.</w:t>
       </w:r>
     </w:p>
-    <w:bookmarkEnd w:id="110"/>
-    <w:bookmarkStart w:id="111" w:name="ref-Gutierrez_2016"/>
+    <w:bookmarkEnd w:id="122"/>
+    <w:bookmarkStart w:id="123" w:name="ref-Gutierrez_2016"/>
     <w:p>
       <w:pPr>
         <w:pStyle w:val="Bibliography"/>
@@ -22551,8 +26728,8 @@
         <w:t xml:space="preserve">. Segunda edición. Ediciones de la U.</w:t>
       </w:r>
     </w:p>
-    <w:bookmarkEnd w:id="111"/>
-    <w:bookmarkStart w:id="112" w:name="ref-hansen1953sample"/>
+    <w:bookmarkEnd w:id="123"/>
+    <w:bookmarkStart w:id="124" w:name="ref-hansen1953sample"/>
     <w:p>
       <w:pPr>
         <w:pStyle w:val="Bibliography"/>
@@ -22574,8 +26751,8 @@
         <w:t xml:space="preserve">. Vol. 1. Wiley New York.</w:t>
       </w:r>
     </w:p>
-    <w:bookmarkEnd w:id="112"/>
-    <w:bookmarkStart w:id="113" w:name="ref-IBGE_2014"/>
+    <w:bookmarkEnd w:id="124"/>
+    <w:bookmarkStart w:id="125" w:name="ref-IBGE_2014"/>
     <w:p>
       <w:pPr>
         <w:pStyle w:val="Bibliography"/>
@@ -22593,8 +26770,8 @@
         <w:t xml:space="preserve">.</w:t>
       </w:r>
     </w:p>
-    <w:bookmarkEnd w:id="113"/>
-    <w:bookmarkStart w:id="115" w:name="ref-INDEC-AR"/>
+    <w:bookmarkEnd w:id="125"/>
+    <w:bookmarkStart w:id="127" w:name="ref-INDEC-AR"/>
     <w:p>
       <w:pPr>
         <w:pStyle w:val="Bibliography"/>
@@ -22614,7 +26791,7 @@
       <w:r>
         <w:t xml:space="preserve"> </w:t>
       </w:r>
-      <w:hyperlink r:id="rId114">
+      <w:hyperlink r:id="rId126">
         <w:r>
           <w:rPr>
             <w:rStyle w:val="Hyperlink"/>
@@ -22626,8 +26803,8 @@
         <w:t xml:space="preserve">.</w:t>
       </w:r>
     </w:p>
-    <w:bookmarkEnd w:id="115"/>
-    <w:bookmarkStart w:id="117" w:name="ref-INEC-EC"/>
+    <w:bookmarkEnd w:id="127"/>
+    <w:bookmarkStart w:id="129" w:name="ref-INEC-EC"/>
     <w:p>
       <w:pPr>
         <w:pStyle w:val="Bibliography"/>
@@ -22647,7 +26824,7 @@
       <w:r>
         <w:t xml:space="preserve"> </w:t>
       </w:r>
-      <w:hyperlink r:id="rId116">
+      <w:hyperlink r:id="rId128">
         <w:r>
           <w:rPr>
             <w:rStyle w:val="Hyperlink"/>
@@ -22659,8 +26836,8 @@
         <w:t xml:space="preserve">.</w:t>
       </w:r>
     </w:p>
-    <w:bookmarkEnd w:id="117"/>
-    <w:bookmarkStart w:id="118" w:name="ref-INEGI_MX_2012"/>
+    <w:bookmarkEnd w:id="129"/>
+    <w:bookmarkStart w:id="130" w:name="ref-INEGI_MX_2012"/>
     <w:p>
       <w:pPr>
         <w:pStyle w:val="Bibliography"/>
@@ -22678,8 +26855,8 @@
         <w:t xml:space="preserve">.</w:t>
       </w:r>
     </w:p>
-    <w:bookmarkEnd w:id="118"/>
-    <w:bookmarkStart w:id="120" w:name="ref-Jarque_1981"/>
+    <w:bookmarkEnd w:id="130"/>
+    <w:bookmarkStart w:id="132" w:name="ref-Jarque_1981"/>
     <w:p>
       <w:pPr>
         <w:pStyle w:val="Bibliography"/>
@@ -22715,7 +26892,7 @@
       <w:r>
         <w:t xml:space="preserve"> </w:t>
       </w:r>
-      <w:hyperlink r:id="rId119">
+      <w:hyperlink r:id="rId131">
         <w:r>
           <w:rPr>
             <w:rStyle w:val="Hyperlink"/>
@@ -22727,8 +26904,8 @@
         <w:t xml:space="preserve">.</w:t>
       </w:r>
     </w:p>
-    <w:bookmarkEnd w:id="120"/>
-    <w:bookmarkStart w:id="121" w:name="ref-Kalton_2009"/>
+    <w:bookmarkEnd w:id="132"/>
+    <w:bookmarkStart w:id="133" w:name="ref-Kalton_2009"/>
     <w:p>
       <w:pPr>
         <w:pStyle w:val="Bibliography"/>
@@ -22746,8 +26923,8 @@
         <w:t xml:space="preserve">. En.</w:t>
       </w:r>
     </w:p>
-    <w:bookmarkEnd w:id="121"/>
-    <w:bookmarkStart w:id="122" w:name="ref-Kalton_Citro_1993"/>
+    <w:bookmarkEnd w:id="133"/>
+    <w:bookmarkStart w:id="134" w:name="ref-Kalton_Citro_1993"/>
     <w:p>
       <w:pPr>
         <w:pStyle w:val="Bibliography"/>
@@ -22781,8 +26958,8 @@
         <w:t xml:space="preserve">19 (2): 205-15.</w:t>
       </w:r>
     </w:p>
-    <w:bookmarkEnd w:id="122"/>
-    <w:bookmarkStart w:id="123" w:name="ref-Kish_1965"/>
+    <w:bookmarkEnd w:id="134"/>
+    <w:bookmarkStart w:id="135" w:name="ref-Kish_1965"/>
     <w:p>
       <w:pPr>
         <w:pStyle w:val="Bibliography"/>
@@ -22804,8 +26981,8 @@
         <w:t xml:space="preserve">. John Wiley; Sons.</w:t>
       </w:r>
     </w:p>
-    <w:bookmarkEnd w:id="123"/>
-    <w:bookmarkStart w:id="124" w:name="ref-Kozak_2004"/>
+    <w:bookmarkEnd w:id="135"/>
+    <w:bookmarkStart w:id="136" w:name="ref-Kozak_2004"/>
     <w:p>
       <w:pPr>
         <w:pStyle w:val="Bibliography"/>
@@ -22839,8 +27016,8 @@
         <w:t xml:space="preserve">6 (5): 797-806.</w:t>
       </w:r>
     </w:p>
-    <w:bookmarkEnd w:id="124"/>
-    <w:bookmarkStart w:id="125" w:name="ref-Lavallee_Hidiroglou_1988"/>
+    <w:bookmarkEnd w:id="136"/>
+    <w:bookmarkStart w:id="137" w:name="ref-Lavallee_Hidiroglou_1988"/>
     <w:p>
       <w:pPr>
         <w:pStyle w:val="Bibliography"/>
@@ -22874,8 +27051,8 @@
         <w:t xml:space="preserve">14 (1): 33-43.</w:t>
       </w:r>
     </w:p>
-    <w:bookmarkEnd w:id="125"/>
-    <w:bookmarkStart w:id="126" w:name="ref-Likert_1932"/>
+    <w:bookmarkEnd w:id="137"/>
+    <w:bookmarkStart w:id="138" w:name="ref-Likert_1932"/>
     <w:p>
       <w:pPr>
         <w:pStyle w:val="Bibliography"/>
@@ -22909,8 +27086,8 @@
         <w:t xml:space="preserve">22 140: 55-55.</w:t>
       </w:r>
     </w:p>
-    <w:bookmarkEnd w:id="126"/>
-    <w:bookmarkStart w:id="127" w:name="ref-Loh"/>
+    <w:bookmarkEnd w:id="138"/>
+    <w:bookmarkStart w:id="139" w:name="ref-Loh"/>
     <w:p>
       <w:pPr>
         <w:pStyle w:val="Bibliography"/>
@@ -22932,8 +27109,8 @@
         <w:t xml:space="preserve">. Thompson.</w:t>
       </w:r>
     </w:p>
-    <w:bookmarkEnd w:id="127"/>
-    <w:bookmarkStart w:id="128" w:name="ref-Macqueen_1967"/>
+    <w:bookmarkEnd w:id="139"/>
+    <w:bookmarkStart w:id="140" w:name="ref-Macqueen_1967"/>
     <w:p>
       <w:pPr>
         <w:pStyle w:val="Bibliography"/>
@@ -22964,8 +27141,8 @@
         <w:t xml:space="preserve">, 281-97. University of California Press.</w:t>
       </w:r>
     </w:p>
-    <w:bookmarkEnd w:id="128"/>
-    <w:bookmarkStart w:id="129" w:name="ref-McLaren_Steel_2001"/>
+    <w:bookmarkEnd w:id="140"/>
+    <w:bookmarkStart w:id="141" w:name="ref-McLaren_Steel_2001"/>
     <w:p>
       <w:pPr>
         <w:pStyle w:val="Bibliography"/>
@@ -22999,8 +27176,8 @@
         <w:t xml:space="preserve">55 (2): 221-38.</w:t>
       </w:r>
     </w:p>
-    <w:bookmarkEnd w:id="129"/>
-    <w:bookmarkStart w:id="131" w:name="ref-OIT_1982"/>
+    <w:bookmarkEnd w:id="141"/>
+    <w:bookmarkStart w:id="143" w:name="ref-OIT_1982"/>
     <w:p>
       <w:pPr>
         <w:pStyle w:val="Bibliography"/>
@@ -23020,7 +27197,7 @@
       <w:r>
         <w:t xml:space="preserve"> </w:t>
       </w:r>
-      <w:hyperlink r:id="rId130">
+      <w:hyperlink r:id="rId142">
         <w:r>
           <w:rPr>
             <w:rStyle w:val="Hyperlink"/>
@@ -23032,8 +27209,8 @@
         <w:t xml:space="preserve">.</w:t>
       </w:r>
     </w:p>
-    <w:bookmarkEnd w:id="131"/>
-    <w:bookmarkStart w:id="133" w:name="ref-OIT_2013"/>
+    <w:bookmarkEnd w:id="143"/>
+    <w:bookmarkStart w:id="145" w:name="ref-OIT_2013"/>
     <w:p>
       <w:pPr>
         <w:pStyle w:val="Bibliography"/>
@@ -23053,7 +27230,7 @@
       <w:r>
         <w:t xml:space="preserve"> </w:t>
       </w:r>
-      <w:hyperlink r:id="rId132">
+      <w:hyperlink r:id="rId144">
         <w:r>
           <w:rPr>
             <w:rStyle w:val="Hyperlink"/>
@@ -23065,8 +27242,8 @@
         <w:t xml:space="preserve">.</w:t>
       </w:r>
     </w:p>
-    <w:bookmarkEnd w:id="133"/>
-    <w:bookmarkStart w:id="135" w:name="ref-United-Nations_2011"/>
+    <w:bookmarkEnd w:id="145"/>
+    <w:bookmarkStart w:id="147" w:name="ref-United-Nations_2011"/>
     <w:p>
       <w:pPr>
         <w:pStyle w:val="Bibliography"/>
@@ -23090,7 +27267,7 @@
       <w:r>
         <w:t xml:space="preserve"> </w:t>
       </w:r>
-      <w:hyperlink r:id="rId134">
+      <w:hyperlink r:id="rId146">
         <w:r>
           <w:rPr>
             <w:rStyle w:val="Hyperlink"/>
@@ -23102,8 +27279,8 @@
         <w:t xml:space="preserve">.</w:t>
       </w:r>
     </w:p>
-    <w:bookmarkEnd w:id="135"/>
-    <w:bookmarkStart w:id="137" w:name="ref-United_Nations_2015"/>
+    <w:bookmarkEnd w:id="147"/>
+    <w:bookmarkStart w:id="149" w:name="ref-United_Nations_2015"/>
     <w:p>
       <w:pPr>
         <w:pStyle w:val="Bibliography"/>
@@ -23123,7 +27300,7 @@
       <w:r>
         <w:t xml:space="preserve"> </w:t>
       </w:r>
-      <w:hyperlink r:id="rId136">
+      <w:hyperlink r:id="rId148">
         <w:r>
           <w:rPr>
             <w:rStyle w:val="Hyperlink"/>
@@ -23135,8 +27312,8 @@
         <w:t xml:space="preserve">.</w:t>
       </w:r>
     </w:p>
-    <w:bookmarkEnd w:id="137"/>
-    <w:bookmarkStart w:id="139" w:name="ref-United_Nations_2016"/>
+    <w:bookmarkEnd w:id="149"/>
+    <w:bookmarkStart w:id="151" w:name="ref-United_Nations_2016"/>
     <w:p>
       <w:pPr>
         <w:pStyle w:val="Bibliography"/>
@@ -23165,7 +27342,7 @@
       <w:r>
         <w:t xml:space="preserve"> </w:t>
       </w:r>
-      <w:hyperlink r:id="rId138">
+      <w:hyperlink r:id="rId150">
         <w:r>
           <w:rPr>
             <w:rStyle w:val="Hyperlink"/>
@@ -23177,8 +27354,8 @@
         <w:t xml:space="preserve">.</w:t>
       </w:r>
     </w:p>
-    <w:bookmarkEnd w:id="139"/>
-    <w:bookmarkStart w:id="140" w:name="X8ff4b59abca6a63890fc2fd5aa9f379f76fa30a"/>
+    <w:bookmarkEnd w:id="151"/>
+    <w:bookmarkStart w:id="152" w:name="X8ff4b59abca6a63890fc2fd5aa9f379f76fa30a"/>
     <w:p>
       <w:pPr>
         <w:pStyle w:val="Bibliography"/>
@@ -23200,8 +27377,31 @@
         <w:t xml:space="preserve">. John Wiley; Sons.</w:t>
       </w:r>
     </w:p>
-    <w:bookmarkEnd w:id="140"/>
-    <w:bookmarkStart w:id="141" w:name="ref-Schwarz1991"/>
+    <w:bookmarkEnd w:id="152"/>
+    <w:bookmarkStart w:id="153" w:name="ref-Sarndal_Swensson_Wretman_2003"/>
+    <w:p>
+      <w:pPr>
+        <w:pStyle w:val="Bibliography"/>
+      </w:pPr>
+      <w:r>
+        <w:t xml:space="preserve">Särndal, Carl-Erik, Bengt Swensson, y Jan Wretman. 2003.</w:t>
+      </w:r>
+      <w:r>
+        <w:t xml:space="preserve"> </w:t>
+      </w:r>
+      <w:r>
+        <w:rPr>
+          <w:iCs/>
+          <w:i/>
+        </w:rPr>
+        <w:t xml:space="preserve">Model Assisted Survey Sampling</w:t>
+      </w:r>
+      <w:r>
+        <w:t xml:space="preserve">. Springer Science; Business Media.</w:t>
+      </w:r>
+    </w:p>
+    <w:bookmarkEnd w:id="153"/>
+    <w:bookmarkStart w:id="154" w:name="ref-Schwarz1991"/>
     <w:p>
       <w:pPr>
         <w:pStyle w:val="Bibliography"/>
@@ -23235,8 +27435,45 @@
         <w:t xml:space="preserve">55 (4): 570-82.</w:t>
       </w:r>
     </w:p>
-    <w:bookmarkEnd w:id="141"/>
-    <w:bookmarkStart w:id="142" w:name="ref-UN_2008"/>
+    <w:bookmarkEnd w:id="154"/>
+    <w:bookmarkStart w:id="156" w:name="ref-Tille2006"/>
+    <w:p>
+      <w:pPr>
+        <w:pStyle w:val="Bibliography"/>
+      </w:pPr>
+      <w:r>
+        <w:t xml:space="preserve">Tillé, Yves. 2006.</w:t>
+      </w:r>
+      <w:r>
+        <w:t xml:space="preserve"> </w:t>
+      </w:r>
+      <w:r>
+        <w:rPr>
+          <w:iCs/>
+          <w:i/>
+        </w:rPr>
+        <w:t xml:space="preserve">Sampling Algorithms</w:t>
+      </w:r>
+      <w:r>
+        <w:t xml:space="preserve">. Springer Series en Statistics. Springer-Verlag.</w:t>
+      </w:r>
+      <w:r>
+        <w:t xml:space="preserve"> </w:t>
+      </w:r>
+      <w:hyperlink r:id="rId155">
+        <w:r>
+          <w:rPr>
+            <w:rStyle w:val="Hyperlink"/>
+          </w:rPr>
+          <w:t xml:space="preserve">https://doi.org/10.1007/0-387-34240-0</w:t>
+        </w:r>
+      </w:hyperlink>
+      <w:r>
+        <w:t xml:space="preserve">.</w:t>
+      </w:r>
+    </w:p>
+    <w:bookmarkEnd w:id="156"/>
+    <w:bookmarkStart w:id="157" w:name="ref-UN_2008"/>
     <w:p>
       <w:pPr>
         <w:pStyle w:val="Bibliography"/>
@@ -23258,8 +27495,8 @@
         <w:t xml:space="preserve">. Studies en methods / United Nations, Department of Economic y Social Affairs, Statistics Division Series F. United Nations.</w:t>
       </w:r>
     </w:p>
-    <w:bookmarkEnd w:id="142"/>
-    <w:bookmarkStart w:id="144" w:name="ref-Valliant_Dever_Kreuter_2013"/>
+    <w:bookmarkEnd w:id="157"/>
+    <w:bookmarkStart w:id="159" w:name="ref-Valliant_Dever_Kreuter_2013"/>
     <w:p>
       <w:pPr>
         <w:pStyle w:val="Bibliography"/>
@@ -23283,7 +27520,7 @@
       <w:r>
         <w:t xml:space="preserve"> </w:t>
       </w:r>
-      <w:hyperlink r:id="rId143">
+      <w:hyperlink r:id="rId158">
         <w:r>
           <w:rPr>
             <w:rStyle w:val="Hyperlink"/>
@@ -23295,8 +27532,8 @@
         <w:t xml:space="preserve">.</w:t>
       </w:r>
     </w:p>
-    <w:bookmarkEnd w:id="144"/>
-    <w:bookmarkStart w:id="145" w:name="ref-Vehovar_1999"/>
+    <w:bookmarkEnd w:id="159"/>
+    <w:bookmarkStart w:id="160" w:name="ref-Vehovar_1999"/>
     <w:p>
       <w:pPr>
         <w:pStyle w:val="Bibliography"/>
@@ -23330,9 +27567,9 @@
         <w:t xml:space="preserve">15 (2): 335-50.</w:t>
       </w:r>
     </w:p>
-    <w:bookmarkEnd w:id="145"/>
-    <w:bookmarkEnd w:id="146"/>
-    <w:bookmarkEnd w:id="147"/>
+    <w:bookmarkEnd w:id="160"/>
+    <w:bookmarkEnd w:id="161"/>
+    <w:bookmarkEnd w:id="162"/>
     <w:sectPr/>
   </w:body>
 </w:document>
@@ -23675,6 +27912,25 @@
       </w:r>
       <w:r>
         <w:t xml:space="preserve">Aunque también es posible añadir información geoespacial, catastral o de cualquier índole si se tiene una cobertura completa a nivel de las UPM.</w:t>
+      </w:r>
+    </w:p>
+  </w:footnote>
+  <w:footnote w:id="99">
+    <w:p>
+      <w:pPr>
+        <w:pStyle w:val="FootnoteText"/>
+      </w:pPr>
+      <w:r>
+        <w:rPr>
+          <w:rStyle w:val="FootnoteReference"/>
+        </w:rPr>
+        <w:footnoteRef/>
+      </w:r>
+      <w:r>
+        <w:t xml:space="preserve"> </w:t>
+      </w:r>
+      <w:r>
+        <w:t xml:space="preserve">Nótese que los esquemas de estimación se van volviendo más complejos a medida que el diseño de muestra agrega más etapas o más fases.</w:t>
       </w:r>
     </w:p>
   </w:footnote>
@@ -24456,6 +28712,54 @@
     <w:abstractNumId w:val="991"/>
   </w:num>
   <w:num w:numId="1033">
+    <w:abstractNumId w:val="991"/>
+  </w:num>
+  <w:num w:numId="1034">
+    <w:abstractNumId w:val="991"/>
+  </w:num>
+  <w:num w:numId="1035">
+    <w:abstractNumId w:val="99411"/>
+    <w:lvlOverride w:ilvl="0">
+      <w:startOverride w:val="1"/>
+    </w:lvlOverride>
+    <w:lvlOverride w:ilvl="1">
+      <w:startOverride w:val="1"/>
+    </w:lvlOverride>
+    <w:lvlOverride w:ilvl="2">
+      <w:startOverride w:val="1"/>
+    </w:lvlOverride>
+    <w:lvlOverride w:ilvl="3">
+      <w:startOverride w:val="1"/>
+    </w:lvlOverride>
+    <w:lvlOverride w:ilvl="4">
+      <w:startOverride w:val="1"/>
+    </w:lvlOverride>
+    <w:lvlOverride w:ilvl="5">
+      <w:startOverride w:val="1"/>
+    </w:lvlOverride>
+    <w:lvlOverride w:ilvl="6">
+      <w:startOverride w:val="1"/>
+    </w:lvlOverride>
+    <w:lvlOverride w:ilvl="7">
+      <w:startOverride w:val="1"/>
+    </w:lvlOverride>
+    <w:lvlOverride w:ilvl="8">
+      <w:startOverride w:val="1"/>
+    </w:lvlOverride>
+  </w:num>
+  <w:num w:numId="1036">
+    <w:abstractNumId w:val="991"/>
+  </w:num>
+  <w:num w:numId="1037">
+    <w:abstractNumId w:val="991"/>
+  </w:num>
+  <w:num w:numId="1038">
+    <w:abstractNumId w:val="991"/>
+  </w:num>
+  <w:num w:numId="1039">
+    <w:abstractNumId w:val="991"/>
+  </w:num>
+  <w:num w:numId="1040">
     <w:abstractNumId w:val="991"/>
   </w:num>
 </w:numbering>

</xml_diff>